<commit_message>
Improved figs, changed notation in doppler lab
</commit_message>
<xml_diff>
--- a/StudentGuideModule2/doppler_shift/moving_observer.docx
+++ b/StudentGuideModule2/doppler_shift/moving_observer.docx
@@ -1,6 +1,6 @@
 
 <file path=word/document.xml><?xml version="1.0" encoding="utf-8"?>
-<w:document xmlns:wpc="http://schemas.microsoft.com/office/word/2010/wordprocessingCanvas" xmlns:mc="http://schemas.openxmlformats.org/markup-compatibility/2006" xmlns:o="urn:schemas-microsoft-com:office:office" xmlns:r="http://schemas.openxmlformats.org/officeDocument/2006/relationships" xmlns:m="http://schemas.openxmlformats.org/officeDocument/2006/math" xmlns:v="urn:schemas-microsoft-com:vml" xmlns:wp14="http://schemas.microsoft.com/office/word/2010/wordprocessingDrawing" xmlns:wp="http://schemas.openxmlformats.org/drawingml/2006/wordprocessingDrawing" xmlns:w10="urn:schemas-microsoft-com:office:word" xmlns:w="http://schemas.openxmlformats.org/wordprocessingml/2006/main" xmlns:w14="http://schemas.microsoft.com/office/word/2010/wordml" xmlns:wpg="http://schemas.microsoft.com/office/word/2010/wordprocessingGroup" xmlns:wpi="http://schemas.microsoft.com/office/word/2010/wordprocessingInk" xmlns:wne="http://schemas.microsoft.com/office/word/2006/wordml" xmlns:wps="http://schemas.microsoft.com/office/word/2010/wordprocessingShape" mc:Ignorable="w14 wp14">
+<w:document xmlns:wpc="http://schemas.microsoft.com/office/word/2010/wordprocessingCanvas" xmlns:cx="http://schemas.microsoft.com/office/drawing/2014/chartex" xmlns:cx1="http://schemas.microsoft.com/office/drawing/2015/9/8/chartex" xmlns:mc="http://schemas.openxmlformats.org/markup-compatibility/2006" xmlns:o="urn:schemas-microsoft-com:office:office" xmlns:r="http://schemas.openxmlformats.org/officeDocument/2006/relationships" xmlns:m="http://schemas.openxmlformats.org/officeDocument/2006/math" xmlns:v="urn:schemas-microsoft-com:vml" xmlns:wp14="http://schemas.microsoft.com/office/word/2010/wordprocessingDrawing" xmlns:wp="http://schemas.openxmlformats.org/drawingml/2006/wordprocessingDrawing" xmlns:w10="urn:schemas-microsoft-com:office:word" xmlns:w="http://schemas.openxmlformats.org/wordprocessingml/2006/main" xmlns:w14="http://schemas.microsoft.com/office/word/2010/wordml" xmlns:w15="http://schemas.microsoft.com/office/word/2012/wordml" xmlns:w16se="http://schemas.microsoft.com/office/word/2015/wordml/symex" xmlns:wpg="http://schemas.microsoft.com/office/word/2010/wordprocessingGroup" xmlns:wpi="http://schemas.microsoft.com/office/word/2010/wordprocessingInk" xmlns:wne="http://schemas.microsoft.com/office/word/2006/wordml" xmlns:wps="http://schemas.microsoft.com/office/word/2010/wordprocessingShape" mc:Ignorable="w14 w15 w16se wp14">
   <w:body>
     <w:p>
       <w:pPr>
@@ -21,13 +21,708 @@
         <mc:AlternateContent>
           <mc:Choice Requires="wps">
             <w:drawing>
+              <wp:anchor distT="0" distB="0" distL="114300" distR="114300" simplePos="0" relativeHeight="251762688" behindDoc="0" locked="0" layoutInCell="1" allowOverlap="1" wp14:anchorId="4D486CBB" wp14:editId="6E801BD8">
+                <wp:simplePos x="0" y="0"/>
+                <wp:positionH relativeFrom="column">
+                  <wp:posOffset>2476500</wp:posOffset>
+                </wp:positionH>
+                <wp:positionV relativeFrom="paragraph">
+                  <wp:posOffset>922020</wp:posOffset>
+                </wp:positionV>
+                <wp:extent cx="1611630" cy="628650"/>
+                <wp:effectExtent l="0" t="0" r="0" b="0"/>
+                <wp:wrapNone/>
+                <wp:docPr id="73" name="Text Box 73"/>
+                <wp:cNvGraphicFramePr/>
+                <a:graphic xmlns:a="http://schemas.openxmlformats.org/drawingml/2006/main">
+                  <a:graphicData uri="http://schemas.microsoft.com/office/word/2010/wordprocessingShape">
+                    <wps:wsp>
+                      <wps:cNvSpPr txBox="1"/>
+                      <wps:spPr>
+                        <a:xfrm>
+                          <a:off x="0" y="0"/>
+                          <a:ext cx="1611630" cy="628650"/>
+                        </a:xfrm>
+                        <a:prstGeom prst="rect">
+                          <a:avLst/>
+                        </a:prstGeom>
+                        <a:noFill/>
+                        <a:ln w="6350">
+                          <a:noFill/>
+                        </a:ln>
+                        <a:effectLst/>
+                      </wps:spPr>
+                      <wps:style>
+                        <a:lnRef idx="0">
+                          <a:schemeClr val="accent1"/>
+                        </a:lnRef>
+                        <a:fillRef idx="0">
+                          <a:schemeClr val="accent1"/>
+                        </a:fillRef>
+                        <a:effectRef idx="0">
+                          <a:schemeClr val="accent1"/>
+                        </a:effectRef>
+                        <a:fontRef idx="minor">
+                          <a:schemeClr val="dk1"/>
+                        </a:fontRef>
+                      </wps:style>
+                      <wps:txbx>
+                        <w:txbxContent>
+                          <w:p>
+                            <w:pPr>
+                              <w:spacing w:after="0" w:line="240" w:lineRule="auto"/>
+                              <w:rPr>
+                                <w:rFonts w:ascii="Times New Roman" w:eastAsiaTheme="minorEastAsia" w:hAnsi="Times New Roman" w:cs="Times New Roman"/>
+                              </w:rPr>
+                            </w:pPr>
+                            <w:bookmarkStart w:id="0" w:name="_GoBack"/>
+                            <w:proofErr w:type="gramStart"/>
+                            <w:r>
+                              <w:rPr>
+                                <w:rFonts w:cstheme="minorHAnsi"/>
+                              </w:rPr>
+                              <w:t>speed</w:t>
+                            </w:r>
+                            <w:proofErr w:type="gramEnd"/>
+                            <w:r>
+                              <w:rPr>
+                                <w:rFonts w:cstheme="minorHAnsi"/>
+                              </w:rPr>
+                              <w:t xml:space="preserve"> of sound</w:t>
+                            </w:r>
+                            <w:r>
+                              <w:rPr>
+                                <w:rFonts w:ascii="Times New Roman" w:hAnsi="Times New Roman" w:cs="Times New Roman"/>
+                              </w:rPr>
+                              <w:t xml:space="preserve">: </w:t>
+                            </w:r>
+                            <m:oMath>
+                              <m:r>
+                                <w:rPr>
+                                  <w:rFonts w:ascii="Cambria Math" w:hAnsi="Cambria Math" w:cs="Times New Roman"/>
+                                </w:rPr>
+                                <m:t>v</m:t>
+                              </m:r>
+                            </m:oMath>
+                          </w:p>
+                          <w:p>
+                            <w:pPr>
+                              <w:spacing w:after="0" w:line="240" w:lineRule="auto"/>
+                              <w:rPr>
+                                <w:rFonts w:ascii="Times New Roman" w:eastAsiaTheme="minorEastAsia" w:hAnsi="Times New Roman" w:cs="Times New Roman"/>
+                              </w:rPr>
+                            </w:pPr>
+                            <w:proofErr w:type="gramStart"/>
+                            <w:r>
+                              <w:rPr>
+                                <w:rFonts w:eastAsiaTheme="minorEastAsia" w:cstheme="minorHAnsi"/>
+                              </w:rPr>
+                              <w:t>speed</w:t>
+                            </w:r>
+                            <w:proofErr w:type="gramEnd"/>
+                            <w:r>
+                              <w:rPr>
+                                <w:rFonts w:eastAsiaTheme="minorEastAsia" w:cstheme="minorHAnsi"/>
+                              </w:rPr>
+                              <w:t xml:space="preserve"> of source:</w:t>
+                            </w:r>
+                            <w:r>
+                              <w:rPr>
+                                <w:rFonts w:ascii="Times New Roman" w:eastAsiaTheme="minorEastAsia" w:hAnsi="Times New Roman" w:cs="Times New Roman"/>
+                              </w:rPr>
+                              <w:t xml:space="preserve"> </w:t>
+                            </w:r>
+                            <m:oMath>
+                              <m:sSub>
+                                <m:sSubPr>
+                                  <m:ctrlPr>
+                                    <w:rPr>
+                                      <w:rFonts w:ascii="Cambria Math" w:eastAsiaTheme="minorEastAsia" w:hAnsi="Cambria Math" w:cs="Times New Roman"/>
+                                      <w:i/>
+                                    </w:rPr>
+                                  </m:ctrlPr>
+                                </m:sSubPr>
+                                <m:e>
+                                  <m:r>
+                                    <w:rPr>
+                                      <w:rFonts w:ascii="Cambria Math" w:eastAsiaTheme="minorEastAsia" w:hAnsi="Cambria Math" w:cs="Times New Roman"/>
+                                    </w:rPr>
+                                    <m:t>v</m:t>
+                                  </m:r>
+                                </m:e>
+                                <m:sub>
+                                  <m:r>
+                                    <w:rPr>
+                                      <w:rFonts w:ascii="Cambria Math" w:eastAsiaTheme="minorEastAsia" w:hAnsi="Cambria Math" w:cs="Times New Roman"/>
+                                    </w:rPr>
+                                    <m:t>S</m:t>
+                                  </m:r>
+                                </m:sub>
+                              </m:sSub>
+                            </m:oMath>
+                          </w:p>
+                          <w:p>
+                            <w:pPr>
+                              <w:spacing w:after="0" w:line="240" w:lineRule="auto"/>
+                              <w:rPr>
+                                <w:rFonts w:ascii="Times New Roman" w:eastAsiaTheme="minorEastAsia" w:hAnsi="Times New Roman" w:cs="Times New Roman"/>
+                              </w:rPr>
+                            </w:pPr>
+                            <w:proofErr w:type="gramStart"/>
+                            <w:r>
+                              <w:rPr>
+                                <w:rFonts w:eastAsiaTheme="minorEastAsia" w:cstheme="minorHAnsi"/>
+                              </w:rPr>
+                              <w:t>speed</w:t>
+                            </w:r>
+                            <w:proofErr w:type="gramEnd"/>
+                            <w:r>
+                              <w:rPr>
+                                <w:rFonts w:eastAsiaTheme="minorEastAsia" w:cstheme="minorHAnsi"/>
+                              </w:rPr>
+                              <w:t xml:space="preserve"> of </w:t>
+                            </w:r>
+                            <w:r>
+                              <w:rPr>
+                                <w:rFonts w:eastAsiaTheme="minorEastAsia" w:cstheme="minorHAnsi"/>
+                              </w:rPr>
+                              <w:t>recei</w:t>
+                            </w:r>
+                            <w:r>
+                              <w:rPr>
+                                <w:rFonts w:eastAsiaTheme="minorEastAsia" w:cstheme="minorHAnsi"/>
+                              </w:rPr>
+                              <w:t>ver</w:t>
+                            </w:r>
+                            <w:r>
+                              <w:rPr>
+                                <w:rFonts w:ascii="Times New Roman" w:eastAsiaTheme="minorEastAsia" w:hAnsi="Times New Roman" w:cs="Times New Roman"/>
+                              </w:rPr>
+                              <w:t xml:space="preserve">: </w:t>
+                            </w:r>
+                            <m:oMath>
+                              <m:sSub>
+                                <m:sSubPr>
+                                  <m:ctrlPr>
+                                    <w:rPr>
+                                      <w:rFonts w:ascii="Cambria Math" w:eastAsiaTheme="minorEastAsia" w:hAnsi="Cambria Math" w:cs="Times New Roman"/>
+                                      <w:i/>
+                                    </w:rPr>
+                                  </m:ctrlPr>
+                                </m:sSubPr>
+                                <m:e>
+                                  <m:r>
+                                    <w:rPr>
+                                      <w:rFonts w:ascii="Cambria Math" w:eastAsiaTheme="minorEastAsia" w:hAnsi="Cambria Math" w:cs="Times New Roman"/>
+                                    </w:rPr>
+                                    <m:t>v</m:t>
+                                  </m:r>
+                                </m:e>
+                                <m:sub>
+                                  <m:r>
+                                    <w:rPr>
+                                      <w:rFonts w:ascii="Cambria Math" w:eastAsiaTheme="minorEastAsia" w:hAnsi="Cambria Math" w:cs="Times New Roman"/>
+                                    </w:rPr>
+                                    <m:t>R</m:t>
+                                  </m:r>
+                                </m:sub>
+                              </m:sSub>
+                            </m:oMath>
+                            <w:r>
+                              <w:rPr>
+                                <w:rFonts w:ascii="Times New Roman" w:eastAsiaTheme="minorEastAsia" w:hAnsi="Times New Roman" w:cs="Times New Roman"/>
+                              </w:rPr>
+                              <w:t xml:space="preserve"> </w:t>
+                            </w:r>
+                            <w:bookmarkEnd w:id="0"/>
+                          </w:p>
+                        </w:txbxContent>
+                      </wps:txbx>
+                      <wps:bodyPr rot="0" spcFirstLastPara="0" vertOverflow="overflow" horzOverflow="overflow" vert="horz" wrap="square" lIns="91440" tIns="45720" rIns="91440" bIns="45720" numCol="1" spcCol="0" rtlCol="0" fromWordArt="0" anchor="t" anchorCtr="0" forceAA="0" compatLnSpc="1">
+                        <a:prstTxWarp prst="textNoShape">
+                          <a:avLst/>
+                        </a:prstTxWarp>
+                        <a:noAutofit/>
+                      </wps:bodyPr>
+                    </wps:wsp>
+                  </a:graphicData>
+                </a:graphic>
+                <wp14:sizeRelH relativeFrom="margin">
+                  <wp14:pctWidth>0</wp14:pctWidth>
+                </wp14:sizeRelH>
+                <wp14:sizeRelV relativeFrom="margin">
+                  <wp14:pctHeight>0</wp14:pctHeight>
+                </wp14:sizeRelV>
+              </wp:anchor>
+            </w:drawing>
+          </mc:Choice>
+          <mc:Fallback>
+            <w:pict>
+              <v:shapetype w14:anchorId="4D486CBB" id="_x0000_t202" coordsize="21600,21600" o:spt="202" path="m,l,21600r21600,l21600,xe">
+                <v:stroke joinstyle="miter"/>
+                <v:path gradientshapeok="t" o:connecttype="rect"/>
+              </v:shapetype>
+              <v:shape id="Text Box 73" o:spid="_x0000_s1026" type="#_x0000_t202" style="position:absolute;margin-left:195pt;margin-top:72.6pt;width:126.9pt;height:49.5pt;z-index:251762688;visibility:visible;mso-wrap-style:square;mso-width-percent:0;mso-height-percent:0;mso-wrap-distance-left:9pt;mso-wrap-distance-top:0;mso-wrap-distance-right:9pt;mso-wrap-distance-bottom:0;mso-position-horizontal:absolute;mso-position-horizontal-relative:text;mso-position-vertical:absolute;mso-position-vertical-relative:text;mso-width-percent:0;mso-height-percent:0;mso-width-relative:margin;mso-height-relative:margin;v-text-anchor:top" o:gfxdata="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" filled="f" stroked="f" strokeweight=".5pt">
+                <v:textbox>
+                  <w:txbxContent>
+                    <w:p>
+                      <w:pPr>
+                        <w:spacing w:after="0" w:line="240" w:lineRule="auto"/>
+                        <w:rPr>
+                          <w:rFonts w:ascii="Times New Roman" w:eastAsiaTheme="minorEastAsia" w:hAnsi="Times New Roman" w:cs="Times New Roman"/>
+                        </w:rPr>
+                      </w:pPr>
+                      <w:bookmarkStart w:id="1" w:name="_GoBack"/>
+                      <w:proofErr w:type="gramStart"/>
+                      <w:r>
+                        <w:rPr>
+                          <w:rFonts w:cstheme="minorHAnsi"/>
+                        </w:rPr>
+                        <w:t>speed</w:t>
+                      </w:r>
+                      <w:proofErr w:type="gramEnd"/>
+                      <w:r>
+                        <w:rPr>
+                          <w:rFonts w:cstheme="minorHAnsi"/>
+                        </w:rPr>
+                        <w:t xml:space="preserve"> of sound</w:t>
+                      </w:r>
+                      <w:r>
+                        <w:rPr>
+                          <w:rFonts w:ascii="Times New Roman" w:hAnsi="Times New Roman" w:cs="Times New Roman"/>
+                        </w:rPr>
+                        <w:t xml:space="preserve">: </w:t>
+                      </w:r>
+                      <m:oMath>
+                        <m:r>
+                          <w:rPr>
+                            <w:rFonts w:ascii="Cambria Math" w:hAnsi="Cambria Math" w:cs="Times New Roman"/>
+                          </w:rPr>
+                          <m:t>v</m:t>
+                        </m:r>
+                      </m:oMath>
+                    </w:p>
+                    <w:p>
+                      <w:pPr>
+                        <w:spacing w:after="0" w:line="240" w:lineRule="auto"/>
+                        <w:rPr>
+                          <w:rFonts w:ascii="Times New Roman" w:eastAsiaTheme="minorEastAsia" w:hAnsi="Times New Roman" w:cs="Times New Roman"/>
+                        </w:rPr>
+                      </w:pPr>
+                      <w:proofErr w:type="gramStart"/>
+                      <w:r>
+                        <w:rPr>
+                          <w:rFonts w:eastAsiaTheme="minorEastAsia" w:cstheme="minorHAnsi"/>
+                        </w:rPr>
+                        <w:t>speed</w:t>
+                      </w:r>
+                      <w:proofErr w:type="gramEnd"/>
+                      <w:r>
+                        <w:rPr>
+                          <w:rFonts w:eastAsiaTheme="minorEastAsia" w:cstheme="minorHAnsi"/>
+                        </w:rPr>
+                        <w:t xml:space="preserve"> of source:</w:t>
+                      </w:r>
+                      <w:r>
+                        <w:rPr>
+                          <w:rFonts w:ascii="Times New Roman" w:eastAsiaTheme="minorEastAsia" w:hAnsi="Times New Roman" w:cs="Times New Roman"/>
+                        </w:rPr>
+                        <w:t xml:space="preserve"> </w:t>
+                      </w:r>
+                      <m:oMath>
+                        <m:sSub>
+                          <m:sSubPr>
+                            <m:ctrlPr>
+                              <w:rPr>
+                                <w:rFonts w:ascii="Cambria Math" w:eastAsiaTheme="minorEastAsia" w:hAnsi="Cambria Math" w:cs="Times New Roman"/>
+                                <w:i/>
+                              </w:rPr>
+                            </m:ctrlPr>
+                          </m:sSubPr>
+                          <m:e>
+                            <m:r>
+                              <w:rPr>
+                                <w:rFonts w:ascii="Cambria Math" w:eastAsiaTheme="minorEastAsia" w:hAnsi="Cambria Math" w:cs="Times New Roman"/>
+                              </w:rPr>
+                              <m:t>v</m:t>
+                            </m:r>
+                          </m:e>
+                          <m:sub>
+                            <m:r>
+                              <w:rPr>
+                                <w:rFonts w:ascii="Cambria Math" w:eastAsiaTheme="minorEastAsia" w:hAnsi="Cambria Math" w:cs="Times New Roman"/>
+                              </w:rPr>
+                              <m:t>S</m:t>
+                            </m:r>
+                          </m:sub>
+                        </m:sSub>
+                      </m:oMath>
+                    </w:p>
+                    <w:p>
+                      <w:pPr>
+                        <w:spacing w:after="0" w:line="240" w:lineRule="auto"/>
+                        <w:rPr>
+                          <w:rFonts w:ascii="Times New Roman" w:eastAsiaTheme="minorEastAsia" w:hAnsi="Times New Roman" w:cs="Times New Roman"/>
+                        </w:rPr>
+                      </w:pPr>
+                      <w:proofErr w:type="gramStart"/>
+                      <w:r>
+                        <w:rPr>
+                          <w:rFonts w:eastAsiaTheme="minorEastAsia" w:cstheme="minorHAnsi"/>
+                        </w:rPr>
+                        <w:t>speed</w:t>
+                      </w:r>
+                      <w:proofErr w:type="gramEnd"/>
+                      <w:r>
+                        <w:rPr>
+                          <w:rFonts w:eastAsiaTheme="minorEastAsia" w:cstheme="minorHAnsi"/>
+                        </w:rPr>
+                        <w:t xml:space="preserve"> of </w:t>
+                      </w:r>
+                      <w:r>
+                        <w:rPr>
+                          <w:rFonts w:eastAsiaTheme="minorEastAsia" w:cstheme="minorHAnsi"/>
+                        </w:rPr>
+                        <w:t>recei</w:t>
+                      </w:r>
+                      <w:r>
+                        <w:rPr>
+                          <w:rFonts w:eastAsiaTheme="minorEastAsia" w:cstheme="minorHAnsi"/>
+                        </w:rPr>
+                        <w:t>ver</w:t>
+                      </w:r>
+                      <w:r>
+                        <w:rPr>
+                          <w:rFonts w:ascii="Times New Roman" w:eastAsiaTheme="minorEastAsia" w:hAnsi="Times New Roman" w:cs="Times New Roman"/>
+                        </w:rPr>
+                        <w:t xml:space="preserve">: </w:t>
+                      </w:r>
+                      <m:oMath>
+                        <m:sSub>
+                          <m:sSubPr>
+                            <m:ctrlPr>
+                              <w:rPr>
+                                <w:rFonts w:ascii="Cambria Math" w:eastAsiaTheme="minorEastAsia" w:hAnsi="Cambria Math" w:cs="Times New Roman"/>
+                                <w:i/>
+                              </w:rPr>
+                            </m:ctrlPr>
+                          </m:sSubPr>
+                          <m:e>
+                            <m:r>
+                              <w:rPr>
+                                <w:rFonts w:ascii="Cambria Math" w:eastAsiaTheme="minorEastAsia" w:hAnsi="Cambria Math" w:cs="Times New Roman"/>
+                              </w:rPr>
+                              <m:t>v</m:t>
+                            </m:r>
+                          </m:e>
+                          <m:sub>
+                            <m:r>
+                              <w:rPr>
+                                <w:rFonts w:ascii="Cambria Math" w:eastAsiaTheme="minorEastAsia" w:hAnsi="Cambria Math" w:cs="Times New Roman"/>
+                              </w:rPr>
+                              <m:t>R</m:t>
+                            </m:r>
+                          </m:sub>
+                        </m:sSub>
+                      </m:oMath>
+                      <w:r>
+                        <w:rPr>
+                          <w:rFonts w:ascii="Times New Roman" w:eastAsiaTheme="minorEastAsia" w:hAnsi="Times New Roman" w:cs="Times New Roman"/>
+                        </w:rPr>
+                        <w:t xml:space="preserve"> </w:t>
+                      </w:r>
+                      <w:bookmarkEnd w:id="1"/>
+                    </w:p>
+                  </w:txbxContent>
+                </v:textbox>
+              </v:shape>
+            </w:pict>
+          </mc:Fallback>
+        </mc:AlternateContent>
+      </w:r>
+      <w:r>
+        <w:rPr>
+          <w:rFonts w:ascii="Times New Roman" w:hAnsi="Times New Roman" w:cs="Times New Roman"/>
+          <w:noProof/>
+          <w:sz w:val="24"/>
+          <w:szCs w:val="24"/>
+        </w:rPr>
+        <mc:AlternateContent>
+          <mc:Choice Requires="wps">
+            <w:drawing>
+              <wp:anchor distT="0" distB="0" distL="114300" distR="114300" simplePos="0" relativeHeight="251737088" behindDoc="0" locked="0" layoutInCell="1" allowOverlap="1" wp14:anchorId="3D31C3AD" wp14:editId="392C9598">
+                <wp:simplePos x="0" y="0"/>
+                <wp:positionH relativeFrom="column">
+                  <wp:posOffset>1499235</wp:posOffset>
+                </wp:positionH>
+                <wp:positionV relativeFrom="paragraph">
+                  <wp:posOffset>563245</wp:posOffset>
+                </wp:positionV>
+                <wp:extent cx="446051" cy="453620"/>
+                <wp:effectExtent l="0" t="0" r="0" b="3810"/>
+                <wp:wrapNone/>
+                <wp:docPr id="77" name="Text Box 77"/>
+                <wp:cNvGraphicFramePr/>
+                <a:graphic xmlns:a="http://schemas.openxmlformats.org/drawingml/2006/main">
+                  <a:graphicData uri="http://schemas.microsoft.com/office/word/2010/wordprocessingShape">
+                    <wps:wsp>
+                      <wps:cNvSpPr txBox="1"/>
+                      <wps:spPr>
+                        <a:xfrm>
+                          <a:off x="0" y="0"/>
+                          <a:ext cx="446051" cy="453620"/>
+                        </a:xfrm>
+                        <a:prstGeom prst="rect">
+                          <a:avLst/>
+                        </a:prstGeom>
+                        <a:noFill/>
+                        <a:ln w="6350">
+                          <a:noFill/>
+                        </a:ln>
+                        <a:effectLst/>
+                      </wps:spPr>
+                      <wps:style>
+                        <a:lnRef idx="0">
+                          <a:schemeClr val="accent1"/>
+                        </a:lnRef>
+                        <a:fillRef idx="0">
+                          <a:schemeClr val="accent1"/>
+                        </a:fillRef>
+                        <a:effectRef idx="0">
+                          <a:schemeClr val="accent1"/>
+                        </a:effectRef>
+                        <a:fontRef idx="minor">
+                          <a:schemeClr val="dk1"/>
+                        </a:fontRef>
+                      </wps:style>
+                      <wps:txbx>
+                        <w:txbxContent>
+                          <w:p>
+                            <m:oMathPara>
+                              <m:oMath>
+                                <m:sSub>
+                                  <m:sSubPr>
+                                    <m:ctrlPr>
+                                      <w:rPr>
+                                        <w:rFonts w:ascii="Cambria Math" w:hAnsi="Cambria Math"/>
+                                        <w:i/>
+                                      </w:rPr>
+                                    </m:ctrlPr>
+                                  </m:sSubPr>
+                                  <m:e>
+                                    <m:r>
+                                      <w:rPr>
+                                        <w:rFonts w:ascii="Cambria Math" w:hAnsi="Cambria Math"/>
+                                      </w:rPr>
+                                      <m:t>v</m:t>
+                                    </m:r>
+                                  </m:e>
+                                  <m:sub>
+                                    <m:r>
+                                      <w:rPr>
+                                        <w:rFonts w:ascii="Cambria Math" w:hAnsi="Cambria Math"/>
+                                      </w:rPr>
+                                      <m:t>S</m:t>
+                                    </m:r>
+                                  </m:sub>
+                                </m:sSub>
+                              </m:oMath>
+                            </m:oMathPara>
+                          </w:p>
+                        </w:txbxContent>
+                      </wps:txbx>
+                      <wps:bodyPr rot="0" spcFirstLastPara="0" vertOverflow="overflow" horzOverflow="overflow" vert="horz" wrap="square" lIns="91440" tIns="45720" rIns="91440" bIns="45720" numCol="1" spcCol="0" rtlCol="0" fromWordArt="0" anchor="t" anchorCtr="0" forceAA="0" compatLnSpc="1">
+                        <a:prstTxWarp prst="textNoShape">
+                          <a:avLst/>
+                        </a:prstTxWarp>
+                        <a:noAutofit/>
+                      </wps:bodyPr>
+                    </wps:wsp>
+                  </a:graphicData>
+                </a:graphic>
+                <wp14:sizeRelH relativeFrom="margin">
+                  <wp14:pctWidth>0</wp14:pctWidth>
+                </wp14:sizeRelH>
+                <wp14:sizeRelV relativeFrom="margin">
+                  <wp14:pctHeight>0</wp14:pctHeight>
+                </wp14:sizeRelV>
+              </wp:anchor>
+            </w:drawing>
+          </mc:Choice>
+          <mc:Fallback>
+            <w:pict>
+              <v:shape w14:anchorId="3D31C3AD" id="Text Box 77" o:spid="_x0000_s1027" type="#_x0000_t202" style="position:absolute;margin-left:118.05pt;margin-top:44.35pt;width:35.1pt;height:35.7pt;z-index:251737088;visibility:visible;mso-wrap-style:square;mso-width-percent:0;mso-height-percent:0;mso-wrap-distance-left:9pt;mso-wrap-distance-top:0;mso-wrap-distance-right:9pt;mso-wrap-distance-bottom:0;mso-position-horizontal:absolute;mso-position-horizontal-relative:text;mso-position-vertical:absolute;mso-position-vertical-relative:text;mso-width-percent:0;mso-height-percent:0;mso-width-relative:margin;mso-height-relative:margin;v-text-anchor:top" o:gfxdata="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" filled="f" stroked="f" strokeweight=".5pt">
+                <v:textbox>
+                  <w:txbxContent>
+                    <w:p>
+                      <m:oMathPara>
+                        <m:oMath>
+                          <m:sSub>
+                            <m:sSubPr>
+                              <m:ctrlPr>
+                                <w:rPr>
+                                  <w:rFonts w:ascii="Cambria Math" w:hAnsi="Cambria Math"/>
+                                  <w:i/>
+                                </w:rPr>
+                              </m:ctrlPr>
+                            </m:sSubPr>
+                            <m:e>
+                              <m:r>
+                                <w:rPr>
+                                  <w:rFonts w:ascii="Cambria Math" w:hAnsi="Cambria Math"/>
+                                </w:rPr>
+                                <m:t>v</m:t>
+                              </m:r>
+                            </m:e>
+                            <m:sub>
+                              <m:r>
+                                <w:rPr>
+                                  <w:rFonts w:ascii="Cambria Math" w:hAnsi="Cambria Math"/>
+                                </w:rPr>
+                                <m:t>S</m:t>
+                              </m:r>
+                            </m:sub>
+                          </m:sSub>
+                        </m:oMath>
+                      </m:oMathPara>
+                    </w:p>
+                  </w:txbxContent>
+                </v:textbox>
+              </v:shape>
+            </w:pict>
+          </mc:Fallback>
+        </mc:AlternateContent>
+      </w:r>
+      <w:r>
+        <w:rPr>
+          <w:rFonts w:ascii="Times New Roman" w:hAnsi="Times New Roman" w:cs="Times New Roman"/>
+          <w:noProof/>
+          <w:sz w:val="24"/>
+          <w:szCs w:val="24"/>
+        </w:rPr>
+        <mc:AlternateContent>
+          <mc:Choice Requires="wps">
+            <w:drawing>
+              <wp:anchor distT="0" distB="0" distL="114300" distR="114300" simplePos="0" relativeHeight="251735040" behindDoc="0" locked="0" layoutInCell="1" allowOverlap="1" wp14:anchorId="116EC324" wp14:editId="6140F493">
+                <wp:simplePos x="0" y="0"/>
+                <wp:positionH relativeFrom="column">
+                  <wp:posOffset>3769360</wp:posOffset>
+                </wp:positionH>
+                <wp:positionV relativeFrom="paragraph">
+                  <wp:posOffset>-233045</wp:posOffset>
+                </wp:positionV>
+                <wp:extent cx="445770" cy="453390"/>
+                <wp:effectExtent l="0" t="0" r="0" b="3810"/>
+                <wp:wrapNone/>
+                <wp:docPr id="76" name="Text Box 76"/>
+                <wp:cNvGraphicFramePr/>
+                <a:graphic xmlns:a="http://schemas.openxmlformats.org/drawingml/2006/main">
+                  <a:graphicData uri="http://schemas.microsoft.com/office/word/2010/wordprocessingShape">
+                    <wps:wsp>
+                      <wps:cNvSpPr txBox="1"/>
+                      <wps:spPr>
+                        <a:xfrm>
+                          <a:off x="0" y="0"/>
+                          <a:ext cx="445770" cy="453390"/>
+                        </a:xfrm>
+                        <a:prstGeom prst="rect">
+                          <a:avLst/>
+                        </a:prstGeom>
+                        <a:noFill/>
+                        <a:ln w="6350">
+                          <a:noFill/>
+                        </a:ln>
+                        <a:effectLst/>
+                      </wps:spPr>
+                      <wps:style>
+                        <a:lnRef idx="0">
+                          <a:schemeClr val="accent1"/>
+                        </a:lnRef>
+                        <a:fillRef idx="0">
+                          <a:schemeClr val="accent1"/>
+                        </a:fillRef>
+                        <a:effectRef idx="0">
+                          <a:schemeClr val="accent1"/>
+                        </a:effectRef>
+                        <a:fontRef idx="minor">
+                          <a:schemeClr val="dk1"/>
+                        </a:fontRef>
+                      </wps:style>
+                      <wps:txbx>
+                        <w:txbxContent>
+                          <w:p>
+                            <m:oMathPara>
+                              <m:oMath>
+                                <m:r>
+                                  <w:rPr>
+                                    <w:rFonts w:ascii="Cambria Math" w:hAnsi="Cambria Math"/>
+                                  </w:rPr>
+                                  <m:t>v</m:t>
+                                </m:r>
+                              </m:oMath>
+                            </m:oMathPara>
+                          </w:p>
+                        </w:txbxContent>
+                      </wps:txbx>
+                      <wps:bodyPr rot="0" spcFirstLastPara="0" vertOverflow="overflow" horzOverflow="overflow" vert="horz" wrap="square" lIns="91440" tIns="45720" rIns="91440" bIns="45720" numCol="1" spcCol="0" rtlCol="0" fromWordArt="0" anchor="t" anchorCtr="0" forceAA="0" compatLnSpc="1">
+                        <a:prstTxWarp prst="textNoShape">
+                          <a:avLst/>
+                        </a:prstTxWarp>
+                        <a:noAutofit/>
+                      </wps:bodyPr>
+                    </wps:wsp>
+                  </a:graphicData>
+                </a:graphic>
+                <wp14:sizeRelH relativeFrom="margin">
+                  <wp14:pctWidth>0</wp14:pctWidth>
+                </wp14:sizeRelH>
+                <wp14:sizeRelV relativeFrom="margin">
+                  <wp14:pctHeight>0</wp14:pctHeight>
+                </wp14:sizeRelV>
+              </wp:anchor>
+            </w:drawing>
+          </mc:Choice>
+          <mc:Fallback>
+            <w:pict>
+              <v:shape w14:anchorId="116EC324" id="Text Box 76" o:spid="_x0000_s1028" type="#_x0000_t202" style="position:absolute;margin-left:296.8pt;margin-top:-18.35pt;width:35.1pt;height:35.7pt;z-index:251735040;visibility:visible;mso-wrap-style:square;mso-width-percent:0;mso-height-percent:0;mso-wrap-distance-left:9pt;mso-wrap-distance-top:0;mso-wrap-distance-right:9pt;mso-wrap-distance-bottom:0;mso-position-horizontal:absolute;mso-position-horizontal-relative:text;mso-position-vertical:absolute;mso-position-vertical-relative:text;mso-width-percent:0;mso-height-percent:0;mso-width-relative:margin;mso-height-relative:margin;v-text-anchor:top" o:gfxdata="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" filled="f" stroked="f" strokeweight=".5pt">
+                <v:textbox>
+                  <w:txbxContent>
+                    <w:p>
+                      <m:oMathPara>
+                        <m:oMath>
+                          <m:r>
+                            <w:rPr>
+                              <w:rFonts w:ascii="Cambria Math" w:hAnsi="Cambria Math"/>
+                            </w:rPr>
+                            <m:t>v</m:t>
+                          </m:r>
+                        </m:oMath>
+                      </m:oMathPara>
+                    </w:p>
+                  </w:txbxContent>
+                </v:textbox>
+              </v:shape>
+            </w:pict>
+          </mc:Fallback>
+        </mc:AlternateContent>
+      </w:r>
+      <w:r>
+        <w:rPr>
+          <w:rFonts w:ascii="Times New Roman" w:hAnsi="Times New Roman" w:cs="Times New Roman"/>
+          <w:noProof/>
+          <w:sz w:val="24"/>
+          <w:szCs w:val="24"/>
+        </w:rPr>
+        <mc:AlternateContent>
+          <mc:Choice Requires="wps">
+            <w:drawing>
               <wp:anchor distT="0" distB="0" distL="114300" distR="114300" simplePos="0" relativeHeight="251749376" behindDoc="0" locked="0" layoutInCell="1" allowOverlap="1" wp14:anchorId="30CBDA4B" wp14:editId="178236CE">
                 <wp:simplePos x="0" y="0"/>
                 <wp:positionH relativeFrom="column">
-                  <wp:posOffset>4310380</wp:posOffset>
+                  <wp:posOffset>4173220</wp:posOffset>
                 </wp:positionH>
                 <wp:positionV relativeFrom="paragraph">
-                  <wp:posOffset>277495</wp:posOffset>
+                  <wp:posOffset>342265</wp:posOffset>
                 </wp:positionV>
                 <wp:extent cx="445770" cy="453390"/>
                 <wp:effectExtent l="0" t="0" r="0" b="3810"/>
@@ -93,7 +788,7 @@
                                       <w:rPr>
                                         <w:rFonts w:ascii="Cambria Math" w:hAnsi="Cambria Math"/>
                                       </w:rPr>
-                                      <m:t>o</m:t>
+                                      <m:t>R</m:t>
                                     </m:r>
                                   </m:sub>
                                 </m:sSub>
@@ -122,11 +817,7 @@
           </mc:Choice>
           <mc:Fallback>
             <w:pict>
-              <v:shapetype id="_x0000_t202" coordsize="21600,21600" o:spt="202" path="m,l,21600r21600,l21600,xe">
-                <v:stroke joinstyle="miter"/>
-                <v:path gradientshapeok="t" o:connecttype="rect"/>
-              </v:shapetype>
-              <v:shape id="Text Box 10" o:spid="_x0000_s1026" type="#_x0000_t202" style="position:absolute;margin-left:339.4pt;margin-top:21.85pt;width:35.1pt;height:35.7pt;z-index:251749376;visibility:visible;mso-wrap-style:square;mso-width-percent:0;mso-height-percent:0;mso-wrap-distance-left:9pt;mso-wrap-distance-top:0;mso-wrap-distance-right:9pt;mso-wrap-distance-bottom:0;mso-position-horizontal:absolute;mso-position-horizontal-relative:text;mso-position-vertical:absolute;mso-position-vertical-relative:text;mso-width-percent:0;mso-height-percent:0;mso-width-relative:margin;mso-height-relative:margin;v-text-anchor:top" o:gfxdata="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" filled="f" stroked="f" strokeweight=".5pt">
+              <v:shape w14:anchorId="30CBDA4B" id="Text Box 10" o:spid="_x0000_s1029" type="#_x0000_t202" style="position:absolute;margin-left:328.6pt;margin-top:26.95pt;width:35.1pt;height:35.7pt;z-index:251749376;visibility:visible;mso-wrap-style:square;mso-width-percent:0;mso-height-percent:0;mso-wrap-distance-left:9pt;mso-wrap-distance-top:0;mso-wrap-distance-right:9pt;mso-wrap-distance-bottom:0;mso-position-horizontal:absolute;mso-position-horizontal-relative:text;mso-position-vertical:absolute;mso-position-vertical-relative:text;mso-width-percent:0;mso-height-percent:0;mso-width-relative:margin;mso-height-relative:margin;v-text-anchor:top" o:gfxdata="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" filled="f" stroked="f" strokeweight=".5pt">
                 <v:textbox>
                   <w:txbxContent>
                     <w:p>
@@ -154,12 +845,310 @@
                                 <w:rPr>
                                   <w:rFonts w:ascii="Cambria Math" w:hAnsi="Cambria Math"/>
                                 </w:rPr>
-                                <m:t>o</m:t>
+                                <m:t>R</m:t>
                               </m:r>
                             </m:sub>
                           </m:sSub>
                         </m:oMath>
                       </m:oMathPara>
+                    </w:p>
+                  </w:txbxContent>
+                </v:textbox>
+              </v:shape>
+            </w:pict>
+          </mc:Fallback>
+        </mc:AlternateContent>
+      </w:r>
+      <w:r>
+        <w:rPr>
+          <w:rFonts w:ascii="Times New Roman" w:hAnsi="Times New Roman" w:cs="Times New Roman"/>
+          <w:noProof/>
+          <w:sz w:val="24"/>
+          <w:szCs w:val="24"/>
+        </w:rPr>
+        <mc:AlternateContent>
+          <mc:Choice Requires="wps">
+            <w:drawing>
+              <wp:anchor distT="0" distB="0" distL="114300" distR="114300" simplePos="0" relativeHeight="251761664" behindDoc="0" locked="0" layoutInCell="1" allowOverlap="1" wp14:anchorId="682F551C" wp14:editId="7AE0F5A0">
+                <wp:simplePos x="0" y="0"/>
+                <wp:positionH relativeFrom="column">
+                  <wp:posOffset>4251960</wp:posOffset>
+                </wp:positionH>
+                <wp:positionV relativeFrom="paragraph">
+                  <wp:posOffset>922020</wp:posOffset>
+                </wp:positionV>
+                <wp:extent cx="1955800" cy="453390"/>
+                <wp:effectExtent l="0" t="0" r="0" b="3810"/>
+                <wp:wrapNone/>
+                <wp:docPr id="66" name="Text Box 66"/>
+                <wp:cNvGraphicFramePr/>
+                <a:graphic xmlns:a="http://schemas.openxmlformats.org/drawingml/2006/main">
+                  <a:graphicData uri="http://schemas.microsoft.com/office/word/2010/wordprocessingShape">
+                    <wps:wsp>
+                      <wps:cNvSpPr txBox="1"/>
+                      <wps:spPr>
+                        <a:xfrm>
+                          <a:off x="0" y="0"/>
+                          <a:ext cx="1955800" cy="453390"/>
+                        </a:xfrm>
+                        <a:prstGeom prst="rect">
+                          <a:avLst/>
+                        </a:prstGeom>
+                        <a:noFill/>
+                        <a:ln w="6350">
+                          <a:noFill/>
+                        </a:ln>
+                        <a:effectLst/>
+                      </wps:spPr>
+                      <wps:style>
+                        <a:lnRef idx="0">
+                          <a:schemeClr val="accent1"/>
+                        </a:lnRef>
+                        <a:fillRef idx="0">
+                          <a:schemeClr val="accent1"/>
+                        </a:fillRef>
+                        <a:effectRef idx="0">
+                          <a:schemeClr val="accent1"/>
+                        </a:effectRef>
+                        <a:fontRef idx="minor">
+                          <a:schemeClr val="dk1"/>
+                        </a:fontRef>
+                      </wps:style>
+                      <wps:txbx>
+                        <w:txbxContent>
+                          <w:p>
+                            <w:pPr>
+                              <w:rPr>
+                                <w:rFonts w:ascii="Times New Roman" w:hAnsi="Times New Roman" w:cs="Times New Roman"/>
+                              </w:rPr>
+                            </w:pPr>
+                            <w:r>
+                              <w:rPr>
+                                <w:rFonts w:cstheme="minorHAnsi"/>
+                              </w:rPr>
+                              <w:t>Recei</w:t>
+                            </w:r>
+                            <w:r>
+                              <w:rPr>
+                                <w:rFonts w:cstheme="minorHAnsi"/>
+                              </w:rPr>
+                              <w:t>ver hears frequency</w:t>
+                            </w:r>
+                            <w:r>
+                              <w:rPr>
+                                <w:rFonts w:ascii="Times New Roman" w:hAnsi="Times New Roman" w:cs="Times New Roman"/>
+                              </w:rPr>
+                              <w:t xml:space="preserve"> </w:t>
+                            </w:r>
+                            <m:oMath>
+                              <m:r>
+                                <w:rPr>
+                                  <w:rFonts w:ascii="Cambria Math" w:hAnsi="Cambria Math" w:cs="Times New Roman"/>
+                                </w:rPr>
+                                <m:t>f'</m:t>
+                              </m:r>
+                            </m:oMath>
+                          </w:p>
+                        </w:txbxContent>
+                      </wps:txbx>
+                      <wps:bodyPr rot="0" spcFirstLastPara="0" vertOverflow="overflow" horzOverflow="overflow" vert="horz" wrap="square" lIns="91440" tIns="45720" rIns="91440" bIns="45720" numCol="1" spcCol="0" rtlCol="0" fromWordArt="0" anchor="t" anchorCtr="0" forceAA="0" compatLnSpc="1">
+                        <a:prstTxWarp prst="textNoShape">
+                          <a:avLst/>
+                        </a:prstTxWarp>
+                        <a:noAutofit/>
+                      </wps:bodyPr>
+                    </wps:wsp>
+                  </a:graphicData>
+                </a:graphic>
+                <wp14:sizeRelH relativeFrom="margin">
+                  <wp14:pctWidth>0</wp14:pctWidth>
+                </wp14:sizeRelH>
+                <wp14:sizeRelV relativeFrom="margin">
+                  <wp14:pctHeight>0</wp14:pctHeight>
+                </wp14:sizeRelV>
+              </wp:anchor>
+            </w:drawing>
+          </mc:Choice>
+          <mc:Fallback>
+            <w:pict>
+              <v:shape w14:anchorId="682F551C" id="Text Box 66" o:spid="_x0000_s1030" type="#_x0000_t202" style="position:absolute;margin-left:334.8pt;margin-top:72.6pt;width:154pt;height:35.7pt;z-index:251761664;visibility:visible;mso-wrap-style:square;mso-width-percent:0;mso-height-percent:0;mso-wrap-distance-left:9pt;mso-wrap-distance-top:0;mso-wrap-distance-right:9pt;mso-wrap-distance-bottom:0;mso-position-horizontal:absolute;mso-position-horizontal-relative:text;mso-position-vertical:absolute;mso-position-vertical-relative:text;mso-width-percent:0;mso-height-percent:0;mso-width-relative:margin;mso-height-relative:margin;v-text-anchor:top" o:gfxdata="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" filled="f" stroked="f" strokeweight=".5pt">
+                <v:textbox>
+                  <w:txbxContent>
+                    <w:p>
+                      <w:pPr>
+                        <w:rPr>
+                          <w:rFonts w:ascii="Times New Roman" w:hAnsi="Times New Roman" w:cs="Times New Roman"/>
+                        </w:rPr>
+                      </w:pPr>
+                      <w:r>
+                        <w:rPr>
+                          <w:rFonts w:cstheme="minorHAnsi"/>
+                        </w:rPr>
+                        <w:t>Recei</w:t>
+                      </w:r>
+                      <w:r>
+                        <w:rPr>
+                          <w:rFonts w:cstheme="minorHAnsi"/>
+                        </w:rPr>
+                        <w:t>ver hears frequency</w:t>
+                      </w:r>
+                      <w:r>
+                        <w:rPr>
+                          <w:rFonts w:ascii="Times New Roman" w:hAnsi="Times New Roman" w:cs="Times New Roman"/>
+                        </w:rPr>
+                        <w:t xml:space="preserve"> </w:t>
+                      </w:r>
+                      <m:oMath>
+                        <m:r>
+                          <w:rPr>
+                            <w:rFonts w:ascii="Cambria Math" w:hAnsi="Cambria Math" w:cs="Times New Roman"/>
+                          </w:rPr>
+                          <m:t>f'</m:t>
+                        </m:r>
+                      </m:oMath>
+                    </w:p>
+                  </w:txbxContent>
+                </v:textbox>
+              </v:shape>
+            </w:pict>
+          </mc:Fallback>
+        </mc:AlternateContent>
+      </w:r>
+      <w:r>
+        <w:rPr>
+          <w:rFonts w:ascii="Times New Roman" w:hAnsi="Times New Roman" w:cs="Times New Roman"/>
+          <w:noProof/>
+          <w:sz w:val="24"/>
+          <w:szCs w:val="24"/>
+        </w:rPr>
+        <mc:AlternateContent>
+          <mc:Choice Requires="wps">
+            <w:drawing>
+              <wp:anchor distT="0" distB="0" distL="114300" distR="114300" simplePos="0" relativeHeight="251760640" behindDoc="0" locked="0" layoutInCell="1" allowOverlap="1" wp14:anchorId="4610E111" wp14:editId="10972710">
+                <wp:simplePos x="0" y="0"/>
+                <wp:positionH relativeFrom="column">
+                  <wp:posOffset>400050</wp:posOffset>
+                </wp:positionH>
+                <wp:positionV relativeFrom="paragraph">
+                  <wp:posOffset>922020</wp:posOffset>
+                </wp:positionV>
+                <wp:extent cx="1956391" cy="453620"/>
+                <wp:effectExtent l="0" t="0" r="0" b="3810"/>
+                <wp:wrapNone/>
+                <wp:docPr id="60" name="Text Box 60"/>
+                <wp:cNvGraphicFramePr/>
+                <a:graphic xmlns:a="http://schemas.openxmlformats.org/drawingml/2006/main">
+                  <a:graphicData uri="http://schemas.microsoft.com/office/word/2010/wordprocessingShape">
+                    <wps:wsp>
+                      <wps:cNvSpPr txBox="1"/>
+                      <wps:spPr>
+                        <a:xfrm>
+                          <a:off x="0" y="0"/>
+                          <a:ext cx="1956391" cy="453620"/>
+                        </a:xfrm>
+                        <a:prstGeom prst="rect">
+                          <a:avLst/>
+                        </a:prstGeom>
+                        <a:noFill/>
+                        <a:ln w="6350">
+                          <a:noFill/>
+                        </a:ln>
+                        <a:effectLst/>
+                      </wps:spPr>
+                      <wps:style>
+                        <a:lnRef idx="0">
+                          <a:schemeClr val="accent1"/>
+                        </a:lnRef>
+                        <a:fillRef idx="0">
+                          <a:schemeClr val="accent1"/>
+                        </a:fillRef>
+                        <a:effectRef idx="0">
+                          <a:schemeClr val="accent1"/>
+                        </a:effectRef>
+                        <a:fontRef idx="minor">
+                          <a:schemeClr val="dk1"/>
+                        </a:fontRef>
+                      </wps:style>
+                      <wps:txbx>
+                        <w:txbxContent>
+                          <w:p>
+                            <w:pPr>
+                              <w:rPr>
+                                <w:rFonts w:ascii="Times New Roman" w:hAnsi="Times New Roman" w:cs="Times New Roman"/>
+                              </w:rPr>
+                            </w:pPr>
+                            <w:r>
+                              <w:rPr>
+                                <w:rFonts w:cstheme="minorHAnsi"/>
+                              </w:rPr>
+                              <w:t>Source plays frequency</w:t>
+                            </w:r>
+                            <w:r>
+                              <w:rPr>
+                                <w:rFonts w:ascii="Times New Roman" w:hAnsi="Times New Roman" w:cs="Times New Roman"/>
+                              </w:rPr>
+                              <w:t xml:space="preserve"> </w:t>
+                            </w:r>
+                            <m:oMath>
+                              <m:r>
+                                <w:rPr>
+                                  <w:rFonts w:ascii="Cambria Math" w:hAnsi="Cambria Math" w:cs="Times New Roman"/>
+                                </w:rPr>
+                                <m:t>f</m:t>
+                              </m:r>
+                            </m:oMath>
+                          </w:p>
+                        </w:txbxContent>
+                      </wps:txbx>
+                      <wps:bodyPr rot="0" spcFirstLastPara="0" vertOverflow="overflow" horzOverflow="overflow" vert="horz" wrap="square" lIns="91440" tIns="45720" rIns="91440" bIns="45720" numCol="1" spcCol="0" rtlCol="0" fromWordArt="0" anchor="t" anchorCtr="0" forceAA="0" compatLnSpc="1">
+                        <a:prstTxWarp prst="textNoShape">
+                          <a:avLst/>
+                        </a:prstTxWarp>
+                        <a:noAutofit/>
+                      </wps:bodyPr>
+                    </wps:wsp>
+                  </a:graphicData>
+                </a:graphic>
+                <wp14:sizeRelH relativeFrom="margin">
+                  <wp14:pctWidth>0</wp14:pctWidth>
+                </wp14:sizeRelH>
+                <wp14:sizeRelV relativeFrom="margin">
+                  <wp14:pctHeight>0</wp14:pctHeight>
+                </wp14:sizeRelV>
+              </wp:anchor>
+            </w:drawing>
+          </mc:Choice>
+          <mc:Fallback>
+            <w:pict>
+              <v:shape w14:anchorId="4610E111" id="Text Box 60" o:spid="_x0000_s1031" type="#_x0000_t202" style="position:absolute;margin-left:31.5pt;margin-top:72.6pt;width:154.05pt;height:35.7pt;z-index:251760640;visibility:visible;mso-wrap-style:square;mso-width-percent:0;mso-height-percent:0;mso-wrap-distance-left:9pt;mso-wrap-distance-top:0;mso-wrap-distance-right:9pt;mso-wrap-distance-bottom:0;mso-position-horizontal:absolute;mso-position-horizontal-relative:text;mso-position-vertical:absolute;mso-position-vertical-relative:text;mso-width-percent:0;mso-height-percent:0;mso-width-relative:margin;mso-height-relative:margin;v-text-anchor:top" o:gfxdata="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" filled="f" stroked="f" strokeweight=".5pt">
+                <v:textbox>
+                  <w:txbxContent>
+                    <w:p>
+                      <w:pPr>
+                        <w:rPr>
+                          <w:rFonts w:ascii="Times New Roman" w:hAnsi="Times New Roman" w:cs="Times New Roman"/>
+                        </w:rPr>
+                      </w:pPr>
+                      <w:r>
+                        <w:rPr>
+                          <w:rFonts w:cstheme="minorHAnsi"/>
+                        </w:rPr>
+                        <w:t>Source plays frequency</w:t>
+                      </w:r>
+                      <w:r>
+                        <w:rPr>
+                          <w:rFonts w:ascii="Times New Roman" w:hAnsi="Times New Roman" w:cs="Times New Roman"/>
+                        </w:rPr>
+                        <w:t xml:space="preserve"> </w:t>
+                      </w:r>
+                      <m:oMath>
+                        <m:r>
+                          <w:rPr>
+                            <w:rFonts w:ascii="Cambria Math" w:hAnsi="Cambria Math" w:cs="Times New Roman"/>
+                          </w:rPr>
+                          <m:t>f</m:t>
+                        </m:r>
+                      </m:oMath>
                     </w:p>
                   </w:txbxContent>
                 </v:textbox>
@@ -236,7 +1225,7 @@
           </mc:Choice>
           <mc:Fallback>
             <w:pict>
-              <v:shapetype id="_x0000_t32" coordsize="21600,21600" o:spt="32" o:oned="t" path="m,l21600,21600e" filled="f">
+              <v:shapetype w14:anchorId="475C5B9E" id="_x0000_t32" coordsize="21600,21600" o:spt="32" o:oned="t" path="m,l21600,21600e" filled="f">
                 <v:path arrowok="t" fillok="f" o:connecttype="none"/>
                 <o:lock v:ext="edit" shapetype="t"/>
               </v:shapetype>
@@ -1158,42 +2147,42 @@
           </mc:Choice>
           <mc:Fallback>
             <w:pict>
-              <v:group id="Group 72" o:spid="_x0000_s1026" style="position:absolute;margin-left:374.2pt;margin-top:-8.85pt;width:55pt;height:81.05pt;z-index:251718656;mso-width-relative:margin;mso-height-relative:margin" coordsize="10856,15977" o:gfxdata="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">
-                <v:group id="Group 71" o:spid="_x0000_s1027" style="position:absolute;left:4349;top:4053;width:5143;height:11924" coordsize="5142,11924" o:gfxdata="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">
-                  <v:line id="Straight Connector 30" o:spid="_x0000_s1028" style="position:absolute;visibility:visible;mso-wrap-style:square" from="0,0" to="2368,7080" o:connectortype="straight" o:gfxdata="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" strokecolor="black [3213]" strokeweight="2pt"/>
-                  <v:line id="Straight Connector 31" o:spid="_x0000_s1029" style="position:absolute;visibility:visible;mso-wrap-style:square" from="2323,6895" to="5142,11924" o:connectortype="straight" o:gfxdata="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" strokecolor="black [3213]" strokeweight="2pt"/>
-                  <v:line id="Straight Connector 32" o:spid="_x0000_s1030" style="position:absolute;flip:x;visibility:visible;mso-wrap-style:square" from="173,6845" to="2351,11703" o:connectortype="straight" o:gfxdata="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" strokecolor="black [3213]" strokeweight="2pt"/>
+              <v:group w14:anchorId="4D6F14A8" id="Group 72" o:spid="_x0000_s1026" style="position:absolute;margin-left:374.2pt;margin-top:-8.85pt;width:55pt;height:81.05pt;z-index:251718656;mso-width-relative:margin;mso-height-relative:margin" coordsize="10856,15977" o:gfxdata="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">
+                <v:group id="Group 71" o:spid="_x0000_s1027" style="position:absolute;left:4349;top:4053;width:5143;height:11924" coordsize="5142,11924" o:gfxdata="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">
+                  <v:line id="Straight Connector 30" o:spid="_x0000_s1028" style="position:absolute;visibility:visible;mso-wrap-style:square" from="0,0" to="2368,7080" o:connectortype="straight" o:gfxdata="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" strokecolor="black [3213]" strokeweight="2pt"/>
+                  <v:line id="Straight Connector 31" o:spid="_x0000_s1029" style="position:absolute;visibility:visible;mso-wrap-style:square" from="2323,6895" to="5142,11924" o:connectortype="straight" o:gfxdata="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" strokecolor="black [3213]" strokeweight="2pt"/>
+                  <v:line id="Straight Connector 32" o:spid="_x0000_s1030" style="position:absolute;flip:x;visibility:visible;mso-wrap-style:square" from="173,6845" to="2351,11703" o:connectortype="straight" o:gfxdata="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" strokecolor="black [3213]" strokeweight="2pt"/>
                 </v:group>
-                <v:group id="Group 68" o:spid="_x0000_s1031" style="position:absolute;left:1458;width:5128;height:3962" coordsize="512882,396240" o:gfxdata="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">
-                  <v:oval id="Oval 29" o:spid="_x0000_s1032" style="position:absolute;left:61784;width:396240;height:396240;visibility:visible;mso-wrap-style:square;v-text-anchor:middle" o:gfxdata="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" filled="f" strokecolor="black [3213]" strokeweight="2pt"/>
-                  <v:shape id="Arc 33" o:spid="_x0000_s1033" style="position:absolute;left:158167;top:165580;width:220345;height:177800;rotation:565928fd;visibility:visible;mso-wrap-style:square;v-text-anchor:middle" coordsize="220345,177800" o:gfxdata="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" path="m218691,73553nsc229539,123499,186499,170639,124167,177080,67514,182934,14710,152882,2532,107855l110173,88900,218691,73553xem218691,73553nfc229539,123499,186499,170639,124167,177080,67514,182934,14710,152882,2532,107855e" filled="f" strokecolor="black [3213]" strokeweight="1.5pt">
+                <v:group id="Group 68" o:spid="_x0000_s1031" style="position:absolute;left:1458;width:5128;height:3962" coordsize="512882,396240" o:gfxdata="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">
+                  <v:oval id="Oval 29" o:spid="_x0000_s1032" style="position:absolute;left:61784;width:396240;height:396240;visibility:visible;mso-wrap-style:square;v-text-anchor:middle" o:gfxdata="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" filled="f" strokecolor="black [3213]" strokeweight="2pt"/>
+                  <v:shape id="Arc 33" o:spid="_x0000_s1033" style="position:absolute;left:158167;top:165580;width:220345;height:177800;rotation:565928fd;visibility:visible;mso-wrap-style:square;v-text-anchor:middle" coordsize="220345,177800" o:gfxdata="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" path="m218691,73553nsc229539,123499,186499,170639,124167,177080,67514,182934,14710,152882,2532,107855l110173,88900,218691,73553xem218691,73553nfc229539,123499,186499,170639,124167,177080,67514,182934,14710,152882,2532,107855e" filled="f" strokecolor="black [3213]" strokeweight="1.5pt">
                     <v:path arrowok="t" o:connecttype="custom" o:connectlocs="218691,73553;124167,177080;2532,107855" o:connectangles="0,0,0"/>
                   </v:shape>
-                  <v:shape id="Arc 34" o:spid="_x0000_s1034" style="position:absolute;top:138395;width:137236;height:140225;rotation:565928fd;visibility:visible;mso-wrap-style:square;v-text-anchor:middle" coordsize="137236,140225" o:gfxdata="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" path="m84565,138305nsc59192,144500,32577,135458,15885,114973,-276,95139,-4467,67837,4976,43900,14638,19406,36951,2537,62701,260r5917,69853l84565,138305xem84565,138305nfc59192,144500,32577,135458,15885,114973,-276,95139,-4467,67837,4976,43900,14638,19406,36951,2537,62701,260e" filled="f" strokecolor="black [3213]" strokeweight="1.5pt">
+                  <v:shape id="Arc 34" o:spid="_x0000_s1034" style="position:absolute;top:138395;width:137236;height:140225;rotation:565928fd;visibility:visible;mso-wrap-style:square;v-text-anchor:middle" coordsize="137236,140225" o:gfxdata="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" path="m84565,138305nsc59192,144500,32577,135458,15885,114973,-276,95139,-4467,67837,4976,43900,14638,19406,36951,2537,62701,260r5917,69853l84565,138305xem84565,138305nfc59192,144500,32577,135458,15885,114973,-276,95139,-4467,67837,4976,43900,14638,19406,36951,2537,62701,260e" filled="f" strokecolor="black [3213]" strokeweight="1.5pt">
                     <v:path arrowok="t" o:connecttype="custom" o:connectlocs="84565,138305;15885,114973;4976,43900;62701,260" o:connectangles="0,0,0,0"/>
                   </v:shape>
-                  <v:shape id="Arc 35" o:spid="_x0000_s1035" style="position:absolute;left:375646;top:130981;width:137236;height:140225;rotation:565928fd;flip:x;visibility:visible;mso-wrap-style:square;v-text-anchor:middle" coordsize="137236,140225" o:gfxdata="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" path="m84565,138305nsc59192,144500,32577,135458,15885,114973,-276,95139,-4467,67837,4976,43900,14638,19406,36951,2537,62701,260r5917,69853l84565,138305xem84565,138305nfc59192,144500,32577,135458,15885,114973,-276,95139,-4467,67837,4976,43900,14638,19406,36951,2537,62701,260e" filled="f" strokecolor="black [3213]" strokeweight="1.5pt">
+                  <v:shape id="Arc 35" o:spid="_x0000_s1035" style="position:absolute;left:375646;top:130981;width:137236;height:140225;rotation:565928fd;flip:x;visibility:visible;mso-wrap-style:square;v-text-anchor:middle" coordsize="137236,140225" o:gfxdata="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" path="m84565,138305nsc59192,144500,32577,135458,15885,114973,-276,95139,-4467,67837,4976,43900,14638,19406,36951,2537,62701,260r5917,69853l84565,138305xem84565,138305nfc59192,144500,32577,135458,15885,114973,-276,95139,-4467,67837,4976,43900,14638,19406,36951,2537,62701,260e" filled="f" strokecolor="black [3213]" strokeweight="1.5pt">
                     <v:path arrowok="t" o:connecttype="custom" o:connectlocs="84565,138305;15885,114973;4976,43900;62701,260" o:connectangles="0,0,0,0"/>
                   </v:shape>
-                  <v:shape id="Freeform 36" o:spid="_x0000_s1036" style="position:absolute;left:190294;top:150752;width:34925;height:30480;visibility:visible;mso-wrap-style:square;v-text-anchor:middle" coordsize="35028,30558" o:gfxdata="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" path="m756,10160v-2822,4515,2882,12263,6774,16933c13394,34130,25584,28506,31236,27093,32365,20320,36288,13435,34623,6773,33636,2824,28533,,24463,,16289,,3578,5645,756,10160xe" fillcolor="#4f81bd [3204]" strokecolor="black [3213]" strokeweight="2pt">
+                  <v:shape id="Freeform 36" o:spid="_x0000_s1036" style="position:absolute;left:190294;top:150752;width:34925;height:30480;visibility:visible;mso-wrap-style:square;v-text-anchor:middle" coordsize="35028,30558" o:gfxdata="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" path="m756,10160v-2822,4515,2882,12263,6774,16933c13394,34130,25584,28506,31236,27093,32365,20320,36288,13435,34623,6773,33636,2824,28533,,24463,,16289,,3578,5645,756,10160xe" fillcolor="#4f81bd [3204]" strokecolor="black [3213]" strokeweight="2pt">
                     <v:path arrowok="t" o:connecttype="custom" o:connectlocs="754,10134;7508,27024;31144,27024;34521,6756;24391,0;754,10134" o:connectangles="0,0,0,0,0,0"/>
                   </v:shape>
-                  <v:shape id="Freeform 37" o:spid="_x0000_s1037" style="position:absolute;left:306448;top:150752;width:34925;height:30480;visibility:visible;mso-wrap-style:square;v-text-anchor:middle" coordsize="35028,30558" o:gfxdata="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" path="m756,10160v-2822,4515,2882,12263,6774,16933c13394,34130,25584,28506,31236,27093,32365,20320,36288,13435,34623,6773,33636,2824,28533,,24463,,16289,,3578,5645,756,10160xe" fillcolor="#4f81bd [3204]" strokecolor="black [3213]" strokeweight="2pt">
+                  <v:shape id="Freeform 37" o:spid="_x0000_s1037" style="position:absolute;left:306448;top:150752;width:34925;height:30480;visibility:visible;mso-wrap-style:square;v-text-anchor:middle" coordsize="35028,30558" o:gfxdata="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" path="m756,10160v-2822,4515,2882,12263,6774,16933c13394,34130,25584,28506,31236,27093,32365,20320,36288,13435,34623,6773,33636,2824,28533,,24463,,16289,,3578,5645,756,10160xe" fillcolor="#4f81bd [3204]" strokecolor="black [3213]" strokeweight="2pt">
                     <v:path arrowok="t" o:connecttype="custom" o:connectlocs="754,10134;7508,27024;31144,27024;34521,6756;24391,0;754,10134" o:connectangles="0,0,0,0,0,0"/>
                   </v:shape>
                 </v:group>
-                <v:group id="Group 69" o:spid="_x0000_s1038" style="position:absolute;top:2125;width:5123;height:4132" coordsize="512377,413196" o:gfxdata="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">
-                  <v:line id="Straight Connector 38" o:spid="_x0000_s1039" style="position:absolute;flip:x y;visibility:visible;mso-wrap-style:square" from="2472,395416" to="512377,413196" o:connectortype="straight" o:gfxdata="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" strokecolor="black [3213]" strokeweight="2pt"/>
-                  <v:line id="Straight Connector 39" o:spid="_x0000_s1040" style="position:absolute;flip:x;visibility:visible;mso-wrap-style:square" from="0,86497" to="128270,396377" o:connectortype="straight" o:gfxdata="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" strokecolor="black [3213]" strokeweight="2pt"/>
-                  <v:line id="Straight Connector 40" o:spid="_x0000_s1041" style="position:absolute;visibility:visible;mso-wrap-style:square" from="130982,0" to="130982,87406" o:connectortype="straight" o:gfxdata="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" strokecolor="black [3213]" strokeweight="1.5pt"/>
-                  <v:line id="Straight Connector 41" o:spid="_x0000_s1042" style="position:absolute;flip:x;visibility:visible;mso-wrap-style:square" from="133453,42013" to="167743,83027" o:connectortype="straight" o:gfxdata="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" strokecolor="black [3213]" strokeweight="1.5pt"/>
-                  <v:line id="Straight Connector 42" o:spid="_x0000_s1043" style="position:absolute;flip:x;visibility:visible;mso-wrap-style:square" from="138396,71669" to="192371,88814" o:connectortype="straight" o:gfxdata="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" strokecolor="black [3213]" strokeweight="1.5pt"/>
+                <v:group id="Group 69" o:spid="_x0000_s1038" style="position:absolute;top:2125;width:5123;height:4132" coordsize="512377,413196" o:gfxdata="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">
+                  <v:line id="Straight Connector 38" o:spid="_x0000_s1039" style="position:absolute;flip:x y;visibility:visible;mso-wrap-style:square" from="2472,395416" to="512377,413196" o:connectortype="straight" o:gfxdata="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" strokecolor="black [3213]" strokeweight="2pt"/>
+                  <v:line id="Straight Connector 39" o:spid="_x0000_s1040" style="position:absolute;flip:x;visibility:visible;mso-wrap-style:square" from="0,86497" to="128270,396377" o:connectortype="straight" o:gfxdata="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" strokecolor="black [3213]" strokeweight="2pt"/>
+                  <v:line id="Straight Connector 40" o:spid="_x0000_s1041" style="position:absolute;visibility:visible;mso-wrap-style:square" from="130982,0" to="130982,87406" o:connectortype="straight" o:gfxdata="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" strokecolor="black [3213]" strokeweight="1.5pt"/>
+                  <v:line id="Straight Connector 41" o:spid="_x0000_s1042" style="position:absolute;flip:x;visibility:visible;mso-wrap-style:square" from="133453,42013" to="167743,83027" o:connectortype="straight" o:gfxdata="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" strokecolor="black [3213]" strokeweight="1.5pt"/>
+                  <v:line id="Straight Connector 42" o:spid="_x0000_s1043" style="position:absolute;flip:x;visibility:visible;mso-wrap-style:square" from="138396,71669" to="192371,88814" o:connectortype="straight" o:gfxdata="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" strokecolor="black [3213]" strokeweight="1.5pt"/>
                 </v:group>
-                <v:group id="Group 70" o:spid="_x0000_s1044" style="position:absolute;left:5041;top:5832;width:5815;height:1013" coordsize="5815,1013" o:gfxdata="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">
-                  <v:line id="Straight Connector 43" o:spid="_x0000_s1045" style="position:absolute;flip:x y;visibility:visible;mso-wrap-style:square" from="0,345" to="5099,523" o:connectortype="straight" o:gfxdata="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" strokecolor="black [3213]" strokeweight="2pt"/>
-                  <v:line id="Straight Connector 44" o:spid="_x0000_s1046" style="position:absolute;flip:x;visibility:visible;mso-wrap-style:square" from="5016,0" to="5791,560" o:connectortype="straight" o:gfxdata="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" strokecolor="black [3213]" strokeweight="1.5pt"/>
-                  <v:line id="Straight Connector 45" o:spid="_x0000_s1047" style="position:absolute;flip:x y;visibility:visible;mso-wrap-style:square" from="5066,543" to="5599,1013" o:connectortype="straight" o:gfxdata="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" strokecolor="black [3213]" strokeweight="1.5pt"/>
-                  <v:line id="Straight Connector 46" o:spid="_x0000_s1048" style="position:absolute;flip:x;visibility:visible;mso-wrap-style:square" from="5066,543" to="5815,545" o:connectortype="straight" o:gfxdata="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" strokecolor="black [3213]" strokeweight="1.5pt"/>
+                <v:group id="Group 70" o:spid="_x0000_s1044" style="position:absolute;left:5041;top:5832;width:5815;height:1013" coordsize="5815,1013" o:gfxdata="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">
+                  <v:line id="Straight Connector 43" o:spid="_x0000_s1045" style="position:absolute;flip:x y;visibility:visible;mso-wrap-style:square" from="0,345" to="5099,523" o:connectortype="straight" o:gfxdata="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" strokecolor="black [3213]" strokeweight="2pt"/>
+                  <v:line id="Straight Connector 44" o:spid="_x0000_s1046" style="position:absolute;flip:x;visibility:visible;mso-wrap-style:square" from="5016,0" to="5791,560" o:connectortype="straight" o:gfxdata="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" strokecolor="black [3213]" strokeweight="1.5pt"/>
+                  <v:line id="Straight Connector 45" o:spid="_x0000_s1047" style="position:absolute;flip:x y;visibility:visible;mso-wrap-style:square" from="5066,543" to="5599,1013" o:connectortype="straight" o:gfxdata="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" strokecolor="black [3213]" strokeweight="1.5pt"/>
+                  <v:line id="Straight Connector 46" o:spid="_x0000_s1048" style="position:absolute;flip:x;visibility:visible;mso-wrap-style:square" from="5066,543" to="5815,545" o:connectortype="straight" o:gfxdata="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" strokecolor="black [3213]" strokeweight="1.5pt"/>
                 </v:group>
               </v:group>
             </w:pict>
@@ -1433,12 +2422,12 @@
           </mc:Choice>
           <mc:Fallback>
             <w:pict>
-              <v:group id="Group 2" o:spid="_x0000_s1026" style="position:absolute;margin-left:389pt;margin-top:69.4pt;width:40.7pt;height:6.7pt;z-index:251745280" coordsize="8900,1467" o:gfxdata="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">
-                <v:line id="Straight Connector 4" o:spid="_x0000_s1027" style="position:absolute;flip:x;visibility:visible;mso-wrap-style:square" from="769,341" to="8068,341" o:connectortype="straight" o:gfxdata="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" strokecolor="black [3213]" strokeweight="2pt"/>
-                <v:line id="Straight Connector 5" o:spid="_x0000_s1028" style="position:absolute;flip:x;visibility:visible;mso-wrap-style:square" from="7947,0" to="8900,279" o:connectortype="straight" o:gfxdata="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" strokecolor="black [3213]" strokeweight="2pt"/>
-                <v:line id="Straight Connector 6" o:spid="_x0000_s1029" style="position:absolute;flip:x y;visibility:visible;mso-wrap-style:square" from="0,85" to="952,296" o:connectortype="straight" o:gfxdata="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" strokecolor="black [3213]" strokeweight="2pt"/>
-                <v:oval id="Oval 7" o:spid="_x0000_s1030" style="position:absolute;left:940;top:598;width:869;height:869;visibility:visible;mso-wrap-style:square;v-text-anchor:middle" o:gfxdata="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" filled="f" strokecolor="black [3213]" strokeweight="2pt"/>
-                <v:oval id="Oval 8" o:spid="_x0000_s1031" style="position:absolute;left:6494;top:512;width:870;height:870;visibility:visible;mso-wrap-style:square;v-text-anchor:middle" o:gfxdata="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" filled="f" strokecolor="black [3213]" strokeweight="2pt"/>
+              <v:group w14:anchorId="32516AFE" id="Group 2" o:spid="_x0000_s1026" style="position:absolute;margin-left:389pt;margin-top:69.4pt;width:40.7pt;height:6.7pt;z-index:251745280" coordsize="8900,1467" o:gfxdata="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">
+                <v:line id="Straight Connector 4" o:spid="_x0000_s1027" style="position:absolute;flip:x;visibility:visible;mso-wrap-style:square" from="769,341" to="8068,341" o:connectortype="straight" o:gfxdata="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" strokecolor="black [3213]" strokeweight="2pt"/>
+                <v:line id="Straight Connector 5" o:spid="_x0000_s1028" style="position:absolute;flip:x;visibility:visible;mso-wrap-style:square" from="7947,0" to="8900,279" o:connectortype="straight" o:gfxdata="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" strokecolor="black [3213]" strokeweight="2pt"/>
+                <v:line id="Straight Connector 6" o:spid="_x0000_s1029" style="position:absolute;flip:x y;visibility:visible;mso-wrap-style:square" from="0,85" to="952,296" o:connectortype="straight" o:gfxdata="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" strokecolor="black [3213]" strokeweight="2pt"/>
+                <v:oval id="Oval 7" o:spid="_x0000_s1030" style="position:absolute;left:940;top:598;width:869;height:869;visibility:visible;mso-wrap-style:square;v-text-anchor:middle" o:gfxdata="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" filled="f" strokecolor="black [3213]" strokeweight="2pt"/>
+                <v:oval id="Oval 8" o:spid="_x0000_s1031" style="position:absolute;left:6494;top:512;width:870;height:870;visibility:visible;mso-wrap-style:square;v-text-anchor:middle" o:gfxdata="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" filled="f" strokecolor="black [3213]" strokeweight="2pt"/>
               </v:group>
             </w:pict>
           </mc:Fallback>
@@ -2708,50 +3697,50 @@
           </mc:Choice>
           <mc:Fallback>
             <w:pict>
-              <v:group id="Group 65" o:spid="_x0000_s1026" style="position:absolute;margin-left:55.55pt;margin-top:-11.15pt;width:60.05pt;height:79.45pt;z-index:251728896" coordsize="13125,17373" o:gfxdata="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">
-                <v:group id="Group 48" o:spid="_x0000_s1027" style="position:absolute;left:3880;top:148;width:9245;height:4769;rotation:1058282fd" coordsize="9249,4773" o:gfxdata="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">
-                  <v:line id="Straight Connector 4" o:spid="_x0000_s1028" style="position:absolute;flip:y;visibility:visible;mso-wrap-style:square" from="0,1613" to="7755,4187" o:connectortype="straight" o:gfxdata="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" strokecolor="black [3213]" strokeweight="1.5pt"/>
-                  <v:line id="Straight Connector 5" o:spid="_x0000_s1029" style="position:absolute;visibility:visible;mso-wrap-style:square" from="8337,0" to="9217,2404" o:connectortype="straight" o:gfxdata="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" strokecolor="black [3213]" strokeweight="1.5pt"/>
-                  <v:shape id="Freeform 6" o:spid="_x0000_s1030" style="position:absolute;left:7576;width:883;height:1727;visibility:visible;mso-wrap-style:square;v-text-anchor:middle" coordsize="88372,172720" o:gfxdata="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" path="m,172720v5645,-2258,11987,-3239,16934,-6773c27105,158682,21176,154504,27094,145627v2657,-3985,7094,-6481,10160,-10160c60829,107177,24504,144830,54187,115147v1129,-3387,1653,-7039,3387,-10160c61527,97871,68546,92390,71120,84667,79633,59129,68150,90608,81280,64347v1597,-3193,2258,-6773,3387,-10160c89910,22732,88054,40734,88054,e" filled="f" strokecolor="black [3213]" strokeweight="1.5pt">
+              <v:group w14:anchorId="71FE8C7B" id="Group 65" o:spid="_x0000_s1026" style="position:absolute;margin-left:55.55pt;margin-top:-11.15pt;width:60.05pt;height:79.45pt;z-index:251728896" coordsize="13125,17373" o:gfxdata="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">
+                <v:group id="Group 48" o:spid="_x0000_s1027" style="position:absolute;left:3880;top:148;width:9245;height:4769;rotation:1058282fd" coordsize="9249,4773" o:gfxdata="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">
+                  <v:line id="Straight Connector 4" o:spid="_x0000_s1028" style="position:absolute;flip:y;visibility:visible;mso-wrap-style:square" from="0,1613" to="7755,4187" o:connectortype="straight" o:gfxdata="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" strokecolor="black [3213]" strokeweight="1.5pt"/>
+                  <v:line id="Straight Connector 5" o:spid="_x0000_s1029" style="position:absolute;visibility:visible;mso-wrap-style:square" from="8337,0" to="9217,2404" o:connectortype="straight" o:gfxdata="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" strokecolor="black [3213]" strokeweight="1.5pt"/>
+                  <v:shape id="Freeform 6" o:spid="_x0000_s1030" style="position:absolute;left:7576;width:883;height:1727;visibility:visible;mso-wrap-style:square;v-text-anchor:middle" coordsize="88372,172720" o:gfxdata="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" path="m,172720v5645,-2258,11987,-3239,16934,-6773c27105,158682,21176,154504,27094,145627v2657,-3985,7094,-6481,10160,-10160c60829,107177,24504,144830,54187,115147v1129,-3387,1653,-7039,3387,-10160c61527,97871,68546,92390,71120,84667,79633,59129,68150,90608,81280,64347v1597,-3193,2258,-6773,3387,-10160c89910,22732,88054,40734,88054,e" filled="f" strokecolor="black [3213]" strokeweight="1.5pt">
                     <v:path arrowok="t" o:connecttype="custom" o:connectlocs="0,172720;16934,165947;27094,145627;37254,135467;54187,115147;57574,104987;71120,84667;81280,64347;84667,54187;88054,0" o:connectangles="0,0,0,0,0,0,0,0,0,0"/>
                   </v:shape>
-                  <v:shape id="Freeform 7" o:spid="_x0000_s1031" style="position:absolute;left:7522;top:1721;width:1727;height:644;visibility:visible;mso-wrap-style:square;v-text-anchor:middle" coordsize="172720,64347" o:gfxdata="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" path="m172720,64347v-2258,-5644,-4639,-11241,-6774,-16933c164693,44072,165465,39329,162560,37254v-5810,-4150,-20320,-6774,-20320,-6774c139982,28222,138456,24828,135466,23707v-6430,-2411,-13564,-2159,-20320,-3387c109483,19290,103857,18063,98213,16934,94826,14676,91952,11330,88053,10160,80407,7866,72259,7829,64346,6774,30375,2245,47238,5883,23706,l,3387e" filled="f" strokecolor="black [3213]" strokeweight="1.5pt">
+                  <v:shape id="Freeform 7" o:spid="_x0000_s1031" style="position:absolute;left:7522;top:1721;width:1727;height:644;visibility:visible;mso-wrap-style:square;v-text-anchor:middle" coordsize="172720,64347" o:gfxdata="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" path="m172720,64347v-2258,-5644,-4639,-11241,-6774,-16933c164693,44072,165465,39329,162560,37254v-5810,-4150,-20320,-6774,-20320,-6774c139982,28222,138456,24828,135466,23707v-6430,-2411,-13564,-2159,-20320,-3387c109483,19290,103857,18063,98213,16934,94826,14676,91952,11330,88053,10160,80407,7866,72259,7829,64346,6774,30375,2245,47238,5883,23706,l,3387e" filled="f" strokecolor="black [3213]" strokeweight="1.5pt">
                     <v:path arrowok="t" o:connecttype="custom" o:connectlocs="172720,64347;165946,47414;162560,37254;142240,30480;135466,23707;115146,20320;98213,16934;88053,10160;64346,6774;23706,0;0,3387" o:connectangles="0,0,0,0,0,0,0,0,0,0,0"/>
                   </v:shape>
-                  <v:line id="Straight Connector 8" o:spid="_x0000_s1032" style="position:absolute;flip:y;visibility:visible;mso-wrap-style:square" from="3119,3926" to="5625,4773" o:connectortype="straight" o:gfxdata="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" strokecolor="black [3213]" strokeweight="1.5pt"/>
-                  <v:shape id="Arc 9" o:spid="_x0000_s1033" style="position:absolute;left:4410;top:2581;width:1494;height:1495;visibility:visible;mso-wrap-style:square;v-text-anchor:middle" coordsize="149428,149428" o:gfxdata="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" path="m46390,5577nsc71434,-4683,100069,-597,121244,16257v21175,16855,31580,43843,27199,70550c144062,113514,125581,135764,100131,144971l74714,74714,46390,5577xem46390,5577nfc71434,-4683,100069,-597,121244,16257v21175,16855,31580,43843,27199,70550c144062,113514,125581,135764,100131,144971e" filled="f" strokecolor="black [3213]" strokeweight="1.5pt">
+                  <v:line id="Straight Connector 8" o:spid="_x0000_s1032" style="position:absolute;flip:y;visibility:visible;mso-wrap-style:square" from="3119,3926" to="5625,4773" o:connectortype="straight" o:gfxdata="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" strokecolor="black [3213]" strokeweight="1.5pt"/>
+                  <v:shape id="Arc 9" o:spid="_x0000_s1033" style="position:absolute;left:4410;top:2581;width:1494;height:1495;visibility:visible;mso-wrap-style:square;v-text-anchor:middle" coordsize="149428,149428" o:gfxdata="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" path="m46390,5577nsc71434,-4683,100069,-597,121244,16257v21175,16855,31580,43843,27199,70550c144062,113514,125581,135764,100131,144971l74714,74714,46390,5577xem46390,5577nfc71434,-4683,100069,-597,121244,16257v21175,16855,31580,43843,27199,70550c144062,113514,125581,135764,100131,144971e" filled="f" strokecolor="black [3213]" strokeweight="1.5pt">
                     <v:path arrowok="t" o:connecttype="custom" o:connectlocs="46390,5577;121244,16257;148443,86807;100131,144971" o:connectangles="0,0,0,0"/>
                   </v:shape>
-                  <v:shape id="Arc 10" o:spid="_x0000_s1034" style="position:absolute;left:2312;top:3227;width:1495;height:1494;rotation:180;visibility:visible;mso-wrap-style:square;v-text-anchor:middle" coordsize="149428,149428" o:gfxdata="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" path="m46390,5577nsc71434,-4683,100069,-597,121244,16257v21175,16855,31580,43843,27199,70550c144062,113514,125581,135764,100131,144971l74714,74714,46390,5577xem46390,5577nfc71434,-4683,100069,-597,121244,16257v21175,16855,31580,43843,27199,70550c144062,113514,125581,135764,100131,144971e" filled="f" strokecolor="black [3213]" strokeweight="1.5pt">
+                  <v:shape id="Arc 10" o:spid="_x0000_s1034" style="position:absolute;left:2312;top:3227;width:1495;height:1494;rotation:180;visibility:visible;mso-wrap-style:square;v-text-anchor:middle" coordsize="149428,149428" o:gfxdata="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" path="m46390,5577nsc71434,-4683,100069,-597,121244,16257v21175,16855,31580,43843,27199,70550c144062,113514,125581,135764,100131,144971l74714,74714,46390,5577xem46390,5577nfc71434,-4683,100069,-597,121244,16257v21175,16855,31580,43843,27199,70550c144062,113514,125581,135764,100131,144971e" filled="f" strokecolor="black [3213]" strokeweight="1.5pt">
                     <v:path arrowok="t" o:connecttype="custom" o:connectlocs="46390,5577;121244,16257;148443,86807;100131,144971" o:connectangles="0,0,0,0"/>
                   </v:shape>
                 </v:group>
-                <v:group id="Group 64" o:spid="_x0000_s1035" style="position:absolute;width:3962;height:3962" coordsize="396240,396240" o:gfxdata="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">
-                  <v:oval id="Oval 1" o:spid="_x0000_s1036" style="position:absolute;width:396240;height:396240;visibility:visible;mso-wrap-style:square;v-text-anchor:middle" o:gfxdata="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" filled="f" strokecolor="black [3213]" strokeweight="2pt"/>
-                  <v:shape id="Freeform 3" o:spid="_x0000_s1037" style="position:absolute;left:296562;top:128511;width:35028;height:30558;visibility:visible;mso-wrap-style:square;v-text-anchor:middle" coordsize="35028,30558" o:gfxdata="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" path="m756,10160v-2822,4515,2882,12263,6774,16933c13394,34130,25584,28506,31236,27093,32365,20320,36288,13435,34623,6773,33636,2824,28533,,24463,,16289,,3578,5645,756,10160xe" fillcolor="#4f81bd [3204]" strokecolor="black [3213]" strokeweight="2pt">
+                <v:group id="Group 64" o:spid="_x0000_s1035" style="position:absolute;width:3962;height:3962" coordsize="396240,396240" o:gfxdata="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">
+                  <v:oval id="Oval 1" o:spid="_x0000_s1036" style="position:absolute;width:396240;height:396240;visibility:visible;mso-wrap-style:square;v-text-anchor:middle" o:gfxdata="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" filled="f" strokecolor="black [3213]" strokeweight="2pt"/>
+                  <v:shape id="Freeform 3" o:spid="_x0000_s1037" style="position:absolute;left:296562;top:128511;width:35028;height:30558;visibility:visible;mso-wrap-style:square;v-text-anchor:middle" coordsize="35028,30558" o:gfxdata="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" path="m756,10160v-2822,4515,2882,12263,6774,16933c13394,34130,25584,28506,31236,27093,32365,20320,36288,13435,34623,6773,33636,2824,28533,,24463,,16289,,3578,5645,756,10160xe" fillcolor="#4f81bd [3204]" strokecolor="black [3213]" strokeweight="2pt">
                     <v:path arrowok="t" o:connecttype="custom" o:connectlocs="756,10160;7530,27093;31236,27093;34623,6773;24463,0;756,10160" o:connectangles="0,0,0,0,0,0"/>
                   </v:shape>
-                  <v:shape id="Freeform 11" o:spid="_x0000_s1038" style="position:absolute;left:227365;top:259492;width:128905;height:53975;visibility:visible;mso-wrap-style:square;v-text-anchor:middle" coordsize="129108,54035" o:gfxdata="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" path="m129108,37652v-8965,1793,-18334,2169,-26894,5379c96161,45301,92525,53327,86077,53788,66324,55199,46632,50202,26910,48409,19738,46616,9692,49046,5395,43031,-574,34675,16,12637,16,e" filled="f" strokecolor="black [3213]" strokeweight="2pt">
+                  <v:shape id="Freeform 11" o:spid="_x0000_s1038" style="position:absolute;left:227365;top:259492;width:128905;height:53975;visibility:visible;mso-wrap-style:square;v-text-anchor:middle" coordsize="129108,54035" o:gfxdata="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" path="m129108,37652v-8965,1793,-18334,2169,-26894,5379c96161,45301,92525,53327,86077,53788,66324,55199,46632,50202,26910,48409,19738,46616,9692,49046,5395,43031,-574,34675,16,12637,16,e" filled="f" strokecolor="black [3213]" strokeweight="2pt">
                     <v:path arrowok="t" o:connecttype="custom" o:connectlocs="128905,37610;102053,42983;85942,53728;26868,48355;5387,42983;16,0" o:connectangles="0,0,0,0,0,0"/>
                   </v:shape>
                 </v:group>
-                <v:group id="Group 63" o:spid="_x0000_s1039" style="position:absolute;left:2001;top:1853;width:6282;height:5937" coordsize="6281,5936" o:gfxdata="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">
-                  <v:line id="Straight Connector 14" o:spid="_x0000_s1040" style="position:absolute;visibility:visible;mso-wrap-style:square" from="0,3682" to="5111,5936" o:connectortype="straight" o:gfxdata="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" strokecolor="black [3213]" strokeweight="2pt"/>
-                  <v:line id="Straight Connector 15" o:spid="_x0000_s1041" style="position:absolute;flip:y;visibility:visible;mso-wrap-style:square" from="5115,1309" to="5934,5926" o:connectortype="straight" o:gfxdata="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" strokecolor="black [3213]" strokeweight="2pt"/>
-                  <v:shape id="Freeform 19" o:spid="_x0000_s1042" style="position:absolute;left:5239;top:172;width:637;height:1017;visibility:visible;mso-wrap-style:square;v-text-anchor:middle" coordsize="63741,101638" o:gfxdata="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" path="m63741,101638c49028,56620,34315,11603,24214,1502,14113,-8599,7086,35319,3133,41029,-820,46738,-162,41248,497,35759e" filled="f" strokecolor="black [3213]" strokeweight="1.5pt">
+                <v:group id="Group 63" o:spid="_x0000_s1039" style="position:absolute;left:2001;top:1853;width:6282;height:5937" coordsize="6281,5936" o:gfxdata="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">
+                  <v:line id="Straight Connector 14" o:spid="_x0000_s1040" style="position:absolute;visibility:visible;mso-wrap-style:square" from="0,3682" to="5111,5936" o:connectortype="straight" o:gfxdata="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" strokecolor="black [3213]" strokeweight="2pt"/>
+                  <v:line id="Straight Connector 15" o:spid="_x0000_s1041" style="position:absolute;flip:y;visibility:visible;mso-wrap-style:square" from="5115,1309" to="5934,5926" o:connectortype="straight" o:gfxdata="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" strokecolor="black [3213]" strokeweight="2pt"/>
+                  <v:shape id="Freeform 19" o:spid="_x0000_s1042" style="position:absolute;left:5239;top:172;width:637;height:1017;visibility:visible;mso-wrap-style:square;v-text-anchor:middle" coordsize="63741,101638" o:gfxdata="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" path="m63741,101638c49028,56620,34315,11603,24214,1502,14113,-8599,7086,35319,3133,41029,-820,46738,-162,41248,497,35759e" filled="f" strokecolor="black [3213]" strokeweight="1.5pt">
                     <v:path arrowok="t" o:connecttype="custom" o:connectlocs="63741,101638;24214,1502;3133,41029;497,35759" o:connectangles="0,0,0,0"/>
                   </v:shape>
-                  <v:shape id="Freeform 20" o:spid="_x0000_s1043" style="position:absolute;left:5857;width:424;height:1189;visibility:visible;mso-wrap-style:square;v-text-anchor:middle" coordsize="42475,118986" o:gfxdata="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" path="m15811,118986c30304,67161,44798,15336,42163,3039,39528,-9259,19764,17971,,45201e" filled="f" strokecolor="black [3213]" strokeweight="1.5pt">
+                  <v:shape id="Freeform 20" o:spid="_x0000_s1043" style="position:absolute;left:5857;width:424;height:1189;visibility:visible;mso-wrap-style:square;v-text-anchor:middle" coordsize="42475,118986" o:gfxdata="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" path="m15811,118986c30304,67161,44798,15336,42163,3039,39528,-9259,19764,17971,,45201e" filled="f" strokecolor="black [3213]" strokeweight="1.5pt">
                     <v:path arrowok="t" o:connecttype="custom" o:connectlocs="15811,118986;42163,3039;0,45201" o:connectangles="0,0,0"/>
                   </v:shape>
-                  <v:shape id="Freeform 21" o:spid="_x0000_s1044" style="position:absolute;left:5288;top:790;width:651;height:475;visibility:visible;mso-wrap-style:square;v-text-anchor:middle" coordsize="65112,47433" o:gfxdata="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" path="m65112,47433c37004,42162,8896,36892,1869,28987,-5158,21081,8896,10540,22950,e" filled="f" strokecolor="black [3213]" strokeweight="1.5pt">
+                  <v:shape id="Freeform 21" o:spid="_x0000_s1044" style="position:absolute;left:5288;top:790;width:651;height:475;visibility:visible;mso-wrap-style:square;v-text-anchor:middle" coordsize="65112,47433" o:gfxdata="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" path="m65112,47433c37004,42162,8896,36892,1869,28987,-5158,21081,8896,10540,22950,e" filled="f" strokecolor="black [3213]" strokeweight="1.5pt">
                     <v:path arrowok="t" o:connecttype="custom" o:connectlocs="65112,47433;1869,28987;22950,0" o:connectangles="0,0,0"/>
                   </v:shape>
                 </v:group>
-                <v:group id="Group 62" o:spid="_x0000_s1045" style="position:absolute;left:691;top:4226;width:4102;height:13147" coordsize="4101,13147" o:gfxdata="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">
-                  <v:line id="Straight Connector 13" o:spid="_x0000_s1046" style="position:absolute;visibility:visible;mso-wrap-style:square" from="1196,0" to="1298,8350" o:connectortype="straight" o:gfxdata="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" strokecolor="black [3213]" strokeweight="2pt"/>
-                  <v:line id="Straight Connector 22" o:spid="_x0000_s1047" style="position:absolute;visibility:visible;mso-wrap-style:square" from="1281,8118" to="4101,13147" o:connectortype="straight" o:gfxdata="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" strokecolor="black [3213]" strokeweight="2pt"/>
-                  <v:line id="Straight Connector 23" o:spid="_x0000_s1048" style="position:absolute;flip:x;visibility:visible;mso-wrap-style:square" from="0,8374" to="1340,13010" o:connectortype="straight" o:gfxdata="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" strokecolor="black [3213]" strokeweight="2pt"/>
+                <v:group id="Group 62" o:spid="_x0000_s1045" style="position:absolute;left:691;top:4226;width:4102;height:13147" coordsize="4101,13147" o:gfxdata="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">
+                  <v:line id="Straight Connector 13" o:spid="_x0000_s1046" style="position:absolute;visibility:visible;mso-wrap-style:square" from="1196,0" to="1298,8350" o:connectortype="straight" o:gfxdata="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" strokecolor="black [3213]" strokeweight="2pt"/>
+                  <v:line id="Straight Connector 22" o:spid="_x0000_s1047" style="position:absolute;visibility:visible;mso-wrap-style:square" from="1281,8118" to="4101,13147" o:connectortype="straight" o:gfxdata="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" strokecolor="black [3213]" strokeweight="2pt"/>
+                  <v:line id="Straight Connector 23" o:spid="_x0000_s1048" style="position:absolute;flip:x;visibility:visible;mso-wrap-style:square" from="0,8374" to="1340,13010" o:connectortype="straight" o:gfxdata="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" strokecolor="black [3213]" strokeweight="2pt"/>
                 </v:group>
               </v:group>
             </w:pict>
@@ -2826,7 +3815,7 @@
           </mc:Choice>
           <mc:Fallback>
             <w:pict>
-              <v:line id="Straight Connector 16" o:spid="_x0000_s1026" style="position:absolute;z-index:251752448;visibility:visible;mso-wrap-style:square;mso-height-percent:0;mso-wrap-distance-left:9pt;mso-wrap-distance-top:0;mso-wrap-distance-right:9pt;mso-wrap-distance-bottom:0;mso-position-horizontal:absolute;mso-position-horizontal-relative:text;mso-position-vertical:absolute;mso-position-vertical-relative:text;mso-height-percent:0;mso-height-relative:margin" from="243.55pt,6pt" to="243.55pt,43.1pt" o:gfxdata="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" strokecolor="black [3213]">
+              <v:line w14:anchorId="62E4414E" id="Straight Connector 16" o:spid="_x0000_s1026" style="position:absolute;z-index:251752448;visibility:visible;mso-wrap-style:square;mso-height-percent:0;mso-wrap-distance-left:9pt;mso-wrap-distance-top:0;mso-wrap-distance-right:9pt;mso-wrap-distance-bottom:0;mso-position-horizontal:absolute;mso-position-horizontal-relative:text;mso-position-vertical:absolute;mso-position-vertical-relative:text;mso-height-percent:0;mso-height-relative:margin" from="243.55pt,6pt" to="243.55pt,43.1pt" o:gfxdata="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" strokecolor="black [3213]">
                 <v:stroke dashstyle="dash"/>
               </v:line>
             </w:pict>
@@ -2901,7 +3890,7 @@
           </mc:Choice>
           <mc:Fallback>
             <w:pict>
-              <v:line id="Straight Connector 12" o:spid="_x0000_s1026" style="position:absolute;z-index:251750400;visibility:visible;mso-wrap-style:square;mso-height-percent:0;mso-wrap-distance-left:9pt;mso-wrap-distance-top:0;mso-wrap-distance-right:9pt;mso-wrap-distance-bottom:0;mso-position-horizontal:absolute;mso-position-horizontal-relative:text;mso-position-vertical:absolute;mso-position-vertical-relative:text;mso-height-percent:0;mso-height-relative:margin" from="227.35pt,6pt" to="227.35pt,43.1pt" o:gfxdata="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" strokecolor="black [3213]">
+              <v:line w14:anchorId="6CAFFBFC" id="Straight Connector 12" o:spid="_x0000_s1026" style="position:absolute;z-index:251750400;visibility:visible;mso-wrap-style:square;mso-height-percent:0;mso-wrap-distance-left:9pt;mso-wrap-distance-top:0;mso-wrap-distance-right:9pt;mso-wrap-distance-bottom:0;mso-position-horizontal:absolute;mso-position-horizontal-relative:text;mso-position-vertical:absolute;mso-position-vertical-relative:text;mso-height-percent:0;mso-height-relative:margin" from="227.35pt,6pt" to="227.35pt,43.1pt" o:gfxdata="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" strokecolor="black [3213]">
                 <v:stroke dashstyle="dash"/>
               </v:line>
             </w:pict>
@@ -3019,7 +4008,7 @@
           </mc:Choice>
           <mc:Fallback>
             <w:pict>
-              <v:shape id="Text Box 47" o:spid="_x0000_s1027" type="#_x0000_t202" style="position:absolute;margin-left:218.85pt;margin-top:26.9pt;width:35.1pt;height:35.7pt;z-index:251758592;visibility:visible;mso-wrap-style:square;mso-width-percent:0;mso-height-percent:0;mso-wrap-distance-left:9pt;mso-wrap-distance-top:0;mso-wrap-distance-right:9pt;mso-wrap-distance-bottom:0;mso-position-horizontal:absolute;mso-position-horizontal-relative:text;mso-position-vertical:absolute;mso-position-vertical-relative:text;mso-width-percent:0;mso-height-percent:0;mso-width-relative:margin;mso-height-relative:margin;v-text-anchor:top" o:gfxdata="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" filled="f" stroked="f" strokeweight=".5pt">
+              <v:shape w14:anchorId="1FE18DCB" id="Text Box 47" o:spid="_x0000_s1030" type="#_x0000_t202" style="position:absolute;margin-left:218.85pt;margin-top:26.9pt;width:35.1pt;height:35.7pt;z-index:251758592;visibility:visible;mso-wrap-style:square;mso-width-percent:0;mso-height-percent:0;mso-wrap-distance-left:9pt;mso-wrap-distance-top:0;mso-wrap-distance-right:9pt;mso-wrap-distance-bottom:0;mso-position-horizontal:absolute;mso-position-horizontal-relative:text;mso-position-vertical:absolute;mso-position-vertical-relative:text;mso-width-percent:0;mso-height-percent:0;mso-width-relative:margin;mso-height-relative:margin;v-text-anchor:top" o:gfxdata="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" filled="f" stroked="f" strokeweight=".5pt">
                 <v:textbox>
                   <w:txbxContent>
                     <w:p>
@@ -3129,7 +4118,7 @@
           </mc:Choice>
           <mc:Fallback>
             <w:pict>
-              <v:shape id="Straight Arrow Connector 18" o:spid="_x0000_s1026" type="#_x0000_t32" style="position:absolute;margin-left:243.5pt;margin-top:37.3pt;width:17.8pt;height:0;flip:x;z-index:251756544;visibility:visible;mso-wrap-style:square;mso-width-percent:0;mso-wrap-distance-left:9pt;mso-wrap-distance-top:0;mso-wrap-distance-right:9pt;mso-wrap-distance-bottom:0;mso-position-horizontal:absolute;mso-position-horizontal-relative:text;mso-position-vertical:absolute;mso-position-vertical-relative:text;mso-width-percent:0;mso-width-relative:margin" o:gfxdata="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" strokecolor="black [3213]">
+              <v:shape w14:anchorId="05FED449" id="Straight Arrow Connector 18" o:spid="_x0000_s1026" type="#_x0000_t32" style="position:absolute;margin-left:243.5pt;margin-top:37.3pt;width:17.8pt;height:0;flip:x;z-index:251756544;visibility:visible;mso-wrap-style:square;mso-width-percent:0;mso-wrap-distance-left:9pt;mso-wrap-distance-top:0;mso-wrap-distance-right:9pt;mso-wrap-distance-bottom:0;mso-position-horizontal:absolute;mso-position-horizontal-relative:text;mso-position-vertical:absolute;mso-position-vertical-relative:text;mso-width-percent:0;mso-width-relative:margin" o:gfxdata="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" strokecolor="black [3213]">
                 <v:stroke endarrow="classic" endarrowwidth="narrow"/>
               </v:shape>
             </w:pict>
@@ -3204,121 +4193,12 @@
           </mc:Choice>
           <mc:Fallback>
             <w:pict>
+              <v:shapetype w14:anchorId="14B32567" id="_x0000_t32" coordsize="21600,21600" o:spt="32" o:oned="t" path="m,l21600,21600e" filled="f">
+                <v:path arrowok="t" fillok="f" o:connecttype="none"/>
+                <o:lock v:ext="edit" shapetype="t"/>
+              </v:shapetype>
               <v:shape id="Straight Arrow Connector 17" o:spid="_x0000_s1026" type="#_x0000_t32" style="position:absolute;margin-left:209.75pt;margin-top:37.3pt;width:17.8pt;height:0;z-index:251754496;visibility:visible;mso-wrap-style:square;mso-width-percent:0;mso-wrap-distance-left:9pt;mso-wrap-distance-top:0;mso-wrap-distance-right:9pt;mso-wrap-distance-bottom:0;mso-position-horizontal:absolute;mso-position-horizontal-relative:text;mso-position-vertical:absolute;mso-position-vertical-relative:text;mso-width-percent:0;mso-width-relative:margin" o:gfxdata="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" strokecolor="black [3213]">
                 <v:stroke endarrow="classic" endarrowwidth="narrow"/>
-              </v:shape>
-            </w:pict>
-          </mc:Fallback>
-        </mc:AlternateContent>
-      </w:r>
-      <w:r>
-        <w:rPr>
-          <w:rFonts w:ascii="Times New Roman" w:hAnsi="Times New Roman" w:cs="Times New Roman"/>
-          <w:noProof/>
-          <w:sz w:val="24"/>
-          <w:szCs w:val="24"/>
-        </w:rPr>
-        <mc:AlternateContent>
-          <mc:Choice Requires="wps">
-            <w:drawing>
-              <wp:anchor distT="0" distB="0" distL="114300" distR="114300" simplePos="0" relativeHeight="251735040" behindDoc="0" locked="0" layoutInCell="1" allowOverlap="1" wp14:anchorId="116EC324" wp14:editId="6140F493">
-                <wp:simplePos x="0" y="0"/>
-                <wp:positionH relativeFrom="column">
-                  <wp:posOffset>3613150</wp:posOffset>
-                </wp:positionH>
-                <wp:positionV relativeFrom="paragraph">
-                  <wp:posOffset>-263525</wp:posOffset>
-                </wp:positionV>
-                <wp:extent cx="445770" cy="453390"/>
-                <wp:effectExtent l="0" t="0" r="0" b="3810"/>
-                <wp:wrapNone/>
-                <wp:docPr id="76" name="Text Box 76"/>
-                <wp:cNvGraphicFramePr/>
-                <a:graphic xmlns:a="http://schemas.openxmlformats.org/drawingml/2006/main">
-                  <a:graphicData uri="http://schemas.microsoft.com/office/word/2010/wordprocessingShape">
-                    <wps:wsp>
-                      <wps:cNvSpPr txBox="1"/>
-                      <wps:spPr>
-                        <a:xfrm>
-                          <a:off x="0" y="0"/>
-                          <a:ext cx="445770" cy="453390"/>
-                        </a:xfrm>
-                        <a:prstGeom prst="rect">
-                          <a:avLst/>
-                        </a:prstGeom>
-                        <a:noFill/>
-                        <a:ln w="6350">
-                          <a:noFill/>
-                        </a:ln>
-                        <a:effectLst/>
-                      </wps:spPr>
-                      <wps:style>
-                        <a:lnRef idx="0">
-                          <a:schemeClr val="accent1"/>
-                        </a:lnRef>
-                        <a:fillRef idx="0">
-                          <a:schemeClr val="accent1"/>
-                        </a:fillRef>
-                        <a:effectRef idx="0">
-                          <a:schemeClr val="accent1"/>
-                        </a:effectRef>
-                        <a:fontRef idx="minor">
-                          <a:schemeClr val="dk1"/>
-                        </a:fontRef>
-                      </wps:style>
-                      <wps:txbx>
-                        <w:txbxContent>
-                          <w:p>
-                            <m:oMathPara>
-                              <m:oMath>
-                                <m:r>
-                                  <w:rPr>
-                                    <w:rFonts w:ascii="Cambria Math" w:hAnsi="Cambria Math"/>
-                                  </w:rPr>
-                                  <m:t>v</m:t>
-                                </m:r>
-                              </m:oMath>
-                            </m:oMathPara>
-                          </w:p>
-                        </w:txbxContent>
-                      </wps:txbx>
-                      <wps:bodyPr rot="0" spcFirstLastPara="0" vertOverflow="overflow" horzOverflow="overflow" vert="horz" wrap="square" lIns="91440" tIns="45720" rIns="91440" bIns="45720" numCol="1" spcCol="0" rtlCol="0" fromWordArt="0" anchor="t" anchorCtr="0" forceAA="0" compatLnSpc="1">
-                        <a:prstTxWarp prst="textNoShape">
-                          <a:avLst/>
-                        </a:prstTxWarp>
-                        <a:noAutofit/>
-                      </wps:bodyPr>
-                    </wps:wsp>
-                  </a:graphicData>
-                </a:graphic>
-                <wp14:sizeRelH relativeFrom="margin">
-                  <wp14:pctWidth>0</wp14:pctWidth>
-                </wp14:sizeRelH>
-                <wp14:sizeRelV relativeFrom="margin">
-                  <wp14:pctHeight>0</wp14:pctHeight>
-                </wp14:sizeRelV>
-              </wp:anchor>
-            </w:drawing>
-          </mc:Choice>
-          <mc:Fallback>
-            <w:pict>
-              <v:shape id="Text Box 76" o:spid="_x0000_s1028" type="#_x0000_t202" style="position:absolute;margin-left:284.5pt;margin-top:-20.75pt;width:35.1pt;height:35.7pt;z-index:251735040;visibility:visible;mso-wrap-style:square;mso-width-percent:0;mso-height-percent:0;mso-wrap-distance-left:9pt;mso-wrap-distance-top:0;mso-wrap-distance-right:9pt;mso-wrap-distance-bottom:0;mso-position-horizontal:absolute;mso-position-horizontal-relative:text;mso-position-vertical:absolute;mso-position-vertical-relative:text;mso-width-percent:0;mso-height-percent:0;mso-width-relative:margin;mso-height-relative:margin;v-text-anchor:top" o:gfxdata="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" filled="f" stroked="f" strokeweight=".5pt">
-                <v:textbox>
-                  <w:txbxContent>
-                    <w:p>
-                      <m:oMathPara>
-                        <m:oMath>
-                          <m:r>
-                            <w:rPr>
-                              <w:rFonts w:ascii="Cambria Math" w:hAnsi="Cambria Math"/>
-                            </w:rPr>
-                            <m:t>v</m:t>
-                          </m:r>
-                        </m:oMath>
-                      </m:oMathPara>
-                    </w:p>
-                  </w:txbxContent>
-                </v:textbox>
               </v:shape>
             </w:pict>
           </mc:Fallback>
@@ -3392,7 +4272,7 @@
           </mc:Choice>
           <mc:Fallback>
             <w:pict>
-              <v:shape id="Straight Arrow Connector 75" o:spid="_x0000_s1026" type="#_x0000_t32" style="position:absolute;margin-left:249.65pt;margin-top:.65pt;width:62.75pt;height:0;z-index:251734016;visibility:visible;mso-wrap-style:square;mso-width-percent:0;mso-wrap-distance-left:9pt;mso-wrap-distance-top:0;mso-wrap-distance-right:9pt;mso-wrap-distance-bottom:0;mso-position-horizontal:absolute;mso-position-horizontal-relative:text;mso-position-vertical:absolute;mso-position-vertical-relative:text;mso-width-percent:0;mso-width-relative:margin" o:gfxdata="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" strokecolor="black [3213]">
+              <v:shape w14:anchorId="338DBC69" id="Straight Arrow Connector 75" o:spid="_x0000_s1026" type="#_x0000_t32" style="position:absolute;margin-left:249.65pt;margin-top:.65pt;width:62.75pt;height:0;z-index:251734016;visibility:visible;mso-wrap-style:square;mso-width-percent:0;mso-wrap-distance-left:9pt;mso-wrap-distance-top:0;mso-wrap-distance-right:9pt;mso-wrap-distance-bottom:0;mso-position-horizontal:absolute;mso-position-horizontal-relative:text;mso-position-vertical:absolute;mso-position-vertical-relative:text;mso-width-percent:0;mso-width-relative:margin" o:gfxdata="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" strokecolor="black [3213]">
                 <v:stroke endarrow="open"/>
               </v:shape>
             </w:pict>
@@ -3606,17 +4486,17 @@
           </mc:Choice>
           <mc:Fallback>
             <w:pict>
-              <v:group id="Group 67" o:spid="_x0000_s1026" style="position:absolute;margin-left:173.6pt;margin-top:-21.75pt;width:70.05pt;height:44.9pt;z-index:251730944" coordsize="15309,9823" o:gfxdata="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">
-                <v:shape id="Arc 56" o:spid="_x0000_s1027" style="position:absolute;top:2051;width:5759;height:5759;visibility:visible;mso-wrap-style:square;v-text-anchor:middle" coordsize="575945,575945" o:gfxdata="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" path="m467581,62875nsc532074,114335,571397,190986,575575,273388v4179,82402,-27188,162638,-86144,220358l287973,287973,467581,62875xem467581,62875nfc532074,114335,571397,190986,575575,273388v4179,82402,-27188,162638,-86144,220358e" filled="f" strokecolor="black [3213]">
+              <v:group w14:anchorId="0C6AB239" id="Group 67" o:spid="_x0000_s1026" style="position:absolute;margin-left:173.6pt;margin-top:-21.75pt;width:70.05pt;height:44.9pt;z-index:251730944" coordsize="15309,9823" o:gfxdata="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">
+                <v:shape id="Arc 56" o:spid="_x0000_s1027" style="position:absolute;top:2051;width:5759;height:5759;visibility:visible;mso-wrap-style:square;v-text-anchor:middle" coordsize="575945,575945" o:gfxdata="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" path="m467581,62875nsc532074,114335,571397,190986,575575,273388v4179,82402,-27188,162638,-86144,220358l287973,287973,467581,62875xem467581,62875nfc532074,114335,571397,190986,575575,273388v4179,82402,-27188,162638,-86144,220358e" filled="f" strokecolor="black [3213]">
                   <v:path arrowok="t" o:connecttype="custom" o:connectlocs="467581,62875;575575,273388;489431,493746" o:connectangles="0,0,0"/>
                 </v:shape>
-                <v:shape id="Arc 57" o:spid="_x0000_s1028" style="position:absolute;left:1186;top:1260;width:7347;height:7347;visibility:visible;mso-wrap-style:square;v-text-anchor:middle" coordsize="734695,734695" o:gfxdata="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" path="m596463,80206nsc678733,145850,728894,243629,734224,348743v5331,105114,-34682,207466,-109888,281096l367348,367348,596463,80206xem596463,80206nfc678733,145850,728894,243629,734224,348743v5331,105114,-34682,207466,-109888,281096e" filled="f" strokecolor="black [3213]">
+                <v:shape id="Arc 57" o:spid="_x0000_s1028" style="position:absolute;left:1186;top:1260;width:7347;height:7347;visibility:visible;mso-wrap-style:square;v-text-anchor:middle" coordsize="734695,734695" o:gfxdata="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" path="m596463,80206nsc678733,145850,728894,243629,734224,348743v5331,105114,-34682,207466,-109888,281096l367348,367348,596463,80206xem596463,80206nfc678733,145850,728894,243629,734224,348743v5331,105114,-34682,207466,-109888,281096e" filled="f" strokecolor="black [3213]">
                   <v:path arrowok="t" o:connecttype="custom" o:connectlocs="596463,80206;734224,348743;624336,629839" o:connectangles="0,0,0"/>
                 </v:shape>
-                <v:shape id="Arc 58" o:spid="_x0000_s1029" style="position:absolute;left:3583;top:766;width:8242;height:8242;visibility:visible;mso-wrap-style:square;v-text-anchor:middle" coordsize="824230,824230" o:gfxdata="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" path="m669152,89980nsc761447,163624,817721,273319,823702,391243v5980,117924,-38908,232749,-123280,315352l412115,412115,669152,89980xem669152,89980nfc761447,163624,817721,273319,823702,391243v5980,117924,-38908,232749,-123280,315352e" filled="f" strokecolor="black [3213]">
+                <v:shape id="Arc 58" o:spid="_x0000_s1029" style="position:absolute;left:3583;top:766;width:8242;height:8242;visibility:visible;mso-wrap-style:square;v-text-anchor:middle" coordsize="824230,824230" o:gfxdata="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" path="m669152,89980nsc761447,163624,817721,273319,823702,391243v5980,117924,-38908,232749,-123280,315352l412115,412115,669152,89980xem669152,89980nfc761447,163624,817721,273319,823702,391243v5980,117924,-38908,232749,-123280,315352e" filled="f" strokecolor="black [3213]">
                   <v:path arrowok="t" o:connecttype="custom" o:connectlocs="669152,89980;823702,391243;700422,706595" o:connectangles="0,0,0"/>
                 </v:shape>
-                <v:shape id="Arc 59" o:spid="_x0000_s1030" style="position:absolute;left:5486;width:9823;height:9823;visibility:visible;mso-wrap-style:square;v-text-anchor:middle" coordsize="982345,982345" o:gfxdata="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" path="m797517,107241nsc907518,195012,974587,325750,981715,466297v7127,140546,-46372,277398,-146929,375848l491173,491173,797517,107241xem797517,107241nfc907518,195012,974587,325750,981715,466297v7127,140546,-46372,277398,-146929,375848e" filled="f" strokecolor="black [3213]">
+                <v:shape id="Arc 59" o:spid="_x0000_s1030" style="position:absolute;left:5486;width:9823;height:9823;visibility:visible;mso-wrap-style:square;v-text-anchor:middle" coordsize="982345,982345" o:gfxdata="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" path="m797517,107241nsc907518,195012,974587,325750,981715,466297v7127,140546,-46372,277398,-146929,375848l491173,491173,797517,107241xem797517,107241nfc907518,195012,974587,325750,981715,466297v7127,140546,-46372,277398,-146929,375848e" filled="f" strokecolor="black [3213]">
                   <v:path arrowok="t" o:connecttype="custom" o:connectlocs="797517,107241;981715,466297;834786,842145" o:connectangles="0,0,0"/>
                 </v:shape>
               </v:group>
@@ -3857,851 +4737,13 @@
           </mc:Choice>
           <mc:Fallback>
             <w:pict>
-              <v:group id="Group 61" o:spid="_x0000_s1026" style="position:absolute;margin-left:47.8pt;margin-top:66.9pt;width:40.75pt;height:6.7pt;z-index:251729920" coordsize="8900,1467" o:gfxdata="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">
-                <v:line id="Straight Connector 24" o:spid="_x0000_s1027" style="position:absolute;flip:x;visibility:visible;mso-wrap-style:square" from="769,341" to="8068,341" o:connectortype="straight" o:gfxdata="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" strokecolor="black [3213]" strokeweight="2pt"/>
-                <v:line id="Straight Connector 25" o:spid="_x0000_s1028" style="position:absolute;flip:x;visibility:visible;mso-wrap-style:square" from="7947,0" to="8900,279" o:connectortype="straight" o:gfxdata="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" strokecolor="black [3213]" strokeweight="2pt"/>
-                <v:line id="Straight Connector 26" o:spid="_x0000_s1029" style="position:absolute;flip:x y;visibility:visible;mso-wrap-style:square" from="0,85" to="952,296" o:connectortype="straight" o:gfxdata="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" strokecolor="black [3213]" strokeweight="2pt"/>
-                <v:oval id="Oval 27" o:spid="_x0000_s1030" style="position:absolute;left:940;top:598;width:869;height:869;visibility:visible;mso-wrap-style:square;v-text-anchor:middle" o:gfxdata="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" filled="f" strokecolor="black [3213]" strokeweight="2pt"/>
-                <v:oval id="Oval 28" o:spid="_x0000_s1031" style="position:absolute;left:6494;top:512;width:870;height:870;visibility:visible;mso-wrap-style:square;v-text-anchor:middle" o:gfxdata="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" filled="f" strokecolor="black [3213]" strokeweight="2pt"/>
+              <v:group w14:anchorId="7ABA27FA" id="Group 61" o:spid="_x0000_s1026" style="position:absolute;margin-left:47.8pt;margin-top:66.9pt;width:40.75pt;height:6.7pt;z-index:251729920" coordsize="8900,1467" o:gfxdata="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">
+                <v:line id="Straight Connector 24" o:spid="_x0000_s1027" style="position:absolute;flip:x;visibility:visible;mso-wrap-style:square" from="769,341" to="8068,341" o:connectortype="straight" o:gfxdata="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" strokecolor="black [3213]" strokeweight="2pt"/>
+                <v:line id="Straight Connector 25" o:spid="_x0000_s1028" style="position:absolute;flip:x;visibility:visible;mso-wrap-style:square" from="7947,0" to="8900,279" o:connectortype="straight" o:gfxdata="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" strokecolor="black [3213]" strokeweight="2pt"/>
+                <v:line id="Straight Connector 26" o:spid="_x0000_s1029" style="position:absolute;flip:x y;visibility:visible;mso-wrap-style:square" from="0,85" to="952,296" o:connectortype="straight" o:gfxdata="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" strokecolor="black [3213]" strokeweight="2pt"/>
+                <v:oval id="Oval 27" o:spid="_x0000_s1030" style="position:absolute;left:940;top:598;width:869;height:869;visibility:visible;mso-wrap-style:square;v-text-anchor:middle" o:gfxdata="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" filled="f" strokecolor="black [3213]" strokeweight="2pt"/>
+                <v:oval id="Oval 28" o:spid="_x0000_s1031" style="position:absolute;left:6494;top:512;width:870;height:870;visibility:visible;mso-wrap-style:square;v-text-anchor:middle" o:gfxdata="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" filled="f" strokecolor="black [3213]" strokeweight="2pt"/>
               </v:group>
-            </w:pict>
-          </mc:Fallback>
-        </mc:AlternateContent>
-      </w:r>
-      <w:r>
-        <w:rPr>
-          <w:rFonts w:ascii="Times New Roman" w:hAnsi="Times New Roman" w:cs="Times New Roman"/>
-          <w:noProof/>
-          <w:sz w:val="24"/>
-          <w:szCs w:val="24"/>
-        </w:rPr>
-        <mc:AlternateContent>
-          <mc:Choice Requires="wps">
-            <w:drawing>
-              <wp:anchor distT="0" distB="0" distL="114300" distR="114300" simplePos="0" relativeHeight="251743232" behindDoc="0" locked="0" layoutInCell="1" allowOverlap="1" wp14:anchorId="71050A0D" wp14:editId="695F8975">
-                <wp:simplePos x="0" y="0"/>
-                <wp:positionH relativeFrom="column">
-                  <wp:posOffset>2445488</wp:posOffset>
-                </wp:positionH>
-                <wp:positionV relativeFrom="paragraph">
-                  <wp:posOffset>1095153</wp:posOffset>
-                </wp:positionV>
-                <wp:extent cx="1477926" cy="754912"/>
-                <wp:effectExtent l="0" t="0" r="0" b="7620"/>
-                <wp:wrapNone/>
-                <wp:docPr id="80" name="Text Box 80"/>
-                <wp:cNvGraphicFramePr/>
-                <a:graphic xmlns:a="http://schemas.openxmlformats.org/drawingml/2006/main">
-                  <a:graphicData uri="http://schemas.microsoft.com/office/word/2010/wordprocessingShape">
-                    <wps:wsp>
-                      <wps:cNvSpPr txBox="1"/>
-                      <wps:spPr>
-                        <a:xfrm>
-                          <a:off x="0" y="0"/>
-                          <a:ext cx="1477926" cy="754912"/>
-                        </a:xfrm>
-                        <a:prstGeom prst="rect">
-                          <a:avLst/>
-                        </a:prstGeom>
-                        <a:noFill/>
-                        <a:ln w="6350">
-                          <a:noFill/>
-                        </a:ln>
-                        <a:effectLst/>
-                      </wps:spPr>
-                      <wps:style>
-                        <a:lnRef idx="0">
-                          <a:schemeClr val="accent1"/>
-                        </a:lnRef>
-                        <a:fillRef idx="0">
-                          <a:schemeClr val="accent1"/>
-                        </a:fillRef>
-                        <a:effectRef idx="0">
-                          <a:schemeClr val="accent1"/>
-                        </a:effectRef>
-                        <a:fontRef idx="minor">
-                          <a:schemeClr val="dk1"/>
-                        </a:fontRef>
-                      </wps:style>
-                      <wps:txbx>
-                        <w:txbxContent>
-                          <w:p>
-                            <w:pPr>
-                              <w:spacing w:after="0"/>
-                              <w:rPr>
-                                <w:rFonts w:ascii="Times New Roman" w:eastAsiaTheme="minorEastAsia" w:hAnsi="Times New Roman" w:cs="Times New Roman"/>
-                              </w:rPr>
-                            </w:pPr>
-                            <w:proofErr w:type="gramStart"/>
-                            <w:r>
-                              <w:rPr>
-                                <w:rFonts w:ascii="Times New Roman" w:hAnsi="Times New Roman" w:cs="Times New Roman"/>
-                              </w:rPr>
-                              <w:t>speed</w:t>
-                            </w:r>
-                            <w:proofErr w:type="gramEnd"/>
-                            <w:r>
-                              <w:rPr>
-                                <w:rFonts w:ascii="Times New Roman" w:hAnsi="Times New Roman" w:cs="Times New Roman"/>
-                              </w:rPr>
-                              <w:t xml:space="preserve"> of sound: </w:t>
-                            </w:r>
-                            <m:oMath>
-                              <m:r>
-                                <w:rPr>
-                                  <w:rFonts w:ascii="Cambria Math" w:hAnsi="Cambria Math" w:cs="Times New Roman"/>
-                                </w:rPr>
-                                <m:t>v</m:t>
-                              </m:r>
-                            </m:oMath>
-                          </w:p>
-                          <w:p>
-                            <w:pPr>
-                              <w:spacing w:after="0"/>
-                              <w:rPr>
-                                <w:rFonts w:ascii="Times New Roman" w:eastAsiaTheme="minorEastAsia" w:hAnsi="Times New Roman" w:cs="Times New Roman"/>
-                              </w:rPr>
-                            </w:pPr>
-                            <w:proofErr w:type="gramStart"/>
-                            <w:r>
-                              <w:rPr>
-                                <w:rFonts w:ascii="Times New Roman" w:eastAsiaTheme="minorEastAsia" w:hAnsi="Times New Roman" w:cs="Times New Roman"/>
-                              </w:rPr>
-                              <w:t>speed</w:t>
-                            </w:r>
-                            <w:proofErr w:type="gramEnd"/>
-                            <w:r>
-                              <w:rPr>
-                                <w:rFonts w:ascii="Times New Roman" w:eastAsiaTheme="minorEastAsia" w:hAnsi="Times New Roman" w:cs="Times New Roman"/>
-                              </w:rPr>
-                              <w:t xml:space="preserve"> of source: </w:t>
-                            </w:r>
-                            <m:oMath>
-                              <m:sSub>
-                                <m:sSubPr>
-                                  <m:ctrlPr>
-                                    <w:rPr>
-                                      <w:rFonts w:ascii="Cambria Math" w:eastAsiaTheme="minorEastAsia" w:hAnsi="Cambria Math" w:cs="Times New Roman"/>
-                                      <w:i/>
-                                    </w:rPr>
-                                  </m:ctrlPr>
-                                </m:sSubPr>
-                                <m:e>
-                                  <m:r>
-                                    <w:rPr>
-                                      <w:rFonts w:ascii="Cambria Math" w:eastAsiaTheme="minorEastAsia" w:hAnsi="Cambria Math" w:cs="Times New Roman"/>
-                                    </w:rPr>
-                                    <m:t>v</m:t>
-                                  </m:r>
-                                </m:e>
-                                <m:sub>
-                                  <m:r>
-                                    <w:rPr>
-                                      <w:rFonts w:ascii="Cambria Math" w:eastAsiaTheme="minorEastAsia" w:hAnsi="Cambria Math" w:cs="Times New Roman"/>
-                                    </w:rPr>
-                                    <m:t>S</m:t>
-                                  </m:r>
-                                </m:sub>
-                              </m:sSub>
-                            </m:oMath>
-                          </w:p>
-                          <w:p>
-                            <w:pPr>
-                              <w:spacing w:after="0"/>
-                              <w:rPr>
-                                <w:rFonts w:ascii="Times New Roman" w:eastAsiaTheme="minorEastAsia" w:hAnsi="Times New Roman" w:cs="Times New Roman"/>
-                              </w:rPr>
-                            </w:pPr>
-                            <w:proofErr w:type="gramStart"/>
-                            <w:r>
-                              <w:rPr>
-                                <w:rFonts w:ascii="Times New Roman" w:eastAsiaTheme="minorEastAsia" w:hAnsi="Times New Roman" w:cs="Times New Roman"/>
-                              </w:rPr>
-                              <w:t>speed</w:t>
-                            </w:r>
-                            <w:proofErr w:type="gramEnd"/>
-                            <w:r>
-                              <w:rPr>
-                                <w:rFonts w:ascii="Times New Roman" w:eastAsiaTheme="minorEastAsia" w:hAnsi="Times New Roman" w:cs="Times New Roman"/>
-                              </w:rPr>
-                              <w:t xml:space="preserve"> of observer: </w:t>
-                            </w:r>
-                            <m:oMath>
-                              <m:sSub>
-                                <m:sSubPr>
-                                  <m:ctrlPr>
-                                    <w:rPr>
-                                      <w:rFonts w:ascii="Cambria Math" w:eastAsiaTheme="minorEastAsia" w:hAnsi="Cambria Math" w:cs="Times New Roman"/>
-                                      <w:i/>
-                                    </w:rPr>
-                                  </m:ctrlPr>
-                                </m:sSubPr>
-                                <m:e>
-                                  <m:r>
-                                    <w:rPr>
-                                      <w:rFonts w:ascii="Cambria Math" w:eastAsiaTheme="minorEastAsia" w:hAnsi="Cambria Math" w:cs="Times New Roman"/>
-                                    </w:rPr>
-                                    <m:t>v</m:t>
-                                  </m:r>
-                                </m:e>
-                                <m:sub>
-                                  <m:r>
-                                    <w:rPr>
-                                      <w:rFonts w:ascii="Cambria Math" w:eastAsiaTheme="minorEastAsia" w:hAnsi="Cambria Math" w:cs="Times New Roman"/>
-                                    </w:rPr>
-                                    <m:t>o</m:t>
-                                  </m:r>
-                                </m:sub>
-                              </m:sSub>
-                            </m:oMath>
-                          </w:p>
-                          <w:p>
-                            <w:pPr>
-                              <w:rPr>
-                                <w:rFonts w:ascii="Times New Roman" w:eastAsiaTheme="minorEastAsia" w:hAnsi="Times New Roman" w:cs="Times New Roman"/>
-                              </w:rPr>
-                            </w:pPr>
-                          </w:p>
-                        </w:txbxContent>
-                      </wps:txbx>
-                      <wps:bodyPr rot="0" spcFirstLastPara="0" vertOverflow="overflow" horzOverflow="overflow" vert="horz" wrap="square" lIns="91440" tIns="45720" rIns="91440" bIns="45720" numCol="1" spcCol="0" rtlCol="0" fromWordArt="0" anchor="t" anchorCtr="0" forceAA="0" compatLnSpc="1">
-                        <a:prstTxWarp prst="textNoShape">
-                          <a:avLst/>
-                        </a:prstTxWarp>
-                        <a:noAutofit/>
-                      </wps:bodyPr>
-                    </wps:wsp>
-                  </a:graphicData>
-                </a:graphic>
-                <wp14:sizeRelH relativeFrom="margin">
-                  <wp14:pctWidth>0</wp14:pctWidth>
-                </wp14:sizeRelH>
-                <wp14:sizeRelV relativeFrom="margin">
-                  <wp14:pctHeight>0</wp14:pctHeight>
-                </wp14:sizeRelV>
-              </wp:anchor>
-            </w:drawing>
-          </mc:Choice>
-          <mc:Fallback>
-            <w:pict>
-              <v:shape id="Text Box 80" o:spid="_x0000_s1029" type="#_x0000_t202" style="position:absolute;margin-left:192.55pt;margin-top:86.25pt;width:116.35pt;height:59.45pt;z-index:251743232;visibility:visible;mso-wrap-style:square;mso-width-percent:0;mso-height-percent:0;mso-wrap-distance-left:9pt;mso-wrap-distance-top:0;mso-wrap-distance-right:9pt;mso-wrap-distance-bottom:0;mso-position-horizontal:absolute;mso-position-horizontal-relative:text;mso-position-vertical:absolute;mso-position-vertical-relative:text;mso-width-percent:0;mso-height-percent:0;mso-width-relative:margin;mso-height-relative:margin;v-text-anchor:top" o:gfxdata="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" filled="f" stroked="f" strokeweight=".5pt">
-                <v:textbox>
-                  <w:txbxContent>
-                    <w:p>
-                      <w:pPr>
-                        <w:spacing w:after="0"/>
-                        <w:rPr>
-                          <w:rFonts w:ascii="Times New Roman" w:eastAsiaTheme="minorEastAsia" w:hAnsi="Times New Roman" w:cs="Times New Roman"/>
-                        </w:rPr>
-                      </w:pPr>
-                      <w:proofErr w:type="gramStart"/>
-                      <w:r>
-                        <w:rPr>
-                          <w:rFonts w:ascii="Times New Roman" w:hAnsi="Times New Roman" w:cs="Times New Roman"/>
-                        </w:rPr>
-                        <w:t>speed</w:t>
-                      </w:r>
-                      <w:proofErr w:type="gramEnd"/>
-                      <w:r>
-                        <w:rPr>
-                          <w:rFonts w:ascii="Times New Roman" w:hAnsi="Times New Roman" w:cs="Times New Roman"/>
-                        </w:rPr>
-                        <w:t xml:space="preserve"> of sound: </w:t>
-                      </w:r>
-                      <m:oMath>
-                        <m:r>
-                          <w:rPr>
-                            <w:rFonts w:ascii="Cambria Math" w:hAnsi="Cambria Math" w:cs="Times New Roman"/>
-                          </w:rPr>
-                          <m:t>v</m:t>
-                        </m:r>
-                      </m:oMath>
-                    </w:p>
-                    <w:p>
-                      <w:pPr>
-                        <w:spacing w:after="0"/>
-                        <w:rPr>
-                          <w:rFonts w:ascii="Times New Roman" w:eastAsiaTheme="minorEastAsia" w:hAnsi="Times New Roman" w:cs="Times New Roman"/>
-                        </w:rPr>
-                      </w:pPr>
-                      <w:proofErr w:type="gramStart"/>
-                      <w:r>
-                        <w:rPr>
-                          <w:rFonts w:ascii="Times New Roman" w:eastAsiaTheme="minorEastAsia" w:hAnsi="Times New Roman" w:cs="Times New Roman"/>
-                        </w:rPr>
-                        <w:t>speed</w:t>
-                      </w:r>
-                      <w:proofErr w:type="gramEnd"/>
-                      <w:r>
-                        <w:rPr>
-                          <w:rFonts w:ascii="Times New Roman" w:eastAsiaTheme="minorEastAsia" w:hAnsi="Times New Roman" w:cs="Times New Roman"/>
-                        </w:rPr>
-                        <w:t xml:space="preserve"> of source: </w:t>
-                      </w:r>
-                      <m:oMath>
-                        <m:sSub>
-                          <m:sSubPr>
-                            <m:ctrlPr>
-                              <w:rPr>
-                                <w:rFonts w:ascii="Cambria Math" w:eastAsiaTheme="minorEastAsia" w:hAnsi="Cambria Math" w:cs="Times New Roman"/>
-                                <w:i/>
-                              </w:rPr>
-                            </m:ctrlPr>
-                          </m:sSubPr>
-                          <m:e>
-                            <m:r>
-                              <w:rPr>
-                                <w:rFonts w:ascii="Cambria Math" w:eastAsiaTheme="minorEastAsia" w:hAnsi="Cambria Math" w:cs="Times New Roman"/>
-                              </w:rPr>
-                              <m:t>v</m:t>
-                            </m:r>
-                          </m:e>
-                          <m:sub>
-                            <m:r>
-                              <w:rPr>
-                                <w:rFonts w:ascii="Cambria Math" w:eastAsiaTheme="minorEastAsia" w:hAnsi="Cambria Math" w:cs="Times New Roman"/>
-                              </w:rPr>
-                              <m:t>S</m:t>
-                            </m:r>
-                          </m:sub>
-                        </m:sSub>
-                      </m:oMath>
-                    </w:p>
-                    <w:p>
-                      <w:pPr>
-                        <w:spacing w:after="0"/>
-                        <w:rPr>
-                          <w:rFonts w:ascii="Times New Roman" w:eastAsiaTheme="minorEastAsia" w:hAnsi="Times New Roman" w:cs="Times New Roman"/>
-                        </w:rPr>
-                      </w:pPr>
-                      <w:proofErr w:type="gramStart"/>
-                      <w:r>
-                        <w:rPr>
-                          <w:rFonts w:ascii="Times New Roman" w:eastAsiaTheme="minorEastAsia" w:hAnsi="Times New Roman" w:cs="Times New Roman"/>
-                        </w:rPr>
-                        <w:t>speed</w:t>
-                      </w:r>
-                      <w:proofErr w:type="gramEnd"/>
-                      <w:r>
-                        <w:rPr>
-                          <w:rFonts w:ascii="Times New Roman" w:eastAsiaTheme="minorEastAsia" w:hAnsi="Times New Roman" w:cs="Times New Roman"/>
-                        </w:rPr>
-                        <w:t xml:space="preserve"> of observer: </w:t>
-                      </w:r>
-                      <m:oMath>
-                        <m:sSub>
-                          <m:sSubPr>
-                            <m:ctrlPr>
-                              <w:rPr>
-                                <w:rFonts w:ascii="Cambria Math" w:eastAsiaTheme="minorEastAsia" w:hAnsi="Cambria Math" w:cs="Times New Roman"/>
-                                <w:i/>
-                              </w:rPr>
-                            </m:ctrlPr>
-                          </m:sSubPr>
-                          <m:e>
-                            <m:r>
-                              <w:rPr>
-                                <w:rFonts w:ascii="Cambria Math" w:eastAsiaTheme="minorEastAsia" w:hAnsi="Cambria Math" w:cs="Times New Roman"/>
-                              </w:rPr>
-                              <m:t>v</m:t>
-                            </m:r>
-                          </m:e>
-                          <m:sub>
-                            <m:r>
-                              <w:rPr>
-                                <w:rFonts w:ascii="Cambria Math" w:eastAsiaTheme="minorEastAsia" w:hAnsi="Cambria Math" w:cs="Times New Roman"/>
-                              </w:rPr>
-                              <m:t>o</m:t>
-                            </m:r>
-                          </m:sub>
-                        </m:sSub>
-                      </m:oMath>
-                    </w:p>
-                    <w:p>
-                      <w:pPr>
-                        <w:rPr>
-                          <w:rFonts w:ascii="Times New Roman" w:eastAsiaTheme="minorEastAsia" w:hAnsi="Times New Roman" w:cs="Times New Roman"/>
-                        </w:rPr>
-                      </w:pPr>
-                    </w:p>
-                  </w:txbxContent>
-                </v:textbox>
-              </v:shape>
-            </w:pict>
-          </mc:Fallback>
-        </mc:AlternateContent>
-      </w:r>
-      <w:r>
-        <w:rPr>
-          <w:rFonts w:ascii="Times New Roman" w:hAnsi="Times New Roman" w:cs="Times New Roman"/>
-          <w:noProof/>
-          <w:sz w:val="24"/>
-          <w:szCs w:val="24"/>
-        </w:rPr>
-        <mc:AlternateContent>
-          <mc:Choice Requires="wps">
-            <w:drawing>
-              <wp:anchor distT="0" distB="0" distL="114300" distR="114300" simplePos="0" relativeHeight="251741184" behindDoc="0" locked="0" layoutInCell="1" allowOverlap="1" wp14:anchorId="11294D8F" wp14:editId="78912AAE">
-                <wp:simplePos x="0" y="0"/>
-                <wp:positionH relativeFrom="column">
-                  <wp:posOffset>4234180</wp:posOffset>
-                </wp:positionH>
-                <wp:positionV relativeFrom="paragraph">
-                  <wp:posOffset>1054100</wp:posOffset>
-                </wp:positionV>
-                <wp:extent cx="1955800" cy="453390"/>
-                <wp:effectExtent l="0" t="0" r="0" b="3810"/>
-                <wp:wrapNone/>
-                <wp:docPr id="79" name="Text Box 79"/>
-                <wp:cNvGraphicFramePr/>
-                <a:graphic xmlns:a="http://schemas.openxmlformats.org/drawingml/2006/main">
-                  <a:graphicData uri="http://schemas.microsoft.com/office/word/2010/wordprocessingShape">
-                    <wps:wsp>
-                      <wps:cNvSpPr txBox="1"/>
-                      <wps:spPr>
-                        <a:xfrm>
-                          <a:off x="0" y="0"/>
-                          <a:ext cx="1955800" cy="453390"/>
-                        </a:xfrm>
-                        <a:prstGeom prst="rect">
-                          <a:avLst/>
-                        </a:prstGeom>
-                        <a:noFill/>
-                        <a:ln w="6350">
-                          <a:noFill/>
-                        </a:ln>
-                        <a:effectLst/>
-                      </wps:spPr>
-                      <wps:style>
-                        <a:lnRef idx="0">
-                          <a:schemeClr val="accent1"/>
-                        </a:lnRef>
-                        <a:fillRef idx="0">
-                          <a:schemeClr val="accent1"/>
-                        </a:fillRef>
-                        <a:effectRef idx="0">
-                          <a:schemeClr val="accent1"/>
-                        </a:effectRef>
-                        <a:fontRef idx="minor">
-                          <a:schemeClr val="dk1"/>
-                        </a:fontRef>
-                      </wps:style>
-                      <wps:txbx>
-                        <w:txbxContent>
-                          <w:p>
-                            <w:pPr>
-                              <w:rPr>
-                                <w:rFonts w:ascii="Times New Roman" w:hAnsi="Times New Roman" w:cs="Times New Roman"/>
-                              </w:rPr>
-                            </w:pPr>
-                            <w:r>
-                              <w:rPr>
-                                <w:rFonts w:ascii="Times New Roman" w:hAnsi="Times New Roman" w:cs="Times New Roman"/>
-                              </w:rPr>
-                              <w:t>Observer hears</w:t>
-                            </w:r>
-                            <w:r>
-                              <w:rPr>
-                                <w:rFonts w:ascii="Times New Roman" w:hAnsi="Times New Roman" w:cs="Times New Roman"/>
-                              </w:rPr>
-                              <w:t xml:space="preserve"> frequenc</w:t>
-                            </w:r>
-                            <w:r>
-                              <w:rPr>
-                                <w:rFonts w:ascii="Times New Roman" w:hAnsi="Times New Roman" w:cs="Times New Roman"/>
-                              </w:rPr>
-                              <w:t>y</w:t>
-                            </w:r>
-                            <w:r>
-                              <w:rPr>
-                                <w:rFonts w:ascii="Times New Roman" w:hAnsi="Times New Roman" w:cs="Times New Roman"/>
-                              </w:rPr>
-                              <w:t xml:space="preserve"> </w:t>
-                            </w:r>
-                            <m:oMath>
-                              <m:r>
-                                <w:rPr>
-                                  <w:rFonts w:ascii="Cambria Math" w:hAnsi="Cambria Math" w:cs="Times New Roman"/>
-                                </w:rPr>
-                                <m:t>f'</m:t>
-                              </m:r>
-                            </m:oMath>
-                          </w:p>
-                        </w:txbxContent>
-                      </wps:txbx>
-                      <wps:bodyPr rot="0" spcFirstLastPara="0" vertOverflow="overflow" horzOverflow="overflow" vert="horz" wrap="square" lIns="91440" tIns="45720" rIns="91440" bIns="45720" numCol="1" spcCol="0" rtlCol="0" fromWordArt="0" anchor="t" anchorCtr="0" forceAA="0" compatLnSpc="1">
-                        <a:prstTxWarp prst="textNoShape">
-                          <a:avLst/>
-                        </a:prstTxWarp>
-                        <a:noAutofit/>
-                      </wps:bodyPr>
-                    </wps:wsp>
-                  </a:graphicData>
-                </a:graphic>
-                <wp14:sizeRelH relativeFrom="margin">
-                  <wp14:pctWidth>0</wp14:pctWidth>
-                </wp14:sizeRelH>
-                <wp14:sizeRelV relativeFrom="margin">
-                  <wp14:pctHeight>0</wp14:pctHeight>
-                </wp14:sizeRelV>
-              </wp:anchor>
-            </w:drawing>
-          </mc:Choice>
-          <mc:Fallback>
-            <w:pict>
-              <v:shape id="Text Box 79" o:spid="_x0000_s1030" type="#_x0000_t202" style="position:absolute;margin-left:333.4pt;margin-top:83pt;width:154pt;height:35.7pt;z-index:251741184;visibility:visible;mso-wrap-style:square;mso-width-percent:0;mso-height-percent:0;mso-wrap-distance-left:9pt;mso-wrap-distance-top:0;mso-wrap-distance-right:9pt;mso-wrap-distance-bottom:0;mso-position-horizontal:absolute;mso-position-horizontal-relative:text;mso-position-vertical:absolute;mso-position-vertical-relative:text;mso-width-percent:0;mso-height-percent:0;mso-width-relative:margin;mso-height-relative:margin;v-text-anchor:top" o:gfxdata="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" filled="f" stroked="f" strokeweight=".5pt">
-                <v:textbox>
-                  <w:txbxContent>
-                    <w:p>
-                      <w:pPr>
-                        <w:rPr>
-                          <w:rFonts w:ascii="Times New Roman" w:hAnsi="Times New Roman" w:cs="Times New Roman"/>
-                        </w:rPr>
-                      </w:pPr>
-                      <w:r>
-                        <w:rPr>
-                          <w:rFonts w:ascii="Times New Roman" w:hAnsi="Times New Roman" w:cs="Times New Roman"/>
-                        </w:rPr>
-                        <w:t>Observer hears</w:t>
-                      </w:r>
-                      <w:r>
-                        <w:rPr>
-                          <w:rFonts w:ascii="Times New Roman" w:hAnsi="Times New Roman" w:cs="Times New Roman"/>
-                        </w:rPr>
-                        <w:t xml:space="preserve"> frequenc</w:t>
-                      </w:r>
-                      <w:r>
-                        <w:rPr>
-                          <w:rFonts w:ascii="Times New Roman" w:hAnsi="Times New Roman" w:cs="Times New Roman"/>
-                        </w:rPr>
-                        <w:t>y</w:t>
-                      </w:r>
-                      <w:r>
-                        <w:rPr>
-                          <w:rFonts w:ascii="Times New Roman" w:hAnsi="Times New Roman" w:cs="Times New Roman"/>
-                        </w:rPr>
-                        <w:t xml:space="preserve"> </w:t>
-                      </w:r>
-                      <m:oMath>
-                        <m:r>
-                          <w:rPr>
-                            <w:rFonts w:ascii="Cambria Math" w:hAnsi="Cambria Math" w:cs="Times New Roman"/>
-                          </w:rPr>
-                          <m:t>f'</m:t>
-                        </m:r>
-                      </m:oMath>
-                    </w:p>
-                  </w:txbxContent>
-                </v:textbox>
-              </v:shape>
-            </w:pict>
-          </mc:Fallback>
-        </mc:AlternateContent>
-      </w:r>
-      <w:r>
-        <w:rPr>
-          <w:rFonts w:ascii="Times New Roman" w:hAnsi="Times New Roman" w:cs="Times New Roman"/>
-          <w:noProof/>
-          <w:sz w:val="24"/>
-          <w:szCs w:val="24"/>
-        </w:rPr>
-        <mc:AlternateContent>
-          <mc:Choice Requires="wps">
-            <w:drawing>
-              <wp:anchor distT="0" distB="0" distL="114300" distR="114300" simplePos="0" relativeHeight="251739136" behindDoc="0" locked="0" layoutInCell="1" allowOverlap="1" wp14:anchorId="741F5D34" wp14:editId="724787CD">
-                <wp:simplePos x="0" y="0"/>
-                <wp:positionH relativeFrom="column">
-                  <wp:posOffset>382270</wp:posOffset>
-                </wp:positionH>
-                <wp:positionV relativeFrom="paragraph">
-                  <wp:posOffset>1053465</wp:posOffset>
-                </wp:positionV>
-                <wp:extent cx="1955800" cy="453390"/>
-                <wp:effectExtent l="0" t="0" r="0" b="3810"/>
-                <wp:wrapNone/>
-                <wp:docPr id="78" name="Text Box 78"/>
-                <wp:cNvGraphicFramePr/>
-                <a:graphic xmlns:a="http://schemas.openxmlformats.org/drawingml/2006/main">
-                  <a:graphicData uri="http://schemas.microsoft.com/office/word/2010/wordprocessingShape">
-                    <wps:wsp>
-                      <wps:cNvSpPr txBox="1"/>
-                      <wps:spPr>
-                        <a:xfrm>
-                          <a:off x="0" y="0"/>
-                          <a:ext cx="1955800" cy="453390"/>
-                        </a:xfrm>
-                        <a:prstGeom prst="rect">
-                          <a:avLst/>
-                        </a:prstGeom>
-                        <a:noFill/>
-                        <a:ln w="6350">
-                          <a:noFill/>
-                        </a:ln>
-                        <a:effectLst/>
-                      </wps:spPr>
-                      <wps:style>
-                        <a:lnRef idx="0">
-                          <a:schemeClr val="accent1"/>
-                        </a:lnRef>
-                        <a:fillRef idx="0">
-                          <a:schemeClr val="accent1"/>
-                        </a:fillRef>
-                        <a:effectRef idx="0">
-                          <a:schemeClr val="accent1"/>
-                        </a:effectRef>
-                        <a:fontRef idx="minor">
-                          <a:schemeClr val="dk1"/>
-                        </a:fontRef>
-                      </wps:style>
-                      <wps:txbx>
-                        <w:txbxContent>
-                          <w:p>
-                            <w:pPr>
-                              <w:rPr>
-                                <w:rFonts w:ascii="Times New Roman" w:hAnsi="Times New Roman" w:cs="Times New Roman"/>
-                              </w:rPr>
-                            </w:pPr>
-                            <w:r>
-                              <w:rPr>
-                                <w:rFonts w:ascii="Times New Roman" w:hAnsi="Times New Roman" w:cs="Times New Roman"/>
-                              </w:rPr>
-                              <w:t>Source plays frequenc</w:t>
-                            </w:r>
-                            <w:r>
-                              <w:rPr>
-                                <w:rFonts w:ascii="Times New Roman" w:hAnsi="Times New Roman" w:cs="Times New Roman"/>
-                              </w:rPr>
-                              <w:t>y</w:t>
-                            </w:r>
-                            <w:r>
-                              <w:rPr>
-                                <w:rFonts w:ascii="Times New Roman" w:hAnsi="Times New Roman" w:cs="Times New Roman"/>
-                              </w:rPr>
-                              <w:t xml:space="preserve"> </w:t>
-                            </w:r>
-                            <m:oMath>
-                              <m:r>
-                                <w:rPr>
-                                  <w:rFonts w:ascii="Cambria Math" w:hAnsi="Cambria Math" w:cs="Times New Roman"/>
-                                </w:rPr>
-                                <m:t>f</m:t>
-                              </m:r>
-                            </m:oMath>
-                          </w:p>
-                        </w:txbxContent>
-                      </wps:txbx>
-                      <wps:bodyPr rot="0" spcFirstLastPara="0" vertOverflow="overflow" horzOverflow="overflow" vert="horz" wrap="square" lIns="91440" tIns="45720" rIns="91440" bIns="45720" numCol="1" spcCol="0" rtlCol="0" fromWordArt="0" anchor="t" anchorCtr="0" forceAA="0" compatLnSpc="1">
-                        <a:prstTxWarp prst="textNoShape">
-                          <a:avLst/>
-                        </a:prstTxWarp>
-                        <a:noAutofit/>
-                      </wps:bodyPr>
-                    </wps:wsp>
-                  </a:graphicData>
-                </a:graphic>
-                <wp14:sizeRelH relativeFrom="margin">
-                  <wp14:pctWidth>0</wp14:pctWidth>
-                </wp14:sizeRelH>
-                <wp14:sizeRelV relativeFrom="margin">
-                  <wp14:pctHeight>0</wp14:pctHeight>
-                </wp14:sizeRelV>
-              </wp:anchor>
-            </w:drawing>
-          </mc:Choice>
-          <mc:Fallback>
-            <w:pict>
-              <v:shape id="Text Box 78" o:spid="_x0000_s1031" type="#_x0000_t202" style="position:absolute;margin-left:30.1pt;margin-top:82.95pt;width:154pt;height:35.7pt;z-index:251739136;visibility:visible;mso-wrap-style:square;mso-width-percent:0;mso-height-percent:0;mso-wrap-distance-left:9pt;mso-wrap-distance-top:0;mso-wrap-distance-right:9pt;mso-wrap-distance-bottom:0;mso-position-horizontal:absolute;mso-position-horizontal-relative:text;mso-position-vertical:absolute;mso-position-vertical-relative:text;mso-width-percent:0;mso-height-percent:0;mso-width-relative:margin;mso-height-relative:margin;v-text-anchor:top" o:gfxdata="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" filled="f" stroked="f" strokeweight=".5pt">
-                <v:textbox>
-                  <w:txbxContent>
-                    <w:p>
-                      <w:pPr>
-                        <w:rPr>
-                          <w:rFonts w:ascii="Times New Roman" w:hAnsi="Times New Roman" w:cs="Times New Roman"/>
-                        </w:rPr>
-                      </w:pPr>
-                      <w:r>
-                        <w:rPr>
-                          <w:rFonts w:ascii="Times New Roman" w:hAnsi="Times New Roman" w:cs="Times New Roman"/>
-                        </w:rPr>
-                        <w:t>Source plays frequenc</w:t>
-                      </w:r>
-                      <w:r>
-                        <w:rPr>
-                          <w:rFonts w:ascii="Times New Roman" w:hAnsi="Times New Roman" w:cs="Times New Roman"/>
-                        </w:rPr>
-                        <w:t>y</w:t>
-                      </w:r>
-                      <w:r>
-                        <w:rPr>
-                          <w:rFonts w:ascii="Times New Roman" w:hAnsi="Times New Roman" w:cs="Times New Roman"/>
-                        </w:rPr>
-                        <w:t xml:space="preserve"> </w:t>
-                      </w:r>
-                      <m:oMath>
-                        <m:r>
-                          <w:rPr>
-                            <w:rFonts w:ascii="Cambria Math" w:hAnsi="Cambria Math" w:cs="Times New Roman"/>
-                          </w:rPr>
-                          <m:t>f</m:t>
-                        </m:r>
-                      </m:oMath>
-                    </w:p>
-                  </w:txbxContent>
-                </v:textbox>
-              </v:shape>
-            </w:pict>
-          </mc:Fallback>
-        </mc:AlternateContent>
-      </w:r>
-      <w:r>
-        <w:rPr>
-          <w:rFonts w:ascii="Times New Roman" w:hAnsi="Times New Roman" w:cs="Times New Roman"/>
-          <w:noProof/>
-          <w:sz w:val="24"/>
-          <w:szCs w:val="24"/>
-        </w:rPr>
-        <mc:AlternateContent>
-          <mc:Choice Requires="wps">
-            <w:drawing>
-              <wp:anchor distT="0" distB="0" distL="114300" distR="114300" simplePos="0" relativeHeight="251737088" behindDoc="0" locked="0" layoutInCell="1" allowOverlap="1" wp14:anchorId="3D31C3AD" wp14:editId="392C9598">
-                <wp:simplePos x="0" y="0"/>
-                <wp:positionH relativeFrom="column">
-                  <wp:posOffset>1640397</wp:posOffset>
-                </wp:positionH>
-                <wp:positionV relativeFrom="paragraph">
-                  <wp:posOffset>601778</wp:posOffset>
-                </wp:positionV>
-                <wp:extent cx="446051" cy="453620"/>
-                <wp:effectExtent l="0" t="0" r="0" b="3810"/>
-                <wp:wrapNone/>
-                <wp:docPr id="77" name="Text Box 77"/>
-                <wp:cNvGraphicFramePr/>
-                <a:graphic xmlns:a="http://schemas.openxmlformats.org/drawingml/2006/main">
-                  <a:graphicData uri="http://schemas.microsoft.com/office/word/2010/wordprocessingShape">
-                    <wps:wsp>
-                      <wps:cNvSpPr txBox="1"/>
-                      <wps:spPr>
-                        <a:xfrm>
-                          <a:off x="0" y="0"/>
-                          <a:ext cx="446051" cy="453620"/>
-                        </a:xfrm>
-                        <a:prstGeom prst="rect">
-                          <a:avLst/>
-                        </a:prstGeom>
-                        <a:noFill/>
-                        <a:ln w="6350">
-                          <a:noFill/>
-                        </a:ln>
-                        <a:effectLst/>
-                      </wps:spPr>
-                      <wps:style>
-                        <a:lnRef idx="0">
-                          <a:schemeClr val="accent1"/>
-                        </a:lnRef>
-                        <a:fillRef idx="0">
-                          <a:schemeClr val="accent1"/>
-                        </a:fillRef>
-                        <a:effectRef idx="0">
-                          <a:schemeClr val="accent1"/>
-                        </a:effectRef>
-                        <a:fontRef idx="minor">
-                          <a:schemeClr val="dk1"/>
-                        </a:fontRef>
-                      </wps:style>
-                      <wps:txbx>
-                        <w:txbxContent>
-                          <w:p>
-                            <m:oMathPara>
-                              <m:oMath>
-                                <m:sSub>
-                                  <m:sSubPr>
-                                    <m:ctrlPr>
-                                      <w:rPr>
-                                        <w:rFonts w:ascii="Cambria Math" w:hAnsi="Cambria Math"/>
-                                        <w:i/>
-                                      </w:rPr>
-                                    </m:ctrlPr>
-                                  </m:sSubPr>
-                                  <m:e>
-                                    <m:r>
-                                      <w:rPr>
-                                        <w:rFonts w:ascii="Cambria Math" w:hAnsi="Cambria Math"/>
-                                      </w:rPr>
-                                      <m:t>v</m:t>
-                                    </m:r>
-                                  </m:e>
-                                  <m:sub>
-                                    <m:r>
-                                      <w:rPr>
-                                        <w:rFonts w:ascii="Cambria Math" w:hAnsi="Cambria Math"/>
-                                      </w:rPr>
-                                      <m:t>S</m:t>
-                                    </m:r>
-                                  </m:sub>
-                                </m:sSub>
-                              </m:oMath>
-                            </m:oMathPara>
-                          </w:p>
-                        </w:txbxContent>
-                      </wps:txbx>
-                      <wps:bodyPr rot="0" spcFirstLastPara="0" vertOverflow="overflow" horzOverflow="overflow" vert="horz" wrap="square" lIns="91440" tIns="45720" rIns="91440" bIns="45720" numCol="1" spcCol="0" rtlCol="0" fromWordArt="0" anchor="t" anchorCtr="0" forceAA="0" compatLnSpc="1">
-                        <a:prstTxWarp prst="textNoShape">
-                          <a:avLst/>
-                        </a:prstTxWarp>
-                        <a:noAutofit/>
-                      </wps:bodyPr>
-                    </wps:wsp>
-                  </a:graphicData>
-                </a:graphic>
-                <wp14:sizeRelH relativeFrom="margin">
-                  <wp14:pctWidth>0</wp14:pctWidth>
-                </wp14:sizeRelH>
-                <wp14:sizeRelV relativeFrom="margin">
-                  <wp14:pctHeight>0</wp14:pctHeight>
-                </wp14:sizeRelV>
-              </wp:anchor>
-            </w:drawing>
-          </mc:Choice>
-          <mc:Fallback>
-            <w:pict>
-              <v:shape id="Text Box 77" o:spid="_x0000_s1032" type="#_x0000_t202" style="position:absolute;margin-left:129.15pt;margin-top:47.4pt;width:35.1pt;height:35.7pt;z-index:251737088;visibility:visible;mso-wrap-style:square;mso-width-percent:0;mso-height-percent:0;mso-wrap-distance-left:9pt;mso-wrap-distance-top:0;mso-wrap-distance-right:9pt;mso-wrap-distance-bottom:0;mso-position-horizontal:absolute;mso-position-horizontal-relative:text;mso-position-vertical:absolute;mso-position-vertical-relative:text;mso-width-percent:0;mso-height-percent:0;mso-width-relative:margin;mso-height-relative:margin;v-text-anchor:top" o:gfxdata="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" filled="f" stroked="f" strokeweight=".5pt">
-                <v:textbox>
-                  <w:txbxContent>
-                    <w:p>
-                      <m:oMathPara>
-                        <m:oMath>
-                          <m:sSub>
-                            <m:sSubPr>
-                              <m:ctrlPr>
-                                <w:rPr>
-                                  <w:rFonts w:ascii="Cambria Math" w:hAnsi="Cambria Math"/>
-                                  <w:i/>
-                                </w:rPr>
-                              </m:ctrlPr>
-                            </m:sSubPr>
-                            <m:e>
-                              <m:r>
-                                <w:rPr>
-                                  <w:rFonts w:ascii="Cambria Math" w:hAnsi="Cambria Math"/>
-                                </w:rPr>
-                                <m:t>v</m:t>
-                              </m:r>
-                            </m:e>
-                            <m:sub>
-                              <m:r>
-                                <w:rPr>
-                                  <w:rFonts w:ascii="Cambria Math" w:hAnsi="Cambria Math"/>
-                                </w:rPr>
-                                <m:t>S</m:t>
-                              </m:r>
-                            </m:sub>
-                          </m:sSub>
-                        </m:oMath>
-                      </m:oMathPara>
-                    </w:p>
-                  </w:txbxContent>
-                </v:textbox>
-              </v:shape>
             </w:pict>
           </mc:Fallback>
         </mc:AlternateContent>
@@ -4774,7 +4816,7 @@
           </mc:Choice>
           <mc:Fallback>
             <w:pict>
-              <v:shape id="Straight Arrow Connector 74" o:spid="_x0000_s1026" type="#_x0000_t32" style="position:absolute;margin-left:97.1pt;margin-top:61.1pt;width:31.8pt;height:0;z-index:251731968;visibility:visible;mso-wrap-style:square;mso-width-percent:0;mso-wrap-distance-left:9pt;mso-wrap-distance-top:0;mso-wrap-distance-right:9pt;mso-wrap-distance-bottom:0;mso-position-horizontal:absolute;mso-position-horizontal-relative:text;mso-position-vertical:absolute;mso-position-vertical-relative:text;mso-width-percent:0;mso-width-relative:margin" o:gfxdata="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" strokecolor="black [3213]">
+              <v:shape w14:anchorId="6DACFBB5" id="Straight Arrow Connector 74" o:spid="_x0000_s1026" type="#_x0000_t32" style="position:absolute;margin-left:97.1pt;margin-top:61.1pt;width:31.8pt;height:0;z-index:251731968;visibility:visible;mso-wrap-style:square;mso-width-percent:0;mso-wrap-distance-left:9pt;mso-wrap-distance-top:0;mso-wrap-distance-right:9pt;mso-wrap-distance-bottom:0;mso-position-horizontal:absolute;mso-position-horizontal-relative:text;mso-position-vertical:absolute;mso-position-vertical-relative:text;mso-width-percent:0;mso-width-relative:margin" o:gfxdata="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" strokecolor="black [3213]">
                 <v:stroke endarrow="open"/>
               </v:shape>
             </w:pict>
@@ -4805,8 +4847,6 @@
         </w:rPr>
         <w:softHyphen/>
       </w:r>
-      <w:bookmarkStart w:id="0" w:name="_GoBack"/>
-      <w:bookmarkEnd w:id="0"/>
     </w:p>
     <w:sectPr>
       <w:pgSz w:w="12240" w:h="15840"/>
@@ -4819,7 +4859,7 @@
 </file>
 
 <file path=word/styles.xml><?xml version="1.0" encoding="utf-8"?>
-<w:styles xmlns:mc="http://schemas.openxmlformats.org/markup-compatibility/2006" xmlns:r="http://schemas.openxmlformats.org/officeDocument/2006/relationships" xmlns:w="http://schemas.openxmlformats.org/wordprocessingml/2006/main" xmlns:w14="http://schemas.microsoft.com/office/word/2010/wordml" mc:Ignorable="w14">
+<w:styles xmlns:mc="http://schemas.openxmlformats.org/markup-compatibility/2006" xmlns:r="http://schemas.openxmlformats.org/officeDocument/2006/relationships" xmlns:w="http://schemas.openxmlformats.org/wordprocessingml/2006/main" xmlns:w14="http://schemas.microsoft.com/office/word/2010/wordml" xmlns:w15="http://schemas.microsoft.com/office/word/2012/wordml" xmlns:w16se="http://schemas.microsoft.com/office/word/2015/wordml/symex" mc:Ignorable="w14 w15 w16se">
   <w:docDefaults>
     <w:rPrDefault>
       <w:rPr>
@@ -4835,375 +4875,378 @@
       </w:pPr>
     </w:pPrDefault>
   </w:docDefaults>
-  <w:latentStyles w:defLockedState="0" w:defUIPriority="99" w:defSemiHidden="1" w:defUnhideWhenUsed="1" w:defQFormat="0" w:count="267">
-    <w:lsdException w:name="Normal" w:semiHidden="0" w:uiPriority="0" w:unhideWhenUsed="0" w:qFormat="1"/>
-    <w:lsdException w:name="heading 1" w:semiHidden="0" w:uiPriority="9" w:unhideWhenUsed="0" w:qFormat="1"/>
-    <w:lsdException w:name="heading 2" w:uiPriority="9" w:qFormat="1"/>
-    <w:lsdException w:name="heading 3" w:uiPriority="9" w:qFormat="1"/>
-    <w:lsdException w:name="heading 4" w:uiPriority="9" w:qFormat="1"/>
-    <w:lsdException w:name="heading 5" w:uiPriority="9" w:qFormat="1"/>
-    <w:lsdException w:name="heading 6" w:uiPriority="9" w:qFormat="1"/>
-    <w:lsdException w:name="heading 7" w:uiPriority="9" w:qFormat="1"/>
-    <w:lsdException w:name="heading 8" w:uiPriority="9" w:qFormat="1"/>
-    <w:lsdException w:name="heading 9" w:uiPriority="9" w:qFormat="1"/>
-    <w:lsdException w:name="toc 1" w:uiPriority="39"/>
-    <w:lsdException w:name="toc 2" w:uiPriority="39"/>
-    <w:lsdException w:name="toc 3" w:uiPriority="39"/>
-    <w:lsdException w:name="toc 4" w:uiPriority="39"/>
-    <w:lsdException w:name="toc 5" w:uiPriority="39"/>
-    <w:lsdException w:name="toc 6" w:uiPriority="39"/>
-    <w:lsdException w:name="toc 7" w:uiPriority="39"/>
-    <w:lsdException w:name="toc 8" w:uiPriority="39"/>
-    <w:lsdException w:name="toc 9" w:uiPriority="39"/>
-    <w:lsdException w:name="caption" w:uiPriority="35" w:qFormat="1"/>
-    <w:lsdException w:name="Title" w:semiHidden="0" w:uiPriority="10" w:unhideWhenUsed="0" w:qFormat="1"/>
-    <w:lsdException w:name="Default Paragraph Font" w:uiPriority="1"/>
-    <w:lsdException w:name="Subtitle" w:semiHidden="0" w:uiPriority="11" w:unhideWhenUsed="0" w:qFormat="1"/>
-    <w:lsdException w:name="Strong" w:semiHidden="0" w:uiPriority="22" w:unhideWhenUsed="0" w:qFormat="1"/>
-    <w:lsdException w:name="Emphasis" w:semiHidden="0" w:uiPriority="20" w:unhideWhenUsed="0" w:qFormat="1"/>
-    <w:lsdException w:name="Table Grid" w:semiHidden="0" w:uiPriority="59" w:unhideWhenUsed="0"/>
-    <w:lsdException w:name="Placeholder Text" w:unhideWhenUsed="0"/>
-    <w:lsdException w:name="No Spacing" w:semiHidden="0" w:uiPriority="1" w:unhideWhenUsed="0" w:qFormat="1"/>
-    <w:lsdException w:name="Light Shading" w:semiHidden="0" w:uiPriority="60" w:unhideWhenUsed="0"/>
-    <w:lsdException w:name="Light List" w:semiHidden="0" w:uiPriority="61" w:unhideWhenUsed="0"/>
-    <w:lsdException w:name="Light Grid" w:semiHidden="0" w:uiPriority="62" w:unhideWhenUsed="0"/>
-    <w:lsdException w:name="Medium Shading 1" w:semiHidden="0" w:uiPriority="63" w:unhideWhenUsed="0"/>
-    <w:lsdException w:name="Medium Shading 2" w:semiHidden="0" w:uiPriority="64" w:unhideWhenUsed="0"/>
-    <w:lsdException w:name="Medium List 1" w:semiHidden="0" w:uiPriority="65" w:unhideWhenUsed="0"/>
-    <w:lsdException w:name="Medium List 2" w:semiHidden="0" w:uiPriority="66" w:unhideWhenUsed="0"/>
-    <w:lsdException w:name="Medium Grid 1" w:semiHidden="0" w:uiPriority="67" w:unhideWhenUsed="0"/>
-    <w:lsdException w:name="Medium Grid 2" w:semiHidden="0" w:uiPriority="68" w:unhideWhenUsed="0"/>
-    <w:lsdException w:name="Medium Grid 3" w:semiHidden="0" w:uiPriority="69" w:unhideWhenUsed="0"/>
-    <w:lsdException w:name="Dark List" w:semiHidden="0" w:uiPriority="70" w:unhideWhenUsed="0"/>
-    <w:lsdException w:name="Colorful Shading" w:semiHidden="0" w:uiPriority="71" w:unhideWhenUsed="0"/>
-    <w:lsdException w:name="Colorful List" w:semiHidden="0" w:uiPriority="72" w:unhideWhenUsed="0"/>
-    <w:lsdException w:name="Colorful Grid" w:semiHidden="0" w:uiPriority="73" w:unhideWhenUsed="0"/>
-    <w:lsdException w:name="Light Shading Accent 1" w:semiHidden="0" w:uiPriority="60" w:unhideWhenUsed="0"/>
-    <w:lsdException w:name="Light List Accent 1" w:semiHidden="0" w:uiPriority="61" w:unhideWhenUsed="0"/>
-    <w:lsdException w:name="Light Grid Accent 1" w:semiHidden="0" w:uiPriority="62" w:unhideWhenUsed="0"/>
-    <w:lsdException w:name="Medium Shading 1 Accent 1" w:semiHidden="0" w:uiPriority="63" w:unhideWhenUsed="0"/>
-    <w:lsdException w:name="Medium Shading 2 Accent 1" w:semiHidden="0" w:uiPriority="64" w:unhideWhenUsed="0"/>
-    <w:lsdException w:name="Medium List 1 Accent 1" w:semiHidden="0" w:uiPriority="65" w:unhideWhenUsed="0"/>
-    <w:lsdException w:name="Revision" w:unhideWhenUsed="0"/>
-    <w:lsdException w:name="List Paragraph" w:semiHidden="0" w:uiPriority="34" w:unhideWhenUsed="0" w:qFormat="1"/>
-    <w:lsdException w:name="Quote" w:semiHidden="0" w:uiPriority="29" w:unhideWhenUsed="0" w:qFormat="1"/>
-    <w:lsdException w:name="Intense Quote" w:semiHidden="0" w:uiPriority="30" w:unhideWhenUsed="0" w:qFormat="1"/>
-    <w:lsdException w:name="Medium List 2 Accent 1" w:semiHidden="0" w:uiPriority="66" w:unhideWhenUsed="0"/>
-    <w:lsdException w:name="Medium Grid 1 Accent 1" w:semiHidden="0" w:uiPriority="67" w:unhideWhenUsed="0"/>
-    <w:lsdException w:name="Medium Grid 2 Accent 1" w:semiHidden="0" w:uiPriority="68" w:unhideWhenUsed="0"/>
-    <w:lsdException w:name="Medium Grid 3 Accent 1" w:semiHidden="0" w:uiPriority="69" w:unhideWhenUsed="0"/>
-    <w:lsdException w:name="Dark List Accent 1" w:semiHidden="0" w:uiPriority="70" w:unhideWhenUsed="0"/>
-    <w:lsdException w:name="Colorful Shading Accent 1" w:semiHidden="0" w:uiPriority="71" w:unhideWhenUsed="0"/>
-    <w:lsdException w:name="Colorful List Accent 1" w:semiHidden="0" w:uiPriority="72" w:unhideWhenUsed="0"/>
-    <w:lsdException w:name="Colorful Grid Accent 1" w:semiHidden="0" w:uiPriority="73" w:unhideWhenUsed="0"/>
-    <w:lsdException w:name="Light Shading Accent 2" w:semiHidden="0" w:uiPriority="60" w:unhideWhenUsed="0"/>
-    <w:lsdException w:name="Light List Accent 2" w:semiHidden="0" w:uiPriority="61" w:unhideWhenUsed="0"/>
-    <w:lsdException w:name="Light Grid Accent 2" w:semiHidden="0" w:uiPriority="62" w:unhideWhenUsed="0"/>
-    <w:lsdException w:name="Medium Shading 1 Accent 2" w:semiHidden="0" w:uiPriority="63" w:unhideWhenUsed="0"/>
-    <w:lsdException w:name="Medium Shading 2 Accent 2" w:semiHidden="0" w:uiPriority="64" w:unhideWhenUsed="0"/>
-    <w:lsdException w:name="Medium List 1 Accent 2" w:semiHidden="0" w:uiPriority="65" w:unhideWhenUsed="0"/>
-    <w:lsdException w:name="Medium List 2 Accent 2" w:semiHidden="0" w:uiPriority="66" w:unhideWhenUsed="0"/>
-    <w:lsdException w:name="Medium Grid 1 Accent 2" w:semiHidden="0" w:uiPriority="67" w:unhideWhenUsed="0"/>
-    <w:lsdException w:name="Medium Grid 2 Accent 2" w:semiHidden="0" w:uiPriority="68" w:unhideWhenUsed="0"/>
-    <w:lsdException w:name="Medium Grid 3 Accent 2" w:semiHidden="0" w:uiPriority="69" w:unhideWhenUsed="0"/>
-    <w:lsdException w:name="Dark List Accent 2" w:semiHidden="0" w:uiPriority="70" w:unhideWhenUsed="0"/>
-    <w:lsdException w:name="Colorful Shading Accent 2" w:semiHidden="0" w:uiPriority="71" w:unhideWhenUsed="0"/>
-    <w:lsdException w:name="Colorful List Accent 2" w:semiHidden="0" w:uiPriority="72" w:unhideWhenUsed="0"/>
-    <w:lsdException w:name="Colorful Grid Accent 2" w:semiHidden="0" w:uiPriority="73" w:unhideWhenUsed="0"/>
-    <w:lsdException w:name="Light Shading Accent 3" w:semiHidden="0" w:uiPriority="60" w:unhideWhenUsed="0"/>
-    <w:lsdException w:name="Light List Accent 3" w:semiHidden="0" w:uiPriority="61" w:unhideWhenUsed="0"/>
-    <w:lsdException w:name="Light Grid Accent 3" w:semiHidden="0" w:uiPriority="62" w:unhideWhenUsed="0"/>
-    <w:lsdException w:name="Medium Shading 1 Accent 3" w:semiHidden="0" w:uiPriority="63" w:unhideWhenUsed="0"/>
-    <w:lsdException w:name="Medium Shading 2 Accent 3" w:semiHidden="0" w:uiPriority="64" w:unhideWhenUsed="0"/>
-    <w:lsdException w:name="Medium List 1 Accent 3" w:semiHidden="0" w:uiPriority="65" w:unhideWhenUsed="0"/>
-    <w:lsdException w:name="Medium List 2 Accent 3" w:semiHidden="0" w:uiPriority="66" w:unhideWhenUsed="0"/>
-    <w:lsdException w:name="Medium Grid 1 Accent 3" w:semiHidden="0" w:uiPriority="67" w:unhideWhenUsed="0"/>
-    <w:lsdException w:name="Medium Grid 2 Accent 3" w:semiHidden="0" w:uiPriority="68" w:unhideWhenUsed="0"/>
-    <w:lsdException w:name="Medium Grid 3 Accent 3" w:semiHidden="0" w:uiPriority="69" w:unhideWhenUsed="0"/>
-    <w:lsdException w:name="Dark List Accent 3" w:semiHidden="0" w:uiPriority="70" w:unhideWhenUsed="0"/>
-    <w:lsdException w:name="Colorful Shading Accent 3" w:semiHidden="0" w:uiPriority="71" w:unhideWhenUsed="0"/>
-    <w:lsdException w:name="Colorful List Accent 3" w:semiHidden="0" w:uiPriority="72" w:unhideWhenUsed="0"/>
-    <w:lsdException w:name="Colorful Grid Accent 3" w:semiHidden="0" w:uiPriority="73" w:unhideWhenUsed="0"/>
-    <w:lsdException w:name="Light Shading Accent 4" w:semiHidden="0" w:uiPriority="60" w:unhideWhenUsed="0"/>
-    <w:lsdException w:name="Light List Accent 4" w:semiHidden="0" w:uiPriority="61" w:unhideWhenUsed="0"/>
-    <w:lsdException w:name="Light Grid Accent 4" w:semiHidden="0" w:uiPriority="62" w:unhideWhenUsed="0"/>
-    <w:lsdException w:name="Medium Shading 1 Accent 4" w:semiHidden="0" w:uiPriority="63" w:unhideWhenUsed="0"/>
-    <w:lsdException w:name="Medium Shading 2 Accent 4" w:semiHidden="0" w:uiPriority="64" w:unhideWhenUsed="0"/>
-    <w:lsdException w:name="Medium List 1 Accent 4" w:semiHidden="0" w:uiPriority="65" w:unhideWhenUsed="0"/>
-    <w:lsdException w:name="Medium List 2 Accent 4" w:semiHidden="0" w:uiPriority="66" w:unhideWhenUsed="0"/>
-    <w:lsdException w:name="Medium Grid 1 Accent 4" w:semiHidden="0" w:uiPriority="67" w:unhideWhenUsed="0"/>
-    <w:lsdException w:name="Medium Grid 2 Accent 4" w:semiHidden="0" w:uiPriority="68" w:unhideWhenUsed="0"/>
-    <w:lsdException w:name="Medium Grid 3 Accent 4" w:semiHidden="0" w:uiPriority="69" w:unhideWhenUsed="0"/>
-    <w:lsdException w:name="Dark List Accent 4" w:semiHidden="0" w:uiPriority="70" w:unhideWhenUsed="0"/>
-    <w:lsdException w:name="Colorful Shading Accent 4" w:semiHidden="0" w:uiPriority="71" w:unhideWhenUsed="0"/>
-    <w:lsdException w:name="Colorful List Accent 4" w:semiHidden="0" w:uiPriority="72" w:unhideWhenUsed="0"/>
-    <w:lsdException w:name="Colorful Grid Accent 4" w:semiHidden="0" w:uiPriority="73" w:unhideWhenUsed="0"/>
-    <w:lsdException w:name="Light Shading Accent 5" w:semiHidden="0" w:uiPriority="60" w:unhideWhenUsed="0"/>
-    <w:lsdException w:name="Light List Accent 5" w:semiHidden="0" w:uiPriority="61" w:unhideWhenUsed="0"/>
-    <w:lsdException w:name="Light Grid Accent 5" w:semiHidden="0" w:uiPriority="62" w:unhideWhenUsed="0"/>
-    <w:lsdException w:name="Medium Shading 1 Accent 5" w:semiHidden="0" w:uiPriority="63" w:unhideWhenUsed="0"/>
-    <w:lsdException w:name="Medium Shading 2 Accent 5" w:semiHidden="0" w:uiPriority="64" w:unhideWhenUsed="0"/>
-    <w:lsdException w:name="Medium List 1 Accent 5" w:semiHidden="0" w:uiPriority="65" w:unhideWhenUsed="0"/>
-    <w:lsdException w:name="Medium List 2 Accent 5" w:semiHidden="0" w:uiPriority="66" w:unhideWhenUsed="0"/>
-    <w:lsdException w:name="Medium Grid 1 Accent 5" w:semiHidden="0" w:uiPriority="67" w:unhideWhenUsed="0"/>
-    <w:lsdException w:name="Medium Grid 2 Accent 5" w:semiHidden="0" w:uiPriority="68" w:unhideWhenUsed="0"/>
-    <w:lsdException w:name="Medium Grid 3 Accent 5" w:semiHidden="0" w:uiPriority="69" w:unhideWhenUsed="0"/>
-    <w:lsdException w:name="Dark List Accent 5" w:semiHidden="0" w:uiPriority="70" w:unhideWhenUsed="0"/>
-    <w:lsdException w:name="Colorful Shading Accent 5" w:semiHidden="0" w:uiPriority="71" w:unhideWhenUsed="0"/>
-    <w:lsdException w:name="Colorful List Accent 5" w:semiHidden="0" w:uiPriority="72" w:unhideWhenUsed="0"/>
-    <w:lsdException w:name="Colorful Grid Accent 5" w:semiHidden="0" w:uiPriority="73" w:unhideWhenUsed="0"/>
-    <w:lsdException w:name="Light Shading Accent 6" w:semiHidden="0" w:uiPriority="60" w:unhideWhenUsed="0"/>
-    <w:lsdException w:name="Light List Accent 6" w:semiHidden="0" w:uiPriority="61" w:unhideWhenUsed="0"/>
-    <w:lsdException w:name="Light Grid Accent 6" w:semiHidden="0" w:uiPriority="62" w:unhideWhenUsed="0"/>
-    <w:lsdException w:name="Medium Shading 1 Accent 6" w:semiHidden="0" w:uiPriority="63" w:unhideWhenUsed="0"/>
-    <w:lsdException w:name="Medium Shading 2 Accent 6" w:semiHidden="0" w:uiPriority="64" w:unhideWhenUsed="0"/>
-    <w:lsdException w:name="Medium List 1 Accent 6" w:semiHidden="0" w:uiPriority="65" w:unhideWhenUsed="0"/>
-    <w:lsdException w:name="Medium List 2 Accent 6" w:semiHidden="0" w:uiPriority="66" w:unhideWhenUsed="0"/>
-    <w:lsdException w:name="Medium Grid 1 Accent 6" w:semiHidden="0" w:uiPriority="67" w:unhideWhenUsed="0"/>
-    <w:lsdException w:name="Medium Grid 2 Accent 6" w:semiHidden="0" w:uiPriority="68" w:unhideWhenUsed="0"/>
-    <w:lsdException w:name="Medium Grid 3 Accent 6" w:semiHidden="0" w:uiPriority="69" w:unhideWhenUsed="0"/>
-    <w:lsdException w:name="Dark List Accent 6" w:semiHidden="0" w:uiPriority="70" w:unhideWhenUsed="0"/>
-    <w:lsdException w:name="Colorful Shading Accent 6" w:semiHidden="0" w:uiPriority="71" w:unhideWhenUsed="0"/>
-    <w:lsdException w:name="Colorful List Accent 6" w:semiHidden="0" w:uiPriority="72" w:unhideWhenUsed="0"/>
-    <w:lsdException w:name="Colorful Grid Accent 6" w:semiHidden="0" w:uiPriority="73" w:unhideWhenUsed="0"/>
-    <w:lsdException w:name="Subtle Emphasis" w:semiHidden="0" w:uiPriority="19" w:unhideWhenUsed="0" w:qFormat="1"/>
-    <w:lsdException w:name="Intense Emphasis" w:semiHidden="0" w:uiPriority="21" w:unhideWhenUsed="0" w:qFormat="1"/>
-    <w:lsdException w:name="Subtle Reference" w:semiHidden="0" w:uiPriority="31" w:unhideWhenUsed="0" w:qFormat="1"/>
-    <w:lsdException w:name="Intense Reference" w:semiHidden="0" w:uiPriority="32" w:unhideWhenUsed="0" w:qFormat="1"/>
-    <w:lsdException w:name="Book Title" w:semiHidden="0" w:uiPriority="33" w:unhideWhenUsed="0" w:qFormat="1"/>
-    <w:lsdException w:name="Bibliography" w:uiPriority="37"/>
-    <w:lsdException w:name="TOC Heading" w:uiPriority="39" w:qFormat="1"/>
-  </w:latentStyles>
-  <w:style w:type="paragraph" w:default="1" w:styleId="Normal">
-    <w:name w:val="Normal"/>
-    <w:qFormat/>
-    <w:rsid w:val="008C72B6"/>
-  </w:style>
-  <w:style w:type="character" w:default="1" w:styleId="DefaultParagraphFont">
-    <w:name w:val="Default Paragraph Font"/>
-    <w:uiPriority w:val="1"/>
-    <w:semiHidden/>
-    <w:unhideWhenUsed/>
-  </w:style>
-  <w:style w:type="table" w:default="1" w:styleId="TableNormal">
-    <w:name w:val="Normal Table"/>
-    <w:uiPriority w:val="99"/>
-    <w:semiHidden/>
-    <w:unhideWhenUsed/>
-    <w:tblPr>
-      <w:tblInd w:w="0" w:type="dxa"/>
-      <w:tblCellMar>
-        <w:top w:w="0" w:type="dxa"/>
-        <w:left w:w="108" w:type="dxa"/>
-        <w:bottom w:w="0" w:type="dxa"/>
-        <w:right w:w="108" w:type="dxa"/>
-      </w:tblCellMar>
-    </w:tblPr>
-  </w:style>
-  <w:style w:type="numbering" w:default="1" w:styleId="NoList">
-    <w:name w:val="No List"/>
-    <w:uiPriority w:val="99"/>
-    <w:semiHidden/>
-    <w:unhideWhenUsed/>
-  </w:style>
-  <w:style w:type="character" w:styleId="PlaceholderText">
-    <w:name w:val="Placeholder Text"/>
-    <w:basedOn w:val="DefaultParagraphFont"/>
-    <w:uiPriority w:val="99"/>
-    <w:semiHidden/>
-    <w:rsid w:val="00B45DB9"/>
-    <w:rPr>
-      <w:color w:val="808080"/>
-    </w:rPr>
-  </w:style>
-  <w:style w:type="paragraph" w:styleId="BalloonText">
-    <w:name w:val="Balloon Text"/>
-    <w:basedOn w:val="Normal"/>
-    <w:link w:val="BalloonTextChar"/>
-    <w:uiPriority w:val="99"/>
-    <w:semiHidden/>
-    <w:unhideWhenUsed/>
-    <w:rsid w:val="00B45DB9"/>
-    <w:pPr>
-      <w:spacing w:after="0" w:line="240" w:lineRule="auto"/>
-    </w:pPr>
-    <w:rPr>
-      <w:rFonts w:ascii="Tahoma" w:hAnsi="Tahoma" w:cs="Tahoma"/>
-      <w:sz w:val="16"/>
-      <w:szCs w:val="16"/>
-    </w:rPr>
-  </w:style>
-  <w:style w:type="character" w:customStyle="1" w:styleId="BalloonTextChar">
-    <w:name w:val="Balloon Text Char"/>
-    <w:basedOn w:val="DefaultParagraphFont"/>
-    <w:link w:val="BalloonText"/>
-    <w:uiPriority w:val="99"/>
-    <w:semiHidden/>
-    <w:rsid w:val="00B45DB9"/>
-    <w:rPr>
-      <w:rFonts w:ascii="Tahoma" w:hAnsi="Tahoma" w:cs="Tahoma"/>
-      <w:sz w:val="16"/>
-      <w:szCs w:val="16"/>
-    </w:rPr>
-  </w:style>
-</w:styles>
-</file>
-
-<file path=word/stylesWithEffects.xml><?xml version="1.0" encoding="utf-8"?>
-<w:styles xmlns:wpc="http://schemas.microsoft.com/office/word/2010/wordprocessingCanvas" xmlns:mc="http://schemas.openxmlformats.org/markup-compatibility/2006" xmlns:o="urn:schemas-microsoft-com:office:office" xmlns:r="http://schemas.openxmlformats.org/officeDocument/2006/relationships" xmlns:m="http://schemas.openxmlformats.org/officeDocument/2006/math" xmlns:v="urn:schemas-microsoft-com:vml" xmlns:wp14="http://schemas.microsoft.com/office/word/2010/wordprocessingDrawing" xmlns:wp="http://schemas.openxmlformats.org/drawingml/2006/wordprocessingDrawing" xmlns:w10="urn:schemas-microsoft-com:office:word" xmlns:w="http://schemas.openxmlformats.org/wordprocessingml/2006/main" xmlns:w14="http://schemas.microsoft.com/office/word/2010/wordml" xmlns:wpg="http://schemas.microsoft.com/office/word/2010/wordprocessingGroup" xmlns:wpi="http://schemas.microsoft.com/office/word/2010/wordprocessingInk" xmlns:wne="http://schemas.microsoft.com/office/word/2006/wordml" xmlns:wps="http://schemas.microsoft.com/office/word/2010/wordprocessingShape" mc:Ignorable="w14 wp14">
-  <w:docDefaults>
-    <w:rPrDefault>
-      <w:rPr>
-        <w:rFonts w:asciiTheme="minorHAnsi" w:eastAsiaTheme="minorHAnsi" w:hAnsiTheme="minorHAnsi" w:cstheme="minorBidi"/>
-        <w:sz w:val="22"/>
-        <w:szCs w:val="22"/>
-        <w:lang w:val="en-US" w:eastAsia="en-US" w:bidi="ar-SA"/>
-      </w:rPr>
-    </w:rPrDefault>
-    <w:pPrDefault>
-      <w:pPr>
-        <w:spacing w:after="200" w:line="276" w:lineRule="auto"/>
-      </w:pPr>
-    </w:pPrDefault>
-  </w:docDefaults>
-  <w:latentStyles w:defLockedState="0" w:defUIPriority="99" w:defSemiHidden="1" w:defUnhideWhenUsed="1" w:defQFormat="0" w:count="267">
-    <w:lsdException w:name="Normal" w:semiHidden="0" w:uiPriority="0" w:unhideWhenUsed="0" w:qFormat="1"/>
-    <w:lsdException w:name="heading 1" w:semiHidden="0" w:uiPriority="9" w:unhideWhenUsed="0" w:qFormat="1"/>
-    <w:lsdException w:name="heading 2" w:uiPriority="9" w:qFormat="1"/>
-    <w:lsdException w:name="heading 3" w:uiPriority="9" w:qFormat="1"/>
-    <w:lsdException w:name="heading 4" w:uiPriority="9" w:qFormat="1"/>
-    <w:lsdException w:name="heading 5" w:uiPriority="9" w:qFormat="1"/>
-    <w:lsdException w:name="heading 6" w:uiPriority="9" w:qFormat="1"/>
-    <w:lsdException w:name="heading 7" w:uiPriority="9" w:qFormat="1"/>
-    <w:lsdException w:name="heading 8" w:uiPriority="9" w:qFormat="1"/>
-    <w:lsdException w:name="heading 9" w:uiPriority="9" w:qFormat="1"/>
-    <w:lsdException w:name="toc 1" w:uiPriority="39"/>
-    <w:lsdException w:name="toc 2" w:uiPriority="39"/>
-    <w:lsdException w:name="toc 3" w:uiPriority="39"/>
-    <w:lsdException w:name="toc 4" w:uiPriority="39"/>
-    <w:lsdException w:name="toc 5" w:uiPriority="39"/>
-    <w:lsdException w:name="toc 6" w:uiPriority="39"/>
-    <w:lsdException w:name="toc 7" w:uiPriority="39"/>
-    <w:lsdException w:name="toc 8" w:uiPriority="39"/>
-    <w:lsdException w:name="toc 9" w:uiPriority="39"/>
-    <w:lsdException w:name="caption" w:uiPriority="35" w:qFormat="1"/>
-    <w:lsdException w:name="Title" w:semiHidden="0" w:uiPriority="10" w:unhideWhenUsed="0" w:qFormat="1"/>
-    <w:lsdException w:name="Default Paragraph Font" w:uiPriority="1"/>
-    <w:lsdException w:name="Subtitle" w:semiHidden="0" w:uiPriority="11" w:unhideWhenUsed="0" w:qFormat="1"/>
-    <w:lsdException w:name="Strong" w:semiHidden="0" w:uiPriority="22" w:unhideWhenUsed="0" w:qFormat="1"/>
-    <w:lsdException w:name="Emphasis" w:semiHidden="0" w:uiPriority="20" w:unhideWhenUsed="0" w:qFormat="1"/>
-    <w:lsdException w:name="Table Grid" w:semiHidden="0" w:uiPriority="59" w:unhideWhenUsed="0"/>
-    <w:lsdException w:name="Placeholder Text" w:unhideWhenUsed="0"/>
-    <w:lsdException w:name="No Spacing" w:semiHidden="0" w:uiPriority="1" w:unhideWhenUsed="0" w:qFormat="1"/>
-    <w:lsdException w:name="Light Shading" w:semiHidden="0" w:uiPriority="60" w:unhideWhenUsed="0"/>
-    <w:lsdException w:name="Light List" w:semiHidden="0" w:uiPriority="61" w:unhideWhenUsed="0"/>
-    <w:lsdException w:name="Light Grid" w:semiHidden="0" w:uiPriority="62" w:unhideWhenUsed="0"/>
-    <w:lsdException w:name="Medium Shading 1" w:semiHidden="0" w:uiPriority="63" w:unhideWhenUsed="0"/>
-    <w:lsdException w:name="Medium Shading 2" w:semiHidden="0" w:uiPriority="64" w:unhideWhenUsed="0"/>
-    <w:lsdException w:name="Medium List 1" w:semiHidden="0" w:uiPriority="65" w:unhideWhenUsed="0"/>
-    <w:lsdException w:name="Medium List 2" w:semiHidden="0" w:uiPriority="66" w:unhideWhenUsed="0"/>
-    <w:lsdException w:name="Medium Grid 1" w:semiHidden="0" w:uiPriority="67" w:unhideWhenUsed="0"/>
-    <w:lsdException w:name="Medium Grid 2" w:semiHidden="0" w:uiPriority="68" w:unhideWhenUsed="0"/>
-    <w:lsdException w:name="Medium Grid 3" w:semiHidden="0" w:uiPriority="69" w:unhideWhenUsed="0"/>
-    <w:lsdException w:name="Dark List" w:semiHidden="0" w:uiPriority="70" w:unhideWhenUsed="0"/>
-    <w:lsdException w:name="Colorful Shading" w:semiHidden="0" w:uiPriority="71" w:unhideWhenUsed="0"/>
-    <w:lsdException w:name="Colorful List" w:semiHidden="0" w:uiPriority="72" w:unhideWhenUsed="0"/>
-    <w:lsdException w:name="Colorful Grid" w:semiHidden="0" w:uiPriority="73" w:unhideWhenUsed="0"/>
-    <w:lsdException w:name="Light Shading Accent 1" w:semiHidden="0" w:uiPriority="60" w:unhideWhenUsed="0"/>
-    <w:lsdException w:name="Light List Accent 1" w:semiHidden="0" w:uiPriority="61" w:unhideWhenUsed="0"/>
-    <w:lsdException w:name="Light Grid Accent 1" w:semiHidden="0" w:uiPriority="62" w:unhideWhenUsed="0"/>
-    <w:lsdException w:name="Medium Shading 1 Accent 1" w:semiHidden="0" w:uiPriority="63" w:unhideWhenUsed="0"/>
-    <w:lsdException w:name="Medium Shading 2 Accent 1" w:semiHidden="0" w:uiPriority="64" w:unhideWhenUsed="0"/>
-    <w:lsdException w:name="Medium List 1 Accent 1" w:semiHidden="0" w:uiPriority="65" w:unhideWhenUsed="0"/>
-    <w:lsdException w:name="Revision" w:unhideWhenUsed="0"/>
-    <w:lsdException w:name="List Paragraph" w:semiHidden="0" w:uiPriority="34" w:unhideWhenUsed="0" w:qFormat="1"/>
-    <w:lsdException w:name="Quote" w:semiHidden="0" w:uiPriority="29" w:unhideWhenUsed="0" w:qFormat="1"/>
-    <w:lsdException w:name="Intense Quote" w:semiHidden="0" w:uiPriority="30" w:unhideWhenUsed="0" w:qFormat="1"/>
-    <w:lsdException w:name="Medium List 2 Accent 1" w:semiHidden="0" w:uiPriority="66" w:unhideWhenUsed="0"/>
-    <w:lsdException w:name="Medium Grid 1 Accent 1" w:semiHidden="0" w:uiPriority="67" w:unhideWhenUsed="0"/>
-    <w:lsdException w:name="Medium Grid 2 Accent 1" w:semiHidden="0" w:uiPriority="68" w:unhideWhenUsed="0"/>
-    <w:lsdException w:name="Medium Grid 3 Accent 1" w:semiHidden="0" w:uiPriority="69" w:unhideWhenUsed="0"/>
-    <w:lsdException w:name="Dark List Accent 1" w:semiHidden="0" w:uiPriority="70" w:unhideWhenUsed="0"/>
-    <w:lsdException w:name="Colorful Shading Accent 1" w:semiHidden="0" w:uiPriority="71" w:unhideWhenUsed="0"/>
-    <w:lsdException w:name="Colorful List Accent 1" w:semiHidden="0" w:uiPriority="72" w:unhideWhenUsed="0"/>
-    <w:lsdException w:name="Colorful Grid Accent 1" w:semiHidden="0" w:uiPriority="73" w:unhideWhenUsed="0"/>
-    <w:lsdException w:name="Light Shading Accent 2" w:semiHidden="0" w:uiPriority="60" w:unhideWhenUsed="0"/>
-    <w:lsdException w:name="Light List Accent 2" w:semiHidden="0" w:uiPriority="61" w:unhideWhenUsed="0"/>
-    <w:lsdException w:name="Light Grid Accent 2" w:semiHidden="0" w:uiPriority="62" w:unhideWhenUsed="0"/>
-    <w:lsdException w:name="Medium Shading 1 Accent 2" w:semiHidden="0" w:uiPriority="63" w:unhideWhenUsed="0"/>
-    <w:lsdException w:name="Medium Shading 2 Accent 2" w:semiHidden="0" w:uiPriority="64" w:unhideWhenUsed="0"/>
-    <w:lsdException w:name="Medium List 1 Accent 2" w:semiHidden="0" w:uiPriority="65" w:unhideWhenUsed="0"/>
-    <w:lsdException w:name="Medium List 2 Accent 2" w:semiHidden="0" w:uiPriority="66" w:unhideWhenUsed="0"/>
-    <w:lsdException w:name="Medium Grid 1 Accent 2" w:semiHidden="0" w:uiPriority="67" w:unhideWhenUsed="0"/>
-    <w:lsdException w:name="Medium Grid 2 Accent 2" w:semiHidden="0" w:uiPriority="68" w:unhideWhenUsed="0"/>
-    <w:lsdException w:name="Medium Grid 3 Accent 2" w:semiHidden="0" w:uiPriority="69" w:unhideWhenUsed="0"/>
-    <w:lsdException w:name="Dark List Accent 2" w:semiHidden="0" w:uiPriority="70" w:unhideWhenUsed="0"/>
-    <w:lsdException w:name="Colorful Shading Accent 2" w:semiHidden="0" w:uiPriority="71" w:unhideWhenUsed="0"/>
-    <w:lsdException w:name="Colorful List Accent 2" w:semiHidden="0" w:uiPriority="72" w:unhideWhenUsed="0"/>
-    <w:lsdException w:name="Colorful Grid Accent 2" w:semiHidden="0" w:uiPriority="73" w:unhideWhenUsed="0"/>
-    <w:lsdException w:name="Light Shading Accent 3" w:semiHidden="0" w:uiPriority="60" w:unhideWhenUsed="0"/>
-    <w:lsdException w:name="Light List Accent 3" w:semiHidden="0" w:uiPriority="61" w:unhideWhenUsed="0"/>
-    <w:lsdException w:name="Light Grid Accent 3" w:semiHidden="0" w:uiPriority="62" w:unhideWhenUsed="0"/>
-    <w:lsdException w:name="Medium Shading 1 Accent 3" w:semiHidden="0" w:uiPriority="63" w:unhideWhenUsed="0"/>
-    <w:lsdException w:name="Medium Shading 2 Accent 3" w:semiHidden="0" w:uiPriority="64" w:unhideWhenUsed="0"/>
-    <w:lsdException w:name="Medium List 1 Accent 3" w:semiHidden="0" w:uiPriority="65" w:unhideWhenUsed="0"/>
-    <w:lsdException w:name="Medium List 2 Accent 3" w:semiHidden="0" w:uiPriority="66" w:unhideWhenUsed="0"/>
-    <w:lsdException w:name="Medium Grid 1 Accent 3" w:semiHidden="0" w:uiPriority="67" w:unhideWhenUsed="0"/>
-    <w:lsdException w:name="Medium Grid 2 Accent 3" w:semiHidden="0" w:uiPriority="68" w:unhideWhenUsed="0"/>
-    <w:lsdException w:name="Medium Grid 3 Accent 3" w:semiHidden="0" w:uiPriority="69" w:unhideWhenUsed="0"/>
-    <w:lsdException w:name="Dark List Accent 3" w:semiHidden="0" w:uiPriority="70" w:unhideWhenUsed="0"/>
-    <w:lsdException w:name="Colorful Shading Accent 3" w:semiHidden="0" w:uiPriority="71" w:unhideWhenUsed="0"/>
-    <w:lsdException w:name="Colorful List Accent 3" w:semiHidden="0" w:uiPriority="72" w:unhideWhenUsed="0"/>
-    <w:lsdException w:name="Colorful Grid Accent 3" w:semiHidden="0" w:uiPriority="73" w:unhideWhenUsed="0"/>
-    <w:lsdException w:name="Light Shading Accent 4" w:semiHidden="0" w:uiPriority="60" w:unhideWhenUsed="0"/>
-    <w:lsdException w:name="Light List Accent 4" w:semiHidden="0" w:uiPriority="61" w:unhideWhenUsed="0"/>
-    <w:lsdException w:name="Light Grid Accent 4" w:semiHidden="0" w:uiPriority="62" w:unhideWhenUsed="0"/>
-    <w:lsdException w:name="Medium Shading 1 Accent 4" w:semiHidden="0" w:uiPriority="63" w:unhideWhenUsed="0"/>
-    <w:lsdException w:name="Medium Shading 2 Accent 4" w:semiHidden="0" w:uiPriority="64" w:unhideWhenUsed="0"/>
-    <w:lsdException w:name="Medium List 1 Accent 4" w:semiHidden="0" w:uiPriority="65" w:unhideWhenUsed="0"/>
-    <w:lsdException w:name="Medium List 2 Accent 4" w:semiHidden="0" w:uiPriority="66" w:unhideWhenUsed="0"/>
-    <w:lsdException w:name="Medium Grid 1 Accent 4" w:semiHidden="0" w:uiPriority="67" w:unhideWhenUsed="0"/>
-    <w:lsdException w:name="Medium Grid 2 Accent 4" w:semiHidden="0" w:uiPriority="68" w:unhideWhenUsed="0"/>
-    <w:lsdException w:name="Medium Grid 3 Accent 4" w:semiHidden="0" w:uiPriority="69" w:unhideWhenUsed="0"/>
-    <w:lsdException w:name="Dark List Accent 4" w:semiHidden="0" w:uiPriority="70" w:unhideWhenUsed="0"/>
-    <w:lsdException w:name="Colorful Shading Accent 4" w:semiHidden="0" w:uiPriority="71" w:unhideWhenUsed="0"/>
-    <w:lsdException w:name="Colorful List Accent 4" w:semiHidden="0" w:uiPriority="72" w:unhideWhenUsed="0"/>
-    <w:lsdException w:name="Colorful Grid Accent 4" w:semiHidden="0" w:uiPriority="73" w:unhideWhenUsed="0"/>
-    <w:lsdException w:name="Light Shading Accent 5" w:semiHidden="0" w:uiPriority="60" w:unhideWhenUsed="0"/>
-    <w:lsdException w:name="Light List Accent 5" w:semiHidden="0" w:uiPriority="61" w:unhideWhenUsed="0"/>
-    <w:lsdException w:name="Light Grid Accent 5" w:semiHidden="0" w:uiPriority="62" w:unhideWhenUsed="0"/>
-    <w:lsdException w:name="Medium Shading 1 Accent 5" w:semiHidden="0" w:uiPriority="63" w:unhideWhenUsed="0"/>
-    <w:lsdException w:name="Medium Shading 2 Accent 5" w:semiHidden="0" w:uiPriority="64" w:unhideWhenUsed="0"/>
-    <w:lsdException w:name="Medium List 1 Accent 5" w:semiHidden="0" w:uiPriority="65" w:unhideWhenUsed="0"/>
-    <w:lsdException w:name="Medium List 2 Accent 5" w:semiHidden="0" w:uiPriority="66" w:unhideWhenUsed="0"/>
-    <w:lsdException w:name="Medium Grid 1 Accent 5" w:semiHidden="0" w:uiPriority="67" w:unhideWhenUsed="0"/>
-    <w:lsdException w:name="Medium Grid 2 Accent 5" w:semiHidden="0" w:uiPriority="68" w:unhideWhenUsed="0"/>
-    <w:lsdException w:name="Medium Grid 3 Accent 5" w:semiHidden="0" w:uiPriority="69" w:unhideWhenUsed="0"/>
-    <w:lsdException w:name="Dark List Accent 5" w:semiHidden="0" w:uiPriority="70" w:unhideWhenUsed="0"/>
-    <w:lsdException w:name="Colorful Shading Accent 5" w:semiHidden="0" w:uiPriority="71" w:unhideWhenUsed="0"/>
-    <w:lsdException w:name="Colorful List Accent 5" w:semiHidden="0" w:uiPriority="72" w:unhideWhenUsed="0"/>
-    <w:lsdException w:name="Colorful Grid Accent 5" w:semiHidden="0" w:uiPriority="73" w:unhideWhenUsed="0"/>
-    <w:lsdException w:name="Light Shading Accent 6" w:semiHidden="0" w:uiPriority="60" w:unhideWhenUsed="0"/>
-    <w:lsdException w:name="Light List Accent 6" w:semiHidden="0" w:uiPriority="61" w:unhideWhenUsed="0"/>
-    <w:lsdException w:name="Light Grid Accent 6" w:semiHidden="0" w:uiPriority="62" w:unhideWhenUsed="0"/>
-    <w:lsdException w:name="Medium Shading 1 Accent 6" w:semiHidden="0" w:uiPriority="63" w:unhideWhenUsed="0"/>
-    <w:lsdException w:name="Medium Shading 2 Accent 6" w:semiHidden="0" w:uiPriority="64" w:unhideWhenUsed="0"/>
-    <w:lsdException w:name="Medium List 1 Accent 6" w:semiHidden="0" w:uiPriority="65" w:unhideWhenUsed="0"/>
-    <w:lsdException w:name="Medium List 2 Accent 6" w:semiHidden="0" w:uiPriority="66" w:unhideWhenUsed="0"/>
-    <w:lsdException w:name="Medium Grid 1 Accent 6" w:semiHidden="0" w:uiPriority="67" w:unhideWhenUsed="0"/>
-    <w:lsdException w:name="Medium Grid 2 Accent 6" w:semiHidden="0" w:uiPriority="68" w:unhideWhenUsed="0"/>
-    <w:lsdException w:name="Medium Grid 3 Accent 6" w:semiHidden="0" w:uiPriority="69" w:unhideWhenUsed="0"/>
-    <w:lsdException w:name="Dark List Accent 6" w:semiHidden="0" w:uiPriority="70" w:unhideWhenUsed="0"/>
-    <w:lsdException w:name="Colorful Shading Accent 6" w:semiHidden="0" w:uiPriority="71" w:unhideWhenUsed="0"/>
-    <w:lsdException w:name="Colorful List Accent 6" w:semiHidden="0" w:uiPriority="72" w:unhideWhenUsed="0"/>
-    <w:lsdException w:name="Colorful Grid Accent 6" w:semiHidden="0" w:uiPriority="73" w:unhideWhenUsed="0"/>
-    <w:lsdException w:name="Subtle Emphasis" w:semiHidden="0" w:uiPriority="19" w:unhideWhenUsed="0" w:qFormat="1"/>
-    <w:lsdException w:name="Intense Emphasis" w:semiHidden="0" w:uiPriority="21" w:unhideWhenUsed="0" w:qFormat="1"/>
-    <w:lsdException w:name="Subtle Reference" w:semiHidden="0" w:uiPriority="31" w:unhideWhenUsed="0" w:qFormat="1"/>
-    <w:lsdException w:name="Intense Reference" w:semiHidden="0" w:uiPriority="32" w:unhideWhenUsed="0" w:qFormat="1"/>
-    <w:lsdException w:name="Book Title" w:semiHidden="0" w:uiPriority="33" w:unhideWhenUsed="0" w:qFormat="1"/>
-    <w:lsdException w:name="Bibliography" w:uiPriority="37"/>
-    <w:lsdException w:name="TOC Heading" w:uiPriority="39" w:qFormat="1"/>
+  <w:latentStyles w:defLockedState="0" w:defUIPriority="99" w:defSemiHidden="0" w:defUnhideWhenUsed="0" w:defQFormat="0" w:count="371">
+    <w:lsdException w:name="Normal" w:uiPriority="0" w:qFormat="1"/>
+    <w:lsdException w:name="heading 1" w:uiPriority="9" w:qFormat="1"/>
+    <w:lsdException w:name="heading 2" w:semiHidden="1" w:uiPriority="9" w:unhideWhenUsed="1" w:qFormat="1"/>
+    <w:lsdException w:name="heading 3" w:semiHidden="1" w:uiPriority="9" w:unhideWhenUsed="1" w:qFormat="1"/>
+    <w:lsdException w:name="heading 4" w:semiHidden="1" w:uiPriority="9" w:unhideWhenUsed="1" w:qFormat="1"/>
+    <w:lsdException w:name="heading 5" w:semiHidden="1" w:uiPriority="9" w:unhideWhenUsed="1" w:qFormat="1"/>
+    <w:lsdException w:name="heading 6" w:semiHidden="1" w:uiPriority="9" w:unhideWhenUsed="1" w:qFormat="1"/>
+    <w:lsdException w:name="heading 7" w:semiHidden="1" w:uiPriority="9" w:unhideWhenUsed="1" w:qFormat="1"/>
+    <w:lsdException w:name="heading 8" w:semiHidden="1" w:uiPriority="9" w:unhideWhenUsed="1" w:qFormat="1"/>
+    <w:lsdException w:name="heading 9" w:semiHidden="1" w:uiPriority="9" w:unhideWhenUsed="1" w:qFormat="1"/>
+    <w:lsdException w:name="index 1" w:semiHidden="1" w:unhideWhenUsed="1"/>
+    <w:lsdException w:name="index 2" w:semiHidden="1" w:unhideWhenUsed="1"/>
+    <w:lsdException w:name="index 3" w:semiHidden="1" w:unhideWhenUsed="1"/>
+    <w:lsdException w:name="index 4" w:semiHidden="1" w:unhideWhenUsed="1"/>
+    <w:lsdException w:name="index 5" w:semiHidden="1" w:unhideWhenUsed="1"/>
+    <w:lsdException w:name="index 6" w:semiHidden="1" w:unhideWhenUsed="1"/>
+    <w:lsdException w:name="index 7" w:semiHidden="1" w:unhideWhenUsed="1"/>
+    <w:lsdException w:name="index 8" w:semiHidden="1" w:unhideWhenUsed="1"/>
+    <w:lsdException w:name="index 9" w:semiHidden="1" w:unhideWhenUsed="1"/>
+    <w:lsdException w:name="toc 1" w:semiHidden="1" w:uiPriority="39" w:unhideWhenUsed="1"/>
+    <w:lsdException w:name="toc 2" w:semiHidden="1" w:uiPriority="39" w:unhideWhenUsed="1"/>
+    <w:lsdException w:name="toc 3" w:semiHidden="1" w:uiPriority="39" w:unhideWhenUsed="1"/>
+    <w:lsdException w:name="toc 4" w:semiHidden="1" w:uiPriority="39" w:unhideWhenUsed="1"/>
+    <w:lsdException w:name="toc 5" w:semiHidden="1" w:uiPriority="39" w:unhideWhenUsed="1"/>
+    <w:lsdException w:name="toc 6" w:semiHidden="1" w:uiPriority="39" w:unhideWhenUsed="1"/>
+    <w:lsdException w:name="toc 7" w:semiHidden="1" w:uiPriority="39" w:unhideWhenUsed="1"/>
+    <w:lsdException w:name="toc 8" w:semiHidden="1" w:uiPriority="39" w:unhideWhenUsed="1"/>
+    <w:lsdException w:name="toc 9" w:semiHidden="1" w:uiPriority="39" w:unhideWhenUsed="1"/>
+    <w:lsdException w:name="Normal Indent" w:semiHidden="1" w:unhideWhenUsed="1"/>
+    <w:lsdException w:name="footnote text" w:semiHidden="1" w:unhideWhenUsed="1"/>
+    <w:lsdException w:name="annotation text" w:semiHidden="1" w:unhideWhenUsed="1"/>
+    <w:lsdException w:name="header" w:semiHidden="1" w:unhideWhenUsed="1"/>
+    <w:lsdException w:name="footer" w:semiHidden="1" w:unhideWhenUsed="1"/>
+    <w:lsdException w:name="index heading" w:semiHidden="1" w:unhideWhenUsed="1"/>
+    <w:lsdException w:name="caption" w:semiHidden="1" w:uiPriority="35" w:unhideWhenUsed="1" w:qFormat="1"/>
+    <w:lsdException w:name="table of figures" w:semiHidden="1" w:unhideWhenUsed="1"/>
+    <w:lsdException w:name="envelope address" w:semiHidden="1" w:unhideWhenUsed="1"/>
+    <w:lsdException w:name="envelope return" w:semiHidden="1" w:unhideWhenUsed="1"/>
+    <w:lsdException w:name="footnote reference" w:semiHidden="1" w:unhideWhenUsed="1"/>
+    <w:lsdException w:name="annotation reference" w:semiHidden="1" w:unhideWhenUsed="1"/>
+    <w:lsdException w:name="line number" w:semiHidden="1" w:unhideWhenUsed="1"/>
+    <w:lsdException w:name="page number" w:semiHidden="1" w:unhideWhenUsed="1"/>
+    <w:lsdException w:name="endnote reference" w:semiHidden="1" w:unhideWhenUsed="1"/>
+    <w:lsdException w:name="endnote text" w:semiHidden="1" w:unhideWhenUsed="1"/>
+    <w:lsdException w:name="table of authorities" w:semiHidden="1" w:unhideWhenUsed="1"/>
+    <w:lsdException w:name="macro" w:semiHidden="1" w:unhideWhenUsed="1"/>
+    <w:lsdException w:name="toa heading" w:semiHidden="1" w:unhideWhenUsed="1"/>
+    <w:lsdException w:name="List" w:semiHidden="1" w:unhideWhenUsed="1"/>
+    <w:lsdException w:name="List Bullet" w:semiHidden="1" w:unhideWhenUsed="1"/>
+    <w:lsdException w:name="List Number" w:semiHidden="1" w:unhideWhenUsed="1"/>
+    <w:lsdException w:name="List 2" w:semiHidden="1" w:unhideWhenUsed="1"/>
+    <w:lsdException w:name="List 3" w:semiHidden="1" w:unhideWhenUsed="1"/>
+    <w:lsdException w:name="List 4" w:semiHidden="1" w:unhideWhenUsed="1"/>
+    <w:lsdException w:name="List 5" w:semiHidden="1" w:unhideWhenUsed="1"/>
+    <w:lsdException w:name="List Bullet 2" w:semiHidden="1" w:unhideWhenUsed="1"/>
+    <w:lsdException w:name="List Bullet 3" w:semiHidden="1" w:unhideWhenUsed="1"/>
+    <w:lsdException w:name="List Bullet 4" w:semiHidden="1" w:unhideWhenUsed="1"/>
+    <w:lsdException w:name="List Bullet 5" w:semiHidden="1" w:unhideWhenUsed="1"/>
+    <w:lsdException w:name="List Number 2" w:semiHidden="1" w:unhideWhenUsed="1"/>
+    <w:lsdException w:name="List Number 3" w:semiHidden="1" w:unhideWhenUsed="1"/>
+    <w:lsdException w:name="List Number 4" w:semiHidden="1" w:unhideWhenUsed="1"/>
+    <w:lsdException w:name="List Number 5" w:semiHidden="1" w:unhideWhenUsed="1"/>
+    <w:lsdException w:name="Title" w:uiPriority="10" w:qFormat="1"/>
+    <w:lsdException w:name="Closing" w:semiHidden="1" w:unhideWhenUsed="1"/>
+    <w:lsdException w:name="Signature" w:semiHidden="1" w:unhideWhenUsed="1"/>
+    <w:lsdException w:name="Default Paragraph Font" w:semiHidden="1" w:uiPriority="1" w:unhideWhenUsed="1"/>
+    <w:lsdException w:name="Body Text" w:semiHidden="1" w:unhideWhenUsed="1"/>
+    <w:lsdException w:name="Body Text Indent" w:semiHidden="1" w:unhideWhenUsed="1"/>
+    <w:lsdException w:name="List Continue" w:semiHidden="1" w:unhideWhenUsed="1"/>
+    <w:lsdException w:name="List Continue 2" w:semiHidden="1" w:unhideWhenUsed="1"/>
+    <w:lsdException w:name="List Continue 3" w:semiHidden="1" w:unhideWhenUsed="1"/>
+    <w:lsdException w:name="List Continue 4" w:semiHidden="1" w:unhideWhenUsed="1"/>
+    <w:lsdException w:name="List Continue 5" w:semiHidden="1" w:unhideWhenUsed="1"/>
+    <w:lsdException w:name="Message Header" w:semiHidden="1" w:unhideWhenUsed="1"/>
+    <w:lsdException w:name="Subtitle" w:uiPriority="11" w:qFormat="1"/>
+    <w:lsdException w:name="Salutation" w:semiHidden="1" w:unhideWhenUsed="1"/>
+    <w:lsdException w:name="Date" w:semiHidden="1" w:unhideWhenUsed="1"/>
+    <w:lsdException w:name="Body Text First Indent" w:semiHidden="1" w:unhideWhenUsed="1"/>
+    <w:lsdException w:name="Body Text First Indent 2" w:semiHidden="1" w:unhideWhenUsed="1"/>
+    <w:lsdException w:name="Note Heading" w:semiHidden="1" w:unhideWhenUsed="1"/>
+    <w:lsdException w:name="Body Text 2" w:semiHidden="1" w:unhideWhenUsed="1"/>
+    <w:lsdException w:name="Body Text 3" w:semiHidden="1" w:unhideWhenUsed="1"/>
+    <w:lsdException w:name="Body Text Indent 2" w:semiHidden="1" w:unhideWhenUsed="1"/>
+    <w:lsdException w:name="Body Text Indent 3" w:semiHidden="1" w:unhideWhenUsed="1"/>
+    <w:lsdException w:name="Block Text" w:semiHidden="1" w:unhideWhenUsed="1"/>
+    <w:lsdException w:name="Hyperlink" w:semiHidden="1" w:unhideWhenUsed="1"/>
+    <w:lsdException w:name="FollowedHyperlink" w:semiHidden="1" w:unhideWhenUsed="1"/>
+    <w:lsdException w:name="Strong" w:uiPriority="22" w:qFormat="1"/>
+    <w:lsdException w:name="Emphasis" w:uiPriority="20" w:qFormat="1"/>
+    <w:lsdException w:name="Document Map" w:semiHidden="1" w:unhideWhenUsed="1"/>
+    <w:lsdException w:name="Plain Text" w:semiHidden="1" w:unhideWhenUsed="1"/>
+    <w:lsdException w:name="E-mail Signature" w:semiHidden="1" w:unhideWhenUsed="1"/>
+    <w:lsdException w:name="HTML Top of Form" w:semiHidden="1" w:unhideWhenUsed="1"/>
+    <w:lsdException w:name="HTML Bottom of Form" w:semiHidden="1" w:unhideWhenUsed="1"/>
+    <w:lsdException w:name="Normal (Web)" w:semiHidden="1" w:unhideWhenUsed="1"/>
+    <w:lsdException w:name="HTML Acronym" w:semiHidden="1" w:unhideWhenUsed="1"/>
+    <w:lsdException w:name="HTML Address" w:semiHidden="1" w:unhideWhenUsed="1"/>
+    <w:lsdException w:name="HTML Cite" w:semiHidden="1" w:unhideWhenUsed="1"/>
+    <w:lsdException w:name="HTML Code" w:semiHidden="1" w:unhideWhenUsed="1"/>
+    <w:lsdException w:name="HTML Definition" w:semiHidden="1" w:unhideWhenUsed="1"/>
+    <w:lsdException w:name="HTML Keyboard" w:semiHidden="1" w:unhideWhenUsed="1"/>
+    <w:lsdException w:name="HTML Preformatted" w:semiHidden="1" w:unhideWhenUsed="1"/>
+    <w:lsdException w:name="HTML Sample" w:semiHidden="1" w:unhideWhenUsed="1"/>
+    <w:lsdException w:name="HTML Typewriter" w:semiHidden="1" w:unhideWhenUsed="1"/>
+    <w:lsdException w:name="HTML Variable" w:semiHidden="1" w:unhideWhenUsed="1"/>
+    <w:lsdException w:name="Normal Table" w:semiHidden="1" w:unhideWhenUsed="1"/>
+    <w:lsdException w:name="annotation subject" w:semiHidden="1" w:unhideWhenUsed="1"/>
+    <w:lsdException w:name="No List" w:semiHidden="1" w:unhideWhenUsed="1"/>
+    <w:lsdException w:name="Outline List 1" w:semiHidden="1" w:unhideWhenUsed="1"/>
+    <w:lsdException w:name="Outline List 2" w:semiHidden="1" w:unhideWhenUsed="1"/>
+    <w:lsdException w:name="Outline List 3" w:semiHidden="1" w:unhideWhenUsed="1"/>
+    <w:lsdException w:name="Table Simple 1" w:semiHidden="1" w:unhideWhenUsed="1"/>
+    <w:lsdException w:name="Table Simple 2" w:semiHidden="1" w:unhideWhenUsed="1"/>
+    <w:lsdException w:name="Table Simple 3" w:semiHidden="1" w:unhideWhenUsed="1"/>
+    <w:lsdException w:name="Table Classic 1" w:semiHidden="1" w:unhideWhenUsed="1"/>
+    <w:lsdException w:name="Table Classic 2" w:semiHidden="1" w:unhideWhenUsed="1"/>
+    <w:lsdException w:name="Table Classic 3" w:semiHidden="1" w:unhideWhenUsed="1"/>
+    <w:lsdException w:name="Table Classic 4" w:semiHidden="1" w:unhideWhenUsed="1"/>
+    <w:lsdException w:name="Table Colorful 1" w:semiHidden="1" w:unhideWhenUsed="1"/>
+    <w:lsdException w:name="Table Colorful 2" w:semiHidden="1" w:unhideWhenUsed="1"/>
+    <w:lsdException w:name="Table Colorful 3" w:semiHidden="1" w:unhideWhenUsed="1"/>
+    <w:lsdException w:name="Table Columns 1" w:semiHidden="1" w:unhideWhenUsed="1"/>
+    <w:lsdException w:name="Table Columns 2" w:semiHidden="1" w:unhideWhenUsed="1"/>
+    <w:lsdException w:name="Table Columns 3" w:semiHidden="1" w:unhideWhenUsed="1"/>
+    <w:lsdException w:name="Table Columns 4" w:semiHidden="1" w:unhideWhenUsed="1"/>
+    <w:lsdException w:name="Table Columns 5" w:semiHidden="1" w:unhideWhenUsed="1"/>
+    <w:lsdException w:name="Table Grid 1" w:semiHidden="1" w:unhideWhenUsed="1"/>
+    <w:lsdException w:name="Table Grid 2" w:semiHidden="1" w:unhideWhenUsed="1"/>
+    <w:lsdException w:name="Table Grid 3" w:semiHidden="1" w:unhideWhenUsed="1"/>
+    <w:lsdException w:name="Table Grid 4" w:semiHidden="1" w:unhideWhenUsed="1"/>
+    <w:lsdException w:name="Table Grid 5" w:semiHidden="1" w:unhideWhenUsed="1"/>
+    <w:lsdException w:name="Table Grid 6" w:semiHidden="1" w:unhideWhenUsed="1"/>
+    <w:lsdException w:name="Table Grid 7" w:semiHidden="1" w:unhideWhenUsed="1"/>
+    <w:lsdException w:name="Table Grid 8" w:semiHidden="1" w:unhideWhenUsed="1"/>
+    <w:lsdException w:name="Table List 1" w:semiHidden="1" w:unhideWhenUsed="1"/>
+    <w:lsdException w:name="Table List 2" w:semiHidden="1" w:unhideWhenUsed="1"/>
+    <w:lsdException w:name="Table List 3" w:semiHidden="1" w:unhideWhenUsed="1"/>
+    <w:lsdException w:name="Table List 4" w:semiHidden="1" w:unhideWhenUsed="1"/>
+    <w:lsdException w:name="Table List 5" w:semiHidden="1" w:unhideWhenUsed="1"/>
+    <w:lsdException w:name="Table List 6" w:semiHidden="1" w:unhideWhenUsed="1"/>
+    <w:lsdException w:name="Table List 7" w:semiHidden="1" w:unhideWhenUsed="1"/>
+    <w:lsdException w:name="Table List 8" w:semiHidden="1" w:unhideWhenUsed="1"/>
+    <w:lsdException w:name="Table 3D effects 1" w:semiHidden="1" w:unhideWhenUsed="1"/>
+    <w:lsdException w:name="Table 3D effects 2" w:semiHidden="1" w:unhideWhenUsed="1"/>
+    <w:lsdException w:name="Table 3D effects 3" w:semiHidden="1" w:unhideWhenUsed="1"/>
+    <w:lsdException w:name="Table Contemporary" w:semiHidden="1" w:unhideWhenUsed="1"/>
+    <w:lsdException w:name="Table Elegant" w:semiHidden="1" w:unhideWhenUsed="1"/>
+    <w:lsdException w:name="Table Professional" w:semiHidden="1" w:unhideWhenUsed="1"/>
+    <w:lsdException w:name="Table Subtle 1" w:semiHidden="1" w:unhideWhenUsed="1"/>
+    <w:lsdException w:name="Table Subtle 2" w:semiHidden="1" w:unhideWhenUsed="1"/>
+    <w:lsdException w:name="Table Web 1" w:semiHidden="1" w:unhideWhenUsed="1"/>
+    <w:lsdException w:name="Table Web 2" w:semiHidden="1" w:unhideWhenUsed="1"/>
+    <w:lsdException w:name="Table Web 3" w:semiHidden="1" w:unhideWhenUsed="1"/>
+    <w:lsdException w:name="Balloon Text" w:semiHidden="1" w:unhideWhenUsed="1"/>
+    <w:lsdException w:name="Table Grid" w:uiPriority="59"/>
+    <w:lsdException w:name="Table Theme" w:semiHidden="1" w:unhideWhenUsed="1"/>
+    <w:lsdException w:name="Placeholder Text" w:semiHidden="1"/>
+    <w:lsdException w:name="No Spacing" w:uiPriority="1" w:qFormat="1"/>
+    <w:lsdException w:name="Light Shading" w:uiPriority="60"/>
+    <w:lsdException w:name="Light List" w:uiPriority="61"/>
+    <w:lsdException w:name="Light Grid" w:uiPriority="62"/>
+    <w:lsdException w:name="Medium Shading 1" w:uiPriority="63"/>
+    <w:lsdException w:name="Medium Shading 2" w:uiPriority="64"/>
+    <w:lsdException w:name="Medium List 1" w:uiPriority="65"/>
+    <w:lsdException w:name="Medium List 2" w:uiPriority="66"/>
+    <w:lsdException w:name="Medium Grid 1" w:uiPriority="67"/>
+    <w:lsdException w:name="Medium Grid 2" w:uiPriority="68"/>
+    <w:lsdException w:name="Medium Grid 3" w:uiPriority="69"/>
+    <w:lsdException w:name="Dark List" w:uiPriority="70"/>
+    <w:lsdException w:name="Colorful Shading" w:uiPriority="71"/>
+    <w:lsdException w:name="Colorful List" w:uiPriority="72"/>
+    <w:lsdException w:name="Colorful Grid" w:uiPriority="73"/>
+    <w:lsdException w:name="Light Shading Accent 1" w:uiPriority="60"/>
+    <w:lsdException w:name="Light List Accent 1" w:uiPriority="61"/>
+    <w:lsdException w:name="Light Grid Accent 1" w:uiPriority="62"/>
+    <w:lsdException w:name="Medium Shading 1 Accent 1" w:uiPriority="63"/>
+    <w:lsdException w:name="Medium Shading 2 Accent 1" w:uiPriority="64"/>
+    <w:lsdException w:name="Medium List 1 Accent 1" w:uiPriority="65"/>
+    <w:lsdException w:name="Revision" w:semiHidden="1"/>
+    <w:lsdException w:name="List Paragraph" w:uiPriority="34" w:qFormat="1"/>
+    <w:lsdException w:name="Quote" w:uiPriority="29" w:qFormat="1"/>
+    <w:lsdException w:name="Intense Quote" w:uiPriority="30" w:qFormat="1"/>
+    <w:lsdException w:name="Medium List 2 Accent 1" w:uiPriority="66"/>
+    <w:lsdException w:name="Medium Grid 1 Accent 1" w:uiPriority="67"/>
+    <w:lsdException w:name="Medium Grid 2 Accent 1" w:uiPriority="68"/>
+    <w:lsdException w:name="Medium Grid 3 Accent 1" w:uiPriority="69"/>
+    <w:lsdException w:name="Dark List Accent 1" w:uiPriority="70"/>
+    <w:lsdException w:name="Colorful Shading Accent 1" w:uiPriority="71"/>
+    <w:lsdException w:name="Colorful List Accent 1" w:uiPriority="72"/>
+    <w:lsdException w:name="Colorful Grid Accent 1" w:uiPriority="73"/>
+    <w:lsdException w:name="Light Shading Accent 2" w:uiPriority="60"/>
+    <w:lsdException w:name="Light List Accent 2" w:uiPriority="61"/>
+    <w:lsdException w:name="Light Grid Accent 2" w:uiPriority="62"/>
+    <w:lsdException w:name="Medium Shading 1 Accent 2" w:uiPriority="63"/>
+    <w:lsdException w:name="Medium Shading 2 Accent 2" w:uiPriority="64"/>
+    <w:lsdException w:name="Medium List 1 Accent 2" w:uiPriority="65"/>
+    <w:lsdException w:name="Medium List 2 Accent 2" w:uiPriority="66"/>
+    <w:lsdException w:name="Medium Grid 1 Accent 2" w:uiPriority="67"/>
+    <w:lsdException w:name="Medium Grid 2 Accent 2" w:uiPriority="68"/>
+    <w:lsdException w:name="Medium Grid 3 Accent 2" w:uiPriority="69"/>
+    <w:lsdException w:name="Dark List Accent 2" w:uiPriority="70"/>
+    <w:lsdException w:name="Colorful Shading Accent 2" w:uiPriority="71"/>
+    <w:lsdException w:name="Colorful List Accent 2" w:uiPriority="72"/>
+    <w:lsdException w:name="Colorful Grid Accent 2" w:uiPriority="73"/>
+    <w:lsdException w:name="Light Shading Accent 3" w:uiPriority="60"/>
+    <w:lsdException w:name="Light List Accent 3" w:uiPriority="61"/>
+    <w:lsdException w:name="Light Grid Accent 3" w:uiPriority="62"/>
+    <w:lsdException w:name="Medium Shading 1 Accent 3" w:uiPriority="63"/>
+    <w:lsdException w:name="Medium Shading 2 Accent 3" w:uiPriority="64"/>
+    <w:lsdException w:name="Medium List 1 Accent 3" w:uiPriority="65"/>
+    <w:lsdException w:name="Medium List 2 Accent 3" w:uiPriority="66"/>
+    <w:lsdException w:name="Medium Grid 1 Accent 3" w:uiPriority="67"/>
+    <w:lsdException w:name="Medium Grid 2 Accent 3" w:uiPriority="68"/>
+    <w:lsdException w:name="Medium Grid 3 Accent 3" w:uiPriority="69"/>
+    <w:lsdException w:name="Dark List Accent 3" w:uiPriority="70"/>
+    <w:lsdException w:name="Colorful Shading Accent 3" w:uiPriority="71"/>
+    <w:lsdException w:name="Colorful List Accent 3" w:uiPriority="72"/>
+    <w:lsdException w:name="Colorful Grid Accent 3" w:uiPriority="73"/>
+    <w:lsdException w:name="Light Shading Accent 4" w:uiPriority="60"/>
+    <w:lsdException w:name="Light List Accent 4" w:uiPriority="61"/>
+    <w:lsdException w:name="Light Grid Accent 4" w:uiPriority="62"/>
+    <w:lsdException w:name="Medium Shading 1 Accent 4" w:uiPriority="63"/>
+    <w:lsdException w:name="Medium Shading 2 Accent 4" w:uiPriority="64"/>
+    <w:lsdException w:name="Medium List 1 Accent 4" w:uiPriority="65"/>
+    <w:lsdException w:name="Medium List 2 Accent 4" w:uiPriority="66"/>
+    <w:lsdException w:name="Medium Grid 1 Accent 4" w:uiPriority="67"/>
+    <w:lsdException w:name="Medium Grid 2 Accent 4" w:uiPriority="68"/>
+    <w:lsdException w:name="Medium Grid 3 Accent 4" w:uiPriority="69"/>
+    <w:lsdException w:name="Dark List Accent 4" w:uiPriority="70"/>
+    <w:lsdException w:name="Colorful Shading Accent 4" w:uiPriority="71"/>
+    <w:lsdException w:name="Colorful List Accent 4" w:uiPriority="72"/>
+    <w:lsdException w:name="Colorful Grid Accent 4" w:uiPriority="73"/>
+    <w:lsdException w:name="Light Shading Accent 5" w:uiPriority="60"/>
+    <w:lsdException w:name="Light List Accent 5" w:uiPriority="61"/>
+    <w:lsdException w:name="Light Grid Accent 5" w:uiPriority="62"/>
+    <w:lsdException w:name="Medium Shading 1 Accent 5" w:uiPriority="63"/>
+    <w:lsdException w:name="Medium Shading 2 Accent 5" w:uiPriority="64"/>
+    <w:lsdException w:name="Medium List 1 Accent 5" w:uiPriority="65"/>
+    <w:lsdException w:name="Medium List 2 Accent 5" w:uiPriority="66"/>
+    <w:lsdException w:name="Medium Grid 1 Accent 5" w:uiPriority="67"/>
+    <w:lsdException w:name="Medium Grid 2 Accent 5" w:uiPriority="68"/>
+    <w:lsdException w:name="Medium Grid 3 Accent 5" w:uiPriority="69"/>
+    <w:lsdException w:name="Dark List Accent 5" w:uiPriority="70"/>
+    <w:lsdException w:name="Colorful Shading Accent 5" w:uiPriority="71"/>
+    <w:lsdException w:name="Colorful List Accent 5" w:uiPriority="72"/>
+    <w:lsdException w:name="Colorful Grid Accent 5" w:uiPriority="73"/>
+    <w:lsdException w:name="Light Shading Accent 6" w:uiPriority="60"/>
+    <w:lsdException w:name="Light List Accent 6" w:uiPriority="61"/>
+    <w:lsdException w:name="Light Grid Accent 6" w:uiPriority="62"/>
+    <w:lsdException w:name="Medium Shading 1 Accent 6" w:uiPriority="63"/>
+    <w:lsdException w:name="Medium Shading 2 Accent 6" w:uiPriority="64"/>
+    <w:lsdException w:name="Medium List 1 Accent 6" w:uiPriority="65"/>
+    <w:lsdException w:name="Medium List 2 Accent 6" w:uiPriority="66"/>
+    <w:lsdException w:name="Medium Grid 1 Accent 6" w:uiPriority="67"/>
+    <w:lsdException w:name="Medium Grid 2 Accent 6" w:uiPriority="68"/>
+    <w:lsdException w:name="Medium Grid 3 Accent 6" w:uiPriority="69"/>
+    <w:lsdException w:name="Dark List Accent 6" w:uiPriority="70"/>
+    <w:lsdException w:name="Colorful Shading Accent 6" w:uiPriority="71"/>
+    <w:lsdException w:name="Colorful List Accent 6" w:uiPriority="72"/>
+    <w:lsdException w:name="Colorful Grid Accent 6" w:uiPriority="73"/>
+    <w:lsdException w:name="Subtle Emphasis" w:uiPriority="19" w:qFormat="1"/>
+    <w:lsdException w:name="Intense Emphasis" w:uiPriority="21" w:qFormat="1"/>
+    <w:lsdException w:name="Subtle Reference" w:uiPriority="31" w:qFormat="1"/>
+    <w:lsdException w:name="Intense Reference" w:uiPriority="32" w:qFormat="1"/>
+    <w:lsdException w:name="Book Title" w:uiPriority="33" w:qFormat="1"/>
+    <w:lsdException w:name="Bibliography" w:semiHidden="1" w:uiPriority="37" w:unhideWhenUsed="1"/>
+    <w:lsdException w:name="TOC Heading" w:semiHidden="1" w:uiPriority="39" w:unhideWhenUsed="1" w:qFormat="1"/>
+    <w:lsdException w:name="Plain Table 1" w:uiPriority="41"/>
+    <w:lsdException w:name="Plain Table 2" w:uiPriority="42"/>
+    <w:lsdException w:name="Plain Table 3" w:uiPriority="43"/>
+    <w:lsdException w:name="Plain Table 4" w:uiPriority="44"/>
+    <w:lsdException w:name="Plain Table 5" w:uiPriority="45"/>
+    <w:lsdException w:name="Grid Table Light" w:uiPriority="40"/>
+    <w:lsdException w:name="Grid Table 1 Light" w:uiPriority="46"/>
+    <w:lsdException w:name="Grid Table 2" w:uiPriority="47"/>
+    <w:lsdException w:name="Grid Table 3" w:uiPriority="48"/>
+    <w:lsdException w:name="Grid Table 4" w:uiPriority="49"/>
+    <w:lsdException w:name="Grid Table 5 Dark" w:uiPriority="50"/>
+    <w:lsdException w:name="Grid Table 6 Colorful" w:uiPriority="51"/>
+    <w:lsdException w:name="Grid Table 7 Colorful" w:uiPriority="52"/>
+    <w:lsdException w:name="Grid Table 1 Light Accent 1" w:uiPriority="46"/>
+    <w:lsdException w:name="Grid Table 2 Accent 1" w:uiPriority="47"/>
+    <w:lsdException w:name="Grid Table 3 Accent 1" w:uiPriority="48"/>
+    <w:lsdException w:name="Grid Table 4 Accent 1" w:uiPriority="49"/>
+    <w:lsdException w:name="Grid Table 5 Dark Accent 1" w:uiPriority="50"/>
+    <w:lsdException w:name="Grid Table 6 Colorful Accent 1" w:uiPriority="51"/>
+    <w:lsdException w:name="Grid Table 7 Colorful Accent 1" w:uiPriority="52"/>
+    <w:lsdException w:name="Grid Table 1 Light Accent 2" w:uiPriority="46"/>
+    <w:lsdException w:name="Grid Table 2 Accent 2" w:uiPriority="47"/>
+    <w:lsdException w:name="Grid Table 3 Accent 2" w:uiPriority="48"/>
+    <w:lsdException w:name="Grid Table 4 Accent 2" w:uiPriority="49"/>
+    <w:lsdException w:name="Grid Table 5 Dark Accent 2" w:uiPriority="50"/>
+    <w:lsdException w:name="Grid Table 6 Colorful Accent 2" w:uiPriority="51"/>
+    <w:lsdException w:name="Grid Table 7 Colorful Accent 2" w:uiPriority="52"/>
+    <w:lsdException w:name="Grid Table 1 Light Accent 3" w:uiPriority="46"/>
+    <w:lsdException w:name="Grid Table 2 Accent 3" w:uiPriority="47"/>
+    <w:lsdException w:name="Grid Table 3 Accent 3" w:uiPriority="48"/>
+    <w:lsdException w:name="Grid Table 4 Accent 3" w:uiPriority="49"/>
+    <w:lsdException w:name="Grid Table 5 Dark Accent 3" w:uiPriority="50"/>
+    <w:lsdException w:name="Grid Table 6 Colorful Accent 3" w:uiPriority="51"/>
+    <w:lsdException w:name="Grid Table 7 Colorful Accent 3" w:uiPriority="52"/>
+    <w:lsdException w:name="Grid Table 1 Light Accent 4" w:uiPriority="46"/>
+    <w:lsdException w:name="Grid Table 2 Accent 4" w:uiPriority="47"/>
+    <w:lsdException w:name="Grid Table 3 Accent 4" w:uiPriority="48"/>
+    <w:lsdException w:name="Grid Table 4 Accent 4" w:uiPriority="49"/>
+    <w:lsdException w:name="Grid Table 5 Dark Accent 4" w:uiPriority="50"/>
+    <w:lsdException w:name="Grid Table 6 Colorful Accent 4" w:uiPriority="51"/>
+    <w:lsdException w:name="Grid Table 7 Colorful Accent 4" w:uiPriority="52"/>
+    <w:lsdException w:name="Grid Table 1 Light Accent 5" w:uiPriority="46"/>
+    <w:lsdException w:name="Grid Table 2 Accent 5" w:uiPriority="47"/>
+    <w:lsdException w:name="Grid Table 3 Accent 5" w:uiPriority="48"/>
+    <w:lsdException w:name="Grid Table 4 Accent 5" w:uiPriority="49"/>
+    <w:lsdException w:name="Grid Table 5 Dark Accent 5" w:uiPriority="50"/>
+    <w:lsdException w:name="Grid Table 6 Colorful Accent 5" w:uiPriority="51"/>
+    <w:lsdException w:name="Grid Table 7 Colorful Accent 5" w:uiPriority="52"/>
+    <w:lsdException w:name="Grid Table 1 Light Accent 6" w:uiPriority="46"/>
+    <w:lsdException w:name="Grid Table 2 Accent 6" w:uiPriority="47"/>
+    <w:lsdException w:name="Grid Table 3 Accent 6" w:uiPriority="48"/>
+    <w:lsdException w:name="Grid Table 4 Accent 6" w:uiPriority="49"/>
+    <w:lsdException w:name="Grid Table 5 Dark Accent 6" w:uiPriority="50"/>
+    <w:lsdException w:name="Grid Table 6 Colorful Accent 6" w:uiPriority="51"/>
+    <w:lsdException w:name="Grid Table 7 Colorful Accent 6" w:uiPriority="52"/>
+    <w:lsdException w:name="List Table 1 Light" w:uiPriority="46"/>
+    <w:lsdException w:name="List Table 2" w:uiPriority="47"/>
+    <w:lsdException w:name="List Table 3" w:uiPriority="48"/>
+    <w:lsdException w:name="List Table 4" w:uiPriority="49"/>
+    <w:lsdException w:name="List Table 5 Dark" w:uiPriority="50"/>
+    <w:lsdException w:name="List Table 6 Colorful" w:uiPriority="51"/>
+    <w:lsdException w:name="List Table 7 Colorful" w:uiPriority="52"/>
+    <w:lsdException w:name="List Table 1 Light Accent 1" w:uiPriority="46"/>
+    <w:lsdException w:name="List Table 2 Accent 1" w:uiPriority="47"/>
+    <w:lsdException w:name="List Table 3 Accent 1" w:uiPriority="48"/>
+    <w:lsdException w:name="List Table 4 Accent 1" w:uiPriority="49"/>
+    <w:lsdException w:name="List Table 5 Dark Accent 1" w:uiPriority="50"/>
+    <w:lsdException w:name="List Table 6 Colorful Accent 1" w:uiPriority="51"/>
+    <w:lsdException w:name="List Table 7 Colorful Accent 1" w:uiPriority="52"/>
+    <w:lsdException w:name="List Table 1 Light Accent 2" w:uiPriority="46"/>
+    <w:lsdException w:name="List Table 2 Accent 2" w:uiPriority="47"/>
+    <w:lsdException w:name="List Table 3 Accent 2" w:uiPriority="48"/>
+    <w:lsdException w:name="List Table 4 Accent 2" w:uiPriority="49"/>
+    <w:lsdException w:name="List Table 5 Dark Accent 2" w:uiPriority="50"/>
+    <w:lsdException w:name="List Table 6 Colorful Accent 2" w:uiPriority="51"/>
+    <w:lsdException w:name="List Table 7 Colorful Accent 2" w:uiPriority="52"/>
+    <w:lsdException w:name="List Table 1 Light Accent 3" w:uiPriority="46"/>
+    <w:lsdException w:name="List Table 2 Accent 3" w:uiPriority="47"/>
+    <w:lsdException w:name="List Table 3 Accent 3" w:uiPriority="48"/>
+    <w:lsdException w:name="List Table 4 Accent 3" w:uiPriority="49"/>
+    <w:lsdException w:name="List Table 5 Dark Accent 3" w:uiPriority="50"/>
+    <w:lsdException w:name="List Table 6 Colorful Accent 3" w:uiPriority="51"/>
+    <w:lsdException w:name="List Table 7 Colorful Accent 3" w:uiPriority="52"/>
+    <w:lsdException w:name="List Table 1 Light Accent 4" w:uiPriority="46"/>
+    <w:lsdException w:name="List Table 2 Accent 4" w:uiPriority="47"/>
+    <w:lsdException w:name="List Table 3 Accent 4" w:uiPriority="48"/>
+    <w:lsdException w:name="List Table 4 Accent 4" w:uiPriority="49"/>
+    <w:lsdException w:name="List Table 5 Dark Accent 4" w:uiPriority="50"/>
+    <w:lsdException w:name="List Table 6 Colorful Accent 4" w:uiPriority="51"/>
+    <w:lsdException w:name="List Table 7 Colorful Accent 4" w:uiPriority="52"/>
+    <w:lsdException w:name="List Table 1 Light Accent 5" w:uiPriority="46"/>
+    <w:lsdException w:name="List Table 2 Accent 5" w:uiPriority="47"/>
+    <w:lsdException w:name="List Table 3 Accent 5" w:uiPriority="48"/>
+    <w:lsdException w:name="List Table 4 Accent 5" w:uiPriority="49"/>
+    <w:lsdException w:name="List Table 5 Dark Accent 5" w:uiPriority="50"/>
+    <w:lsdException w:name="List Table 6 Colorful Accent 5" w:uiPriority="51"/>
+    <w:lsdException w:name="List Table 7 Colorful Accent 5" w:uiPriority="52"/>
+    <w:lsdException w:name="List Table 1 Light Accent 6" w:uiPriority="46"/>
+    <w:lsdException w:name="List Table 2 Accent 6" w:uiPriority="47"/>
+    <w:lsdException w:name="List Table 3 Accent 6" w:uiPriority="48"/>
+    <w:lsdException w:name="List Table 4 Accent 6" w:uiPriority="49"/>
+    <w:lsdException w:name="List Table 5 Dark Accent 6" w:uiPriority="50"/>
+    <w:lsdException w:name="List Table 6 Colorful Accent 6" w:uiPriority="51"/>
+    <w:lsdException w:name="List Table 7 Colorful Accent 6" w:uiPriority="52"/>
   </w:latentStyles>
   <w:style w:type="paragraph" w:default="1" w:styleId="Normal">
     <w:name w:val="Normal"/>

</xml_diff>